<commit_message>
end Usecase and start the instruction manual
</commit_message>
<xml_diff>
--- a/rapport_projet_clients_v1.docx
+++ b/rapport_projet_clients_v1.docx
@@ -664,15 +664,7 @@
               <w:rPr>
                 <w:rFonts w:ascii="Arial" w:eastAsia="Arial" w:hAnsi="Arial" w:cs="Arial"/>
               </w:rPr>
-              <w:t>_</w:t>
-            </w:r>
-            <w:bookmarkStart w:id="0" w:name="_GoBack"/>
-            <w:bookmarkEnd w:id="0"/>
-            <w:r>
-              <w:rPr>
-                <w:rFonts w:ascii="Arial" w:eastAsia="Arial" w:hAnsi="Arial" w:cs="Arial"/>
-              </w:rPr>
-              <w:t>v</w:t>
+              <w:t>_v</w:t>
             </w:r>
             <w:r>
               <w:rPr>
@@ -755,10 +747,14 @@
           <w:pPr>
             <w:pStyle w:val="TM1"/>
             <w:tabs>
-              <w:tab w:val="right" w:leader="dot" w:pos="9062"/>
+              <w:tab w:val="left" w:pos="505"/>
+              <w:tab w:val="right" w:leader="dot" w:pos="9052"/>
             </w:tabs>
             <w:rPr>
+              <w:rFonts w:asciiTheme="minorHAnsi" w:eastAsiaTheme="minorEastAsia" w:hAnsiTheme="minorHAnsi" w:cstheme="minorBidi"/>
               <w:noProof/>
+              <w:color w:val="auto"/>
+              <w:sz w:val="22"/>
             </w:rPr>
           </w:pPr>
           <w:r>
@@ -770,23 +766,28 @@
           <w:r>
             <w:fldChar w:fldCharType="separate"/>
           </w:r>
-          <w:hyperlink w:anchor="_Toc6207">
-            <w:r>
-              <w:rPr>
-                <w:noProof/>
+          <w:hyperlink w:anchor="_Toc484080978" w:history="1">
+            <w:r>
+              <w:rPr>
+                <w:rStyle w:val="Lienhypertexte"/>
+                <w:bCs/>
+                <w:noProof/>
+                <w:u w:color="000000"/>
               </w:rPr>
               <w:t>1</w:t>
             </w:r>
             <w:r>
               <w:rPr>
-                <w:rFonts w:ascii="Calibri" w:eastAsia="Calibri" w:hAnsi="Calibri" w:cs="Calibri"/>
-                <w:noProof/>
+                <w:rFonts w:asciiTheme="minorHAnsi" w:eastAsiaTheme="minorEastAsia" w:hAnsiTheme="minorHAnsi" w:cstheme="minorBidi"/>
+                <w:noProof/>
+                <w:color w:val="auto"/>
                 <w:sz w:val="22"/>
               </w:rPr>
-              <w:t xml:space="preserve">  </w:t>
-            </w:r>
-            <w:r>
-              <w:rPr>
+              <w:tab/>
+            </w:r>
+            <w:r>
+              <w:rPr>
+                <w:rStyle w:val="Lienhypertexte"/>
                 <w:noProof/>
               </w:rPr>
               <w:t>Introduction</w:t>
@@ -794,41 +795,48 @@
             <w:r>
               <w:rPr>
                 <w:noProof/>
+                <w:webHidden/>
               </w:rPr>
               <w:tab/>
             </w:r>
             <w:r>
               <w:rPr>
                 <w:noProof/>
+                <w:webHidden/>
               </w:rPr>
               <w:fldChar w:fldCharType="begin"/>
             </w:r>
             <w:r>
               <w:rPr>
                 <w:noProof/>
-              </w:rPr>
-              <w:instrText>PAGEREF _Toc6207 \h</w:instrText>
-            </w:r>
-            <w:r>
-              <w:rPr>
-                <w:noProof/>
-              </w:rPr>
-            </w:r>
-            <w:r>
-              <w:rPr>
-                <w:noProof/>
+                <w:webHidden/>
+              </w:rPr>
+              <w:instrText xml:space="preserve"> PAGEREF _Toc484080978 \h </w:instrText>
+            </w:r>
+            <w:r>
+              <w:rPr>
+                <w:noProof/>
+                <w:webHidden/>
+              </w:rPr>
+            </w:r>
+            <w:r>
+              <w:rPr>
+                <w:noProof/>
+                <w:webHidden/>
               </w:rPr>
               <w:fldChar w:fldCharType="separate"/>
             </w:r>
             <w:r>
               <w:rPr>
                 <w:noProof/>
+                <w:webHidden/>
               </w:rPr>
               <w:t>3</w:t>
             </w:r>
             <w:r>
               <w:rPr>
                 <w:noProof/>
+                <w:webHidden/>
               </w:rPr>
               <w:fldChar w:fldCharType="end"/>
             </w:r>
@@ -838,29 +846,38 @@
           <w:pPr>
             <w:pStyle w:val="TM1"/>
             <w:tabs>
-              <w:tab w:val="right" w:leader="dot" w:pos="9062"/>
+              <w:tab w:val="left" w:pos="505"/>
+              <w:tab w:val="right" w:leader="dot" w:pos="9052"/>
             </w:tabs>
             <w:rPr>
+              <w:rFonts w:asciiTheme="minorHAnsi" w:eastAsiaTheme="minorEastAsia" w:hAnsiTheme="minorHAnsi" w:cstheme="minorBidi"/>
               <w:noProof/>
+              <w:color w:val="auto"/>
+              <w:sz w:val="22"/>
             </w:rPr>
           </w:pPr>
-          <w:hyperlink w:anchor="_Toc6208">
-            <w:r>
-              <w:rPr>
-                <w:noProof/>
+          <w:hyperlink w:anchor="_Toc484080979" w:history="1">
+            <w:r>
+              <w:rPr>
+                <w:rStyle w:val="Lienhypertexte"/>
+                <w:bCs/>
+                <w:noProof/>
+                <w:u w:color="000000"/>
               </w:rPr>
               <w:t>2</w:t>
             </w:r>
             <w:r>
               <w:rPr>
-                <w:rFonts w:ascii="Calibri" w:eastAsia="Calibri" w:hAnsi="Calibri" w:cs="Calibri"/>
-                <w:noProof/>
+                <w:rFonts w:asciiTheme="minorHAnsi" w:eastAsiaTheme="minorEastAsia" w:hAnsiTheme="minorHAnsi" w:cstheme="minorBidi"/>
+                <w:noProof/>
+                <w:color w:val="auto"/>
                 <w:sz w:val="22"/>
               </w:rPr>
-              <w:t xml:space="preserve">  </w:t>
-            </w:r>
-            <w:r>
-              <w:rPr>
+              <w:tab/>
+            </w:r>
+            <w:r>
+              <w:rPr>
+                <w:rStyle w:val="Lienhypertexte"/>
                 <w:noProof/>
               </w:rPr>
               <w:t>Documentation de développement</w:t>
@@ -868,41 +885,48 @@
             <w:r>
               <w:rPr>
                 <w:noProof/>
+                <w:webHidden/>
               </w:rPr>
               <w:tab/>
             </w:r>
             <w:r>
               <w:rPr>
                 <w:noProof/>
+                <w:webHidden/>
               </w:rPr>
               <w:fldChar w:fldCharType="begin"/>
             </w:r>
             <w:r>
               <w:rPr>
                 <w:noProof/>
-              </w:rPr>
-              <w:instrText>PAGEREF _Toc6208 \h</w:instrText>
-            </w:r>
-            <w:r>
-              <w:rPr>
-                <w:noProof/>
-              </w:rPr>
-            </w:r>
-            <w:r>
-              <w:rPr>
-                <w:noProof/>
+                <w:webHidden/>
+              </w:rPr>
+              <w:instrText xml:space="preserve"> PAGEREF _Toc484080979 \h </w:instrText>
+            </w:r>
+            <w:r>
+              <w:rPr>
+                <w:noProof/>
+                <w:webHidden/>
+              </w:rPr>
+            </w:r>
+            <w:r>
+              <w:rPr>
+                <w:noProof/>
+                <w:webHidden/>
               </w:rPr>
               <w:fldChar w:fldCharType="separate"/>
             </w:r>
             <w:r>
               <w:rPr>
                 <w:noProof/>
+                <w:webHidden/>
               </w:rPr>
               <w:t>3</w:t>
             </w:r>
             <w:r>
               <w:rPr>
                 <w:noProof/>
+                <w:webHidden/>
               </w:rPr>
               <w:fldChar w:fldCharType="end"/>
             </w:r>
@@ -912,71 +936,87 @@
           <w:pPr>
             <w:pStyle w:val="TM2"/>
             <w:tabs>
-              <w:tab w:val="right" w:leader="dot" w:pos="9062"/>
+              <w:tab w:val="left" w:pos="880"/>
+              <w:tab w:val="right" w:leader="dot" w:pos="9052"/>
             </w:tabs>
             <w:rPr>
+              <w:rFonts w:asciiTheme="minorHAnsi" w:eastAsiaTheme="minorEastAsia" w:hAnsiTheme="minorHAnsi" w:cstheme="minorBidi"/>
               <w:noProof/>
+              <w:color w:val="auto"/>
+              <w:sz w:val="22"/>
             </w:rPr>
           </w:pPr>
-          <w:hyperlink w:anchor="_Toc6209">
-            <w:r>
-              <w:rPr>
-                <w:noProof/>
+          <w:hyperlink w:anchor="_Toc484080980" w:history="1">
+            <w:r>
+              <w:rPr>
+                <w:rStyle w:val="Lienhypertexte"/>
+                <w:bCs/>
+                <w:noProof/>
+                <w:u w:color="000000"/>
               </w:rPr>
               <w:t>2.1</w:t>
             </w:r>
             <w:r>
               <w:rPr>
-                <w:rFonts w:ascii="Calibri" w:eastAsia="Calibri" w:hAnsi="Calibri" w:cs="Calibri"/>
-                <w:noProof/>
+                <w:rFonts w:asciiTheme="minorHAnsi" w:eastAsiaTheme="minorEastAsia" w:hAnsiTheme="minorHAnsi" w:cstheme="minorBidi"/>
+                <w:noProof/>
+                <w:color w:val="auto"/>
                 <w:sz w:val="22"/>
               </w:rPr>
-              <w:t xml:space="preserve">  </w:t>
-            </w:r>
-            <w:r>
-              <w:rPr>
-                <w:noProof/>
-              </w:rPr>
-              <w:t>Explication détaillées du projet</w:t>
-            </w:r>
-            <w:r>
-              <w:rPr>
-                <w:noProof/>
-              </w:rPr>
               <w:tab/>
             </w:r>
             <w:r>
               <w:rPr>
-                <w:noProof/>
+                <w:rStyle w:val="Lienhypertexte"/>
+                <w:noProof/>
+              </w:rPr>
+              <w:t>Explications détaillées du projet</w:t>
+            </w:r>
+            <w:r>
+              <w:rPr>
+                <w:noProof/>
+                <w:webHidden/>
+              </w:rPr>
+              <w:tab/>
+            </w:r>
+            <w:r>
+              <w:rPr>
+                <w:noProof/>
+                <w:webHidden/>
               </w:rPr>
               <w:fldChar w:fldCharType="begin"/>
             </w:r>
             <w:r>
               <w:rPr>
                 <w:noProof/>
-              </w:rPr>
-              <w:instrText>PAGEREF _Toc6209 \h</w:instrText>
-            </w:r>
-            <w:r>
-              <w:rPr>
-                <w:noProof/>
-              </w:rPr>
-            </w:r>
-            <w:r>
-              <w:rPr>
-                <w:noProof/>
+                <w:webHidden/>
+              </w:rPr>
+              <w:instrText xml:space="preserve"> PAGEREF _Toc484080980 \h </w:instrText>
+            </w:r>
+            <w:r>
+              <w:rPr>
+                <w:noProof/>
+                <w:webHidden/>
+              </w:rPr>
+            </w:r>
+            <w:r>
+              <w:rPr>
+                <w:noProof/>
+                <w:webHidden/>
               </w:rPr>
               <w:fldChar w:fldCharType="separate"/>
             </w:r>
             <w:r>
               <w:rPr>
                 <w:noProof/>
+                <w:webHidden/>
               </w:rPr>
               <w:t>3</w:t>
             </w:r>
             <w:r>
               <w:rPr>
                 <w:noProof/>
+                <w:webHidden/>
               </w:rPr>
               <w:fldChar w:fldCharType="end"/>
             </w:r>
@@ -986,29 +1026,38 @@
           <w:pPr>
             <w:pStyle w:val="TM2"/>
             <w:tabs>
-              <w:tab w:val="right" w:leader="dot" w:pos="9062"/>
+              <w:tab w:val="left" w:pos="880"/>
+              <w:tab w:val="right" w:leader="dot" w:pos="9052"/>
             </w:tabs>
             <w:rPr>
+              <w:rFonts w:asciiTheme="minorHAnsi" w:eastAsiaTheme="minorEastAsia" w:hAnsiTheme="minorHAnsi" w:cstheme="minorBidi"/>
               <w:noProof/>
+              <w:color w:val="auto"/>
+              <w:sz w:val="22"/>
             </w:rPr>
           </w:pPr>
-          <w:hyperlink w:anchor="_Toc6210">
-            <w:r>
-              <w:rPr>
-                <w:noProof/>
+          <w:hyperlink w:anchor="_Toc484080981" w:history="1">
+            <w:r>
+              <w:rPr>
+                <w:rStyle w:val="Lienhypertexte"/>
+                <w:bCs/>
+                <w:noProof/>
+                <w:u w:color="000000"/>
               </w:rPr>
               <w:t>2.2</w:t>
             </w:r>
             <w:r>
               <w:rPr>
-                <w:rFonts w:ascii="Calibri" w:eastAsia="Calibri" w:hAnsi="Calibri" w:cs="Calibri"/>
-                <w:noProof/>
+                <w:rFonts w:asciiTheme="minorHAnsi" w:eastAsiaTheme="minorEastAsia" w:hAnsiTheme="minorHAnsi" w:cstheme="minorBidi"/>
+                <w:noProof/>
+                <w:color w:val="auto"/>
                 <w:sz w:val="22"/>
               </w:rPr>
-              <w:t xml:space="preserve">  </w:t>
-            </w:r>
-            <w:r>
-              <w:rPr>
+              <w:tab/>
+            </w:r>
+            <w:r>
+              <w:rPr>
+                <w:rStyle w:val="Lienhypertexte"/>
                 <w:noProof/>
               </w:rPr>
               <w:t>Diagramme des cas d'utilisation</w:t>
@@ -1016,41 +1065,48 @@
             <w:r>
               <w:rPr>
                 <w:noProof/>
+                <w:webHidden/>
               </w:rPr>
               <w:tab/>
             </w:r>
             <w:r>
               <w:rPr>
                 <w:noProof/>
+                <w:webHidden/>
               </w:rPr>
               <w:fldChar w:fldCharType="begin"/>
             </w:r>
             <w:r>
               <w:rPr>
                 <w:noProof/>
-              </w:rPr>
-              <w:instrText>PAGEREF _Toc6210 \h</w:instrText>
-            </w:r>
-            <w:r>
-              <w:rPr>
-                <w:noProof/>
-              </w:rPr>
-            </w:r>
-            <w:r>
-              <w:rPr>
-                <w:noProof/>
+                <w:webHidden/>
+              </w:rPr>
+              <w:instrText xml:space="preserve"> PAGEREF _Toc484080981 \h </w:instrText>
+            </w:r>
+            <w:r>
+              <w:rPr>
+                <w:noProof/>
+                <w:webHidden/>
+              </w:rPr>
+            </w:r>
+            <w:r>
+              <w:rPr>
+                <w:noProof/>
+                <w:webHidden/>
               </w:rPr>
               <w:fldChar w:fldCharType="separate"/>
             </w:r>
             <w:r>
               <w:rPr>
                 <w:noProof/>
+                <w:webHidden/>
               </w:rPr>
               <w:t>3</w:t>
             </w:r>
             <w:r>
               <w:rPr>
                 <w:noProof/>
+                <w:webHidden/>
               </w:rPr>
               <w:fldChar w:fldCharType="end"/>
             </w:r>
@@ -1060,29 +1116,38 @@
           <w:pPr>
             <w:pStyle w:val="TM2"/>
             <w:tabs>
-              <w:tab w:val="right" w:leader="dot" w:pos="9062"/>
+              <w:tab w:val="left" w:pos="880"/>
+              <w:tab w:val="right" w:leader="dot" w:pos="9052"/>
             </w:tabs>
             <w:rPr>
+              <w:rFonts w:asciiTheme="minorHAnsi" w:eastAsiaTheme="minorEastAsia" w:hAnsiTheme="minorHAnsi" w:cstheme="minorBidi"/>
               <w:noProof/>
+              <w:color w:val="auto"/>
+              <w:sz w:val="22"/>
             </w:rPr>
           </w:pPr>
-          <w:hyperlink w:anchor="_Toc6211">
-            <w:r>
-              <w:rPr>
-                <w:noProof/>
+          <w:hyperlink w:anchor="_Toc484080982" w:history="1">
+            <w:r>
+              <w:rPr>
+                <w:rStyle w:val="Lienhypertexte"/>
+                <w:bCs/>
+                <w:noProof/>
+                <w:u w:color="000000"/>
               </w:rPr>
               <w:t>2.3</w:t>
             </w:r>
             <w:r>
               <w:rPr>
-                <w:rFonts w:ascii="Calibri" w:eastAsia="Calibri" w:hAnsi="Calibri" w:cs="Calibri"/>
-                <w:noProof/>
+                <w:rFonts w:asciiTheme="minorHAnsi" w:eastAsiaTheme="minorEastAsia" w:hAnsiTheme="minorHAnsi" w:cstheme="minorBidi"/>
+                <w:noProof/>
+                <w:color w:val="auto"/>
                 <w:sz w:val="22"/>
               </w:rPr>
-              <w:t xml:space="preserve">  </w:t>
-            </w:r>
-            <w:r>
-              <w:rPr>
+              <w:tab/>
+            </w:r>
+            <w:r>
+              <w:rPr>
+                <w:rStyle w:val="Lienhypertexte"/>
                 <w:noProof/>
               </w:rPr>
               <w:t>Architecture du système</w:t>
@@ -1090,41 +1155,48 @@
             <w:r>
               <w:rPr>
                 <w:noProof/>
+                <w:webHidden/>
               </w:rPr>
               <w:tab/>
             </w:r>
             <w:r>
               <w:rPr>
                 <w:noProof/>
+                <w:webHidden/>
               </w:rPr>
               <w:fldChar w:fldCharType="begin"/>
             </w:r>
             <w:r>
               <w:rPr>
                 <w:noProof/>
-              </w:rPr>
-              <w:instrText>PAGEREF _Toc6211 \h</w:instrText>
-            </w:r>
-            <w:r>
-              <w:rPr>
-                <w:noProof/>
-              </w:rPr>
-            </w:r>
-            <w:r>
-              <w:rPr>
-                <w:noProof/>
+                <w:webHidden/>
+              </w:rPr>
+              <w:instrText xml:space="preserve"> PAGEREF _Toc484080982 \h </w:instrText>
+            </w:r>
+            <w:r>
+              <w:rPr>
+                <w:noProof/>
+                <w:webHidden/>
+              </w:rPr>
+            </w:r>
+            <w:r>
+              <w:rPr>
+                <w:noProof/>
+                <w:webHidden/>
               </w:rPr>
               <w:fldChar w:fldCharType="separate"/>
             </w:r>
             <w:r>
               <w:rPr>
                 <w:noProof/>
+                <w:webHidden/>
               </w:rPr>
               <w:t>3</w:t>
             </w:r>
             <w:r>
               <w:rPr>
                 <w:noProof/>
+                <w:webHidden/>
               </w:rPr>
               <w:fldChar w:fldCharType="end"/>
             </w:r>
@@ -1134,29 +1206,38 @@
           <w:pPr>
             <w:pStyle w:val="TM2"/>
             <w:tabs>
-              <w:tab w:val="right" w:leader="dot" w:pos="9062"/>
+              <w:tab w:val="left" w:pos="880"/>
+              <w:tab w:val="right" w:leader="dot" w:pos="9052"/>
             </w:tabs>
             <w:rPr>
+              <w:rFonts w:asciiTheme="minorHAnsi" w:eastAsiaTheme="minorEastAsia" w:hAnsiTheme="minorHAnsi" w:cstheme="minorBidi"/>
               <w:noProof/>
+              <w:color w:val="auto"/>
+              <w:sz w:val="22"/>
             </w:rPr>
           </w:pPr>
-          <w:hyperlink w:anchor="_Toc6212">
-            <w:r>
-              <w:rPr>
-                <w:noProof/>
+          <w:hyperlink w:anchor="_Toc484080983" w:history="1">
+            <w:r>
+              <w:rPr>
+                <w:rStyle w:val="Lienhypertexte"/>
+                <w:bCs/>
+                <w:noProof/>
+                <w:u w:color="000000"/>
               </w:rPr>
               <w:t>2.4</w:t>
             </w:r>
             <w:r>
               <w:rPr>
-                <w:rFonts w:ascii="Calibri" w:eastAsia="Calibri" w:hAnsi="Calibri" w:cs="Calibri"/>
-                <w:noProof/>
+                <w:rFonts w:asciiTheme="minorHAnsi" w:eastAsiaTheme="minorEastAsia" w:hAnsiTheme="minorHAnsi" w:cstheme="minorBidi"/>
+                <w:noProof/>
+                <w:color w:val="auto"/>
                 <w:sz w:val="22"/>
               </w:rPr>
-              <w:t xml:space="preserve">  </w:t>
-            </w:r>
-            <w:r>
-              <w:rPr>
+              <w:tab/>
+            </w:r>
+            <w:r>
+              <w:rPr>
+                <w:rStyle w:val="Lienhypertexte"/>
                 <w:noProof/>
               </w:rPr>
               <w:t>Arborescence des fichiers</w:t>
@@ -1164,41 +1245,48 @@
             <w:r>
               <w:rPr>
                 <w:noProof/>
+                <w:webHidden/>
               </w:rPr>
               <w:tab/>
             </w:r>
             <w:r>
               <w:rPr>
                 <w:noProof/>
+                <w:webHidden/>
               </w:rPr>
               <w:fldChar w:fldCharType="begin"/>
             </w:r>
             <w:r>
               <w:rPr>
                 <w:noProof/>
-              </w:rPr>
-              <w:instrText>PAGEREF _Toc6212 \h</w:instrText>
-            </w:r>
-            <w:r>
-              <w:rPr>
-                <w:noProof/>
-              </w:rPr>
-            </w:r>
-            <w:r>
-              <w:rPr>
-                <w:noProof/>
+                <w:webHidden/>
+              </w:rPr>
+              <w:instrText xml:space="preserve"> PAGEREF _Toc484080983 \h </w:instrText>
+            </w:r>
+            <w:r>
+              <w:rPr>
+                <w:noProof/>
+                <w:webHidden/>
+              </w:rPr>
+            </w:r>
+            <w:r>
+              <w:rPr>
+                <w:noProof/>
+                <w:webHidden/>
               </w:rPr>
               <w:fldChar w:fldCharType="separate"/>
             </w:r>
             <w:r>
               <w:rPr>
                 <w:noProof/>
+                <w:webHidden/>
               </w:rPr>
               <w:t>3</w:t>
             </w:r>
             <w:r>
               <w:rPr>
                 <w:noProof/>
+                <w:webHidden/>
               </w:rPr>
               <w:fldChar w:fldCharType="end"/>
             </w:r>
@@ -1208,71 +1296,185 @@
           <w:pPr>
             <w:pStyle w:val="TM2"/>
             <w:tabs>
-              <w:tab w:val="right" w:leader="dot" w:pos="9062"/>
+              <w:tab w:val="left" w:pos="880"/>
+              <w:tab w:val="right" w:leader="dot" w:pos="9052"/>
             </w:tabs>
             <w:rPr>
+              <w:rFonts w:asciiTheme="minorHAnsi" w:eastAsiaTheme="minorEastAsia" w:hAnsiTheme="minorHAnsi" w:cstheme="minorBidi"/>
               <w:noProof/>
+              <w:color w:val="auto"/>
+              <w:sz w:val="22"/>
             </w:rPr>
           </w:pPr>
-          <w:hyperlink w:anchor="_Toc6213">
-            <w:r>
-              <w:rPr>
-                <w:noProof/>
+          <w:hyperlink w:anchor="_Toc484080984" w:history="1">
+            <w:r>
+              <w:rPr>
+                <w:rStyle w:val="Lienhypertexte"/>
+                <w:bCs/>
+                <w:noProof/>
+                <w:u w:color="000000"/>
               </w:rPr>
               <w:t>2.5</w:t>
             </w:r>
             <w:r>
               <w:rPr>
-                <w:rFonts w:ascii="Calibri" w:eastAsia="Calibri" w:hAnsi="Calibri" w:cs="Calibri"/>
-                <w:noProof/>
+                <w:rFonts w:asciiTheme="minorHAnsi" w:eastAsiaTheme="minorEastAsia" w:hAnsiTheme="minorHAnsi" w:cstheme="minorBidi"/>
+                <w:noProof/>
+                <w:color w:val="auto"/>
                 <w:sz w:val="22"/>
               </w:rPr>
-              <w:t xml:space="preserve">  </w:t>
-            </w:r>
-            <w:r>
-              <w:rPr>
-                <w:noProof/>
-              </w:rPr>
-              <w:t>Définition des conventions applicables</w:t>
-            </w:r>
-            <w:r>
-              <w:rPr>
-                <w:noProof/>
-              </w:rPr>
               <w:tab/>
             </w:r>
             <w:r>
               <w:rPr>
-                <w:noProof/>
+                <w:rStyle w:val="Lienhypertexte"/>
+                <w:noProof/>
+              </w:rPr>
+              <w:t>Définition</w:t>
+            </w:r>
+            <w:r>
+              <w:rPr>
+                <w:rStyle w:val="Lienhypertexte"/>
+                <w:i/>
+                <w:noProof/>
+              </w:rPr>
+              <w:t xml:space="preserve"> des conventions applicables</w:t>
+            </w:r>
+            <w:r>
+              <w:rPr>
+                <w:noProof/>
+                <w:webHidden/>
+              </w:rPr>
+              <w:tab/>
+            </w:r>
+            <w:r>
+              <w:rPr>
+                <w:noProof/>
+                <w:webHidden/>
               </w:rPr>
               <w:fldChar w:fldCharType="begin"/>
             </w:r>
             <w:r>
               <w:rPr>
                 <w:noProof/>
-              </w:rPr>
-              <w:instrText>PAGEREF _Toc6213 \h</w:instrText>
-            </w:r>
-            <w:r>
-              <w:rPr>
-                <w:noProof/>
-              </w:rPr>
-            </w:r>
-            <w:r>
-              <w:rPr>
-                <w:noProof/>
+                <w:webHidden/>
+              </w:rPr>
+              <w:instrText xml:space="preserve"> PAGEREF _Toc484080984 \h </w:instrText>
+            </w:r>
+            <w:r>
+              <w:rPr>
+                <w:noProof/>
+                <w:webHidden/>
+              </w:rPr>
+            </w:r>
+            <w:r>
+              <w:rPr>
+                <w:noProof/>
+                <w:webHidden/>
               </w:rPr>
               <w:fldChar w:fldCharType="separate"/>
             </w:r>
             <w:r>
               <w:rPr>
                 <w:noProof/>
+                <w:webHidden/>
               </w:rPr>
               <w:t>3</w:t>
             </w:r>
             <w:r>
               <w:rPr>
                 <w:noProof/>
+                <w:webHidden/>
+              </w:rPr>
+              <w:fldChar w:fldCharType="end"/>
+            </w:r>
+          </w:hyperlink>
+        </w:p>
+        <w:p>
+          <w:pPr>
+            <w:pStyle w:val="TM1"/>
+            <w:tabs>
+              <w:tab w:val="left" w:pos="505"/>
+              <w:tab w:val="right" w:leader="dot" w:pos="9052"/>
+            </w:tabs>
+            <w:rPr>
+              <w:rFonts w:asciiTheme="minorHAnsi" w:eastAsiaTheme="minorEastAsia" w:hAnsiTheme="minorHAnsi" w:cstheme="minorBidi"/>
+              <w:noProof/>
+              <w:color w:val="auto"/>
+              <w:sz w:val="22"/>
+            </w:rPr>
+          </w:pPr>
+          <w:hyperlink w:anchor="_Toc484080985" w:history="1">
+            <w:r>
+              <w:rPr>
+                <w:rStyle w:val="Lienhypertexte"/>
+                <w:bCs/>
+                <w:noProof/>
+                <w:u w:color="000000"/>
+              </w:rPr>
+              <w:t>3</w:t>
+            </w:r>
+            <w:r>
+              <w:rPr>
+                <w:rFonts w:asciiTheme="minorHAnsi" w:eastAsiaTheme="minorEastAsia" w:hAnsiTheme="minorHAnsi" w:cstheme="minorBidi"/>
+                <w:noProof/>
+                <w:color w:val="auto"/>
+                <w:sz w:val="22"/>
+              </w:rPr>
+              <w:tab/>
+            </w:r>
+            <w:r>
+              <w:rPr>
+                <w:rStyle w:val="Lienhypertexte"/>
+                <w:noProof/>
+              </w:rPr>
+              <w:t>Réalisation des cas d'utilisation</w:t>
+            </w:r>
+            <w:r>
+              <w:rPr>
+                <w:noProof/>
+                <w:webHidden/>
+              </w:rPr>
+              <w:tab/>
+            </w:r>
+            <w:r>
+              <w:rPr>
+                <w:noProof/>
+                <w:webHidden/>
+              </w:rPr>
+              <w:fldChar w:fldCharType="begin"/>
+            </w:r>
+            <w:r>
+              <w:rPr>
+                <w:noProof/>
+                <w:webHidden/>
+              </w:rPr>
+              <w:instrText xml:space="preserve"> PAGEREF _Toc484080985 \h </w:instrText>
+            </w:r>
+            <w:r>
+              <w:rPr>
+                <w:noProof/>
+                <w:webHidden/>
+              </w:rPr>
+            </w:r>
+            <w:r>
+              <w:rPr>
+                <w:noProof/>
+                <w:webHidden/>
+              </w:rPr>
+              <w:fldChar w:fldCharType="separate"/>
+            </w:r>
+            <w:r>
+              <w:rPr>
+                <w:noProof/>
+                <w:webHidden/>
+              </w:rPr>
+              <w:t>4</w:t>
+            </w:r>
+            <w:r>
+              <w:rPr>
+                <w:noProof/>
+                <w:webHidden/>
               </w:rPr>
               <w:fldChar w:fldCharType="end"/>
             </w:r>
@@ -1282,71 +1484,627 @@
           <w:pPr>
             <w:pStyle w:val="TM2"/>
             <w:tabs>
-              <w:tab w:val="right" w:leader="dot" w:pos="9062"/>
+              <w:tab w:val="left" w:pos="880"/>
+              <w:tab w:val="right" w:leader="dot" w:pos="9052"/>
             </w:tabs>
             <w:rPr>
+              <w:rFonts w:asciiTheme="minorHAnsi" w:eastAsiaTheme="minorEastAsia" w:hAnsiTheme="minorHAnsi" w:cstheme="minorBidi"/>
               <w:noProof/>
+              <w:color w:val="auto"/>
+              <w:sz w:val="22"/>
             </w:rPr>
           </w:pPr>
-          <w:hyperlink w:anchor="_Toc6214">
-            <w:r>
-              <w:rPr>
-                <w:noProof/>
-              </w:rPr>
-              <w:t>2.6</w:t>
-            </w:r>
-            <w:r>
-              <w:rPr>
-                <w:rFonts w:ascii="Calibri" w:eastAsia="Calibri" w:hAnsi="Calibri" w:cs="Calibri"/>
-                <w:noProof/>
+          <w:hyperlink w:anchor="_Toc484080986" w:history="1">
+            <w:r>
+              <w:rPr>
+                <w:rStyle w:val="Lienhypertexte"/>
+                <w:bCs/>
+                <w:noProof/>
+                <w:u w:color="000000"/>
+              </w:rPr>
+              <w:t>3.1</w:t>
+            </w:r>
+            <w:r>
+              <w:rPr>
+                <w:rFonts w:asciiTheme="minorHAnsi" w:eastAsiaTheme="minorEastAsia" w:hAnsiTheme="minorHAnsi" w:cstheme="minorBidi"/>
+                <w:noProof/>
+                <w:color w:val="auto"/>
                 <w:sz w:val="22"/>
               </w:rPr>
-              <w:t xml:space="preserve">  </w:t>
-            </w:r>
-            <w:r>
-              <w:rPr>
-                <w:noProof/>
-              </w:rPr>
-              <w:t>Planning de livraison global</w:t>
-            </w:r>
-            <w:r>
-              <w:rPr>
-                <w:noProof/>
-              </w:rPr>
               <w:tab/>
             </w:r>
             <w:r>
               <w:rPr>
-                <w:noProof/>
+                <w:rStyle w:val="Lienhypertexte"/>
+                <w:noProof/>
+              </w:rPr>
+              <w:t>Cas d'utilisation n°... ou nommé ....</w:t>
+            </w:r>
+            <w:r>
+              <w:rPr>
+                <w:noProof/>
+                <w:webHidden/>
+              </w:rPr>
+              <w:tab/>
+            </w:r>
+            <w:r>
+              <w:rPr>
+                <w:noProof/>
+                <w:webHidden/>
               </w:rPr>
               <w:fldChar w:fldCharType="begin"/>
             </w:r>
             <w:r>
               <w:rPr>
                 <w:noProof/>
-              </w:rPr>
-              <w:instrText>PAGEREF _Toc6214 \h</w:instrText>
-            </w:r>
-            <w:r>
-              <w:rPr>
-                <w:noProof/>
-              </w:rPr>
-            </w:r>
-            <w:r>
-              <w:rPr>
-                <w:noProof/>
+                <w:webHidden/>
+              </w:rPr>
+              <w:instrText xml:space="preserve"> PAGEREF _Toc484080986 \h </w:instrText>
+            </w:r>
+            <w:r>
+              <w:rPr>
+                <w:noProof/>
+                <w:webHidden/>
+              </w:rPr>
+            </w:r>
+            <w:r>
+              <w:rPr>
+                <w:noProof/>
+                <w:webHidden/>
               </w:rPr>
               <w:fldChar w:fldCharType="separate"/>
             </w:r>
             <w:r>
               <w:rPr>
                 <w:noProof/>
+                <w:webHidden/>
               </w:rPr>
               <w:t>4</w:t>
             </w:r>
             <w:r>
               <w:rPr>
                 <w:noProof/>
+                <w:webHidden/>
+              </w:rPr>
+              <w:fldChar w:fldCharType="end"/>
+            </w:r>
+          </w:hyperlink>
+        </w:p>
+        <w:p>
+          <w:pPr>
+            <w:pStyle w:val="TM3"/>
+            <w:tabs>
+              <w:tab w:val="left" w:pos="1320"/>
+              <w:tab w:val="right" w:leader="dot" w:pos="9052"/>
+            </w:tabs>
+            <w:rPr>
+              <w:rFonts w:asciiTheme="minorHAnsi" w:eastAsiaTheme="minorEastAsia" w:hAnsiTheme="minorHAnsi" w:cstheme="minorBidi"/>
+              <w:noProof/>
+              <w:color w:val="auto"/>
+              <w:sz w:val="22"/>
+            </w:rPr>
+          </w:pPr>
+          <w:hyperlink w:anchor="_Toc484080987" w:history="1">
+            <w:r>
+              <w:rPr>
+                <w:rStyle w:val="Lienhypertexte"/>
+                <w:bCs/>
+                <w:noProof/>
+                <w:u w:color="000000"/>
+              </w:rPr>
+              <w:t>3.1.1</w:t>
+            </w:r>
+            <w:r>
+              <w:rPr>
+                <w:rFonts w:asciiTheme="minorHAnsi" w:eastAsiaTheme="minorEastAsia" w:hAnsiTheme="minorHAnsi" w:cstheme="minorBidi"/>
+                <w:noProof/>
+                <w:color w:val="auto"/>
+                <w:sz w:val="22"/>
+              </w:rPr>
+              <w:tab/>
+            </w:r>
+            <w:r>
+              <w:rPr>
+                <w:rStyle w:val="Lienhypertexte"/>
+                <w:noProof/>
+              </w:rPr>
+              <w:t>Scénario</w:t>
+            </w:r>
+            <w:r>
+              <w:rPr>
+                <w:noProof/>
+                <w:webHidden/>
+              </w:rPr>
+              <w:tab/>
+            </w:r>
+            <w:r>
+              <w:rPr>
+                <w:noProof/>
+                <w:webHidden/>
+              </w:rPr>
+              <w:fldChar w:fldCharType="begin"/>
+            </w:r>
+            <w:r>
+              <w:rPr>
+                <w:noProof/>
+                <w:webHidden/>
+              </w:rPr>
+              <w:instrText xml:space="preserve"> PAGEREF _Toc484080987 \h </w:instrText>
+            </w:r>
+            <w:r>
+              <w:rPr>
+                <w:noProof/>
+                <w:webHidden/>
+              </w:rPr>
+            </w:r>
+            <w:r>
+              <w:rPr>
+                <w:noProof/>
+                <w:webHidden/>
+              </w:rPr>
+              <w:fldChar w:fldCharType="separate"/>
+            </w:r>
+            <w:r>
+              <w:rPr>
+                <w:noProof/>
+                <w:webHidden/>
+              </w:rPr>
+              <w:t>4</w:t>
+            </w:r>
+            <w:r>
+              <w:rPr>
+                <w:noProof/>
+                <w:webHidden/>
+              </w:rPr>
+              <w:fldChar w:fldCharType="end"/>
+            </w:r>
+          </w:hyperlink>
+        </w:p>
+        <w:p>
+          <w:pPr>
+            <w:pStyle w:val="TM3"/>
+            <w:tabs>
+              <w:tab w:val="left" w:pos="1320"/>
+              <w:tab w:val="right" w:leader="dot" w:pos="9052"/>
+            </w:tabs>
+            <w:rPr>
+              <w:rFonts w:asciiTheme="minorHAnsi" w:eastAsiaTheme="minorEastAsia" w:hAnsiTheme="minorHAnsi" w:cstheme="minorBidi"/>
+              <w:noProof/>
+              <w:color w:val="auto"/>
+              <w:sz w:val="22"/>
+            </w:rPr>
+          </w:pPr>
+          <w:hyperlink w:anchor="_Toc484080988" w:history="1">
+            <w:r>
+              <w:rPr>
+                <w:rStyle w:val="Lienhypertexte"/>
+                <w:bCs/>
+                <w:noProof/>
+                <w:u w:color="000000"/>
+              </w:rPr>
+              <w:t>3.1.2</w:t>
+            </w:r>
+            <w:r>
+              <w:rPr>
+                <w:rFonts w:asciiTheme="minorHAnsi" w:eastAsiaTheme="minorEastAsia" w:hAnsiTheme="minorHAnsi" w:cstheme="minorBidi"/>
+                <w:noProof/>
+                <w:color w:val="auto"/>
+                <w:sz w:val="22"/>
+              </w:rPr>
+              <w:tab/>
+            </w:r>
+            <w:r>
+              <w:rPr>
+                <w:rStyle w:val="Lienhypertexte"/>
+                <w:noProof/>
+              </w:rPr>
+              <w:t>Analyse du scénario</w:t>
+            </w:r>
+            <w:r>
+              <w:rPr>
+                <w:noProof/>
+                <w:webHidden/>
+              </w:rPr>
+              <w:tab/>
+            </w:r>
+            <w:r>
+              <w:rPr>
+                <w:noProof/>
+                <w:webHidden/>
+              </w:rPr>
+              <w:fldChar w:fldCharType="begin"/>
+            </w:r>
+            <w:r>
+              <w:rPr>
+                <w:noProof/>
+                <w:webHidden/>
+              </w:rPr>
+              <w:instrText xml:space="preserve"> PAGEREF _Toc484080988 \h </w:instrText>
+            </w:r>
+            <w:r>
+              <w:rPr>
+                <w:noProof/>
+                <w:webHidden/>
+              </w:rPr>
+            </w:r>
+            <w:r>
+              <w:rPr>
+                <w:noProof/>
+                <w:webHidden/>
+              </w:rPr>
+              <w:fldChar w:fldCharType="separate"/>
+            </w:r>
+            <w:r>
+              <w:rPr>
+                <w:noProof/>
+                <w:webHidden/>
+              </w:rPr>
+              <w:t>4</w:t>
+            </w:r>
+            <w:r>
+              <w:rPr>
+                <w:noProof/>
+                <w:webHidden/>
+              </w:rPr>
+              <w:fldChar w:fldCharType="end"/>
+            </w:r>
+          </w:hyperlink>
+        </w:p>
+        <w:p>
+          <w:pPr>
+            <w:pStyle w:val="TM4"/>
+            <w:tabs>
+              <w:tab w:val="left" w:pos="1760"/>
+              <w:tab w:val="right" w:leader="dot" w:pos="9052"/>
+            </w:tabs>
+            <w:rPr>
+              <w:rFonts w:asciiTheme="minorHAnsi" w:eastAsiaTheme="minorEastAsia" w:hAnsiTheme="minorHAnsi" w:cstheme="minorBidi"/>
+              <w:noProof/>
+              <w:color w:val="auto"/>
+              <w:sz w:val="22"/>
+            </w:rPr>
+          </w:pPr>
+          <w:hyperlink w:anchor="_Toc484080989" w:history="1">
+            <w:r>
+              <w:rPr>
+                <w:rStyle w:val="Lienhypertexte"/>
+                <w:bCs/>
+                <w:noProof/>
+                <w:u w:color="000000"/>
+              </w:rPr>
+              <w:t>3.1.2.1</w:t>
+            </w:r>
+            <w:r>
+              <w:rPr>
+                <w:rFonts w:asciiTheme="minorHAnsi" w:eastAsiaTheme="minorEastAsia" w:hAnsiTheme="minorHAnsi" w:cstheme="minorBidi"/>
+                <w:noProof/>
+                <w:color w:val="auto"/>
+                <w:sz w:val="22"/>
+              </w:rPr>
+              <w:tab/>
+            </w:r>
+            <w:r>
+              <w:rPr>
+                <w:rStyle w:val="Lienhypertexte"/>
+                <w:noProof/>
+              </w:rPr>
+              <w:t>Algorithme ou Structogramme</w:t>
+            </w:r>
+            <w:r>
+              <w:rPr>
+                <w:noProof/>
+                <w:webHidden/>
+              </w:rPr>
+              <w:tab/>
+            </w:r>
+            <w:r>
+              <w:rPr>
+                <w:noProof/>
+                <w:webHidden/>
+              </w:rPr>
+              <w:fldChar w:fldCharType="begin"/>
+            </w:r>
+            <w:r>
+              <w:rPr>
+                <w:noProof/>
+                <w:webHidden/>
+              </w:rPr>
+              <w:instrText xml:space="preserve"> PAGEREF _Toc484080989 \h </w:instrText>
+            </w:r>
+            <w:r>
+              <w:rPr>
+                <w:noProof/>
+                <w:webHidden/>
+              </w:rPr>
+            </w:r>
+            <w:r>
+              <w:rPr>
+                <w:noProof/>
+                <w:webHidden/>
+              </w:rPr>
+              <w:fldChar w:fldCharType="separate"/>
+            </w:r>
+            <w:r>
+              <w:rPr>
+                <w:noProof/>
+                <w:webHidden/>
+              </w:rPr>
+              <w:t>4</w:t>
+            </w:r>
+            <w:r>
+              <w:rPr>
+                <w:noProof/>
+                <w:webHidden/>
+              </w:rPr>
+              <w:fldChar w:fldCharType="end"/>
+            </w:r>
+          </w:hyperlink>
+        </w:p>
+        <w:p>
+          <w:pPr>
+            <w:pStyle w:val="TM4"/>
+            <w:tabs>
+              <w:tab w:val="left" w:pos="1760"/>
+              <w:tab w:val="right" w:leader="dot" w:pos="9052"/>
+            </w:tabs>
+            <w:rPr>
+              <w:rFonts w:asciiTheme="minorHAnsi" w:eastAsiaTheme="minorEastAsia" w:hAnsiTheme="minorHAnsi" w:cstheme="minorBidi"/>
+              <w:noProof/>
+              <w:color w:val="auto"/>
+              <w:sz w:val="22"/>
+            </w:rPr>
+          </w:pPr>
+          <w:hyperlink w:anchor="_Toc484080990" w:history="1">
+            <w:r>
+              <w:rPr>
+                <w:rStyle w:val="Lienhypertexte"/>
+                <w:bCs/>
+                <w:noProof/>
+                <w:u w:color="000000"/>
+              </w:rPr>
+              <w:t>3.1.2.2</w:t>
+            </w:r>
+            <w:r>
+              <w:rPr>
+                <w:rFonts w:asciiTheme="minorHAnsi" w:eastAsiaTheme="minorEastAsia" w:hAnsiTheme="minorHAnsi" w:cstheme="minorBidi"/>
+                <w:noProof/>
+                <w:color w:val="auto"/>
+                <w:sz w:val="22"/>
+              </w:rPr>
+              <w:tab/>
+            </w:r>
+            <w:r>
+              <w:rPr>
+                <w:rStyle w:val="Lienhypertexte"/>
+                <w:noProof/>
+              </w:rPr>
+              <w:t>Explications détaillées</w:t>
+            </w:r>
+            <w:r>
+              <w:rPr>
+                <w:noProof/>
+                <w:webHidden/>
+              </w:rPr>
+              <w:tab/>
+            </w:r>
+            <w:r>
+              <w:rPr>
+                <w:noProof/>
+                <w:webHidden/>
+              </w:rPr>
+              <w:fldChar w:fldCharType="begin"/>
+            </w:r>
+            <w:r>
+              <w:rPr>
+                <w:noProof/>
+                <w:webHidden/>
+              </w:rPr>
+              <w:instrText xml:space="preserve"> PAGEREF _Toc484080990 \h </w:instrText>
+            </w:r>
+            <w:r>
+              <w:rPr>
+                <w:noProof/>
+                <w:webHidden/>
+              </w:rPr>
+            </w:r>
+            <w:r>
+              <w:rPr>
+                <w:noProof/>
+                <w:webHidden/>
+              </w:rPr>
+              <w:fldChar w:fldCharType="separate"/>
+            </w:r>
+            <w:r>
+              <w:rPr>
+                <w:noProof/>
+                <w:webHidden/>
+              </w:rPr>
+              <w:t>4</w:t>
+            </w:r>
+            <w:r>
+              <w:rPr>
+                <w:noProof/>
+                <w:webHidden/>
+              </w:rPr>
+              <w:fldChar w:fldCharType="end"/>
+            </w:r>
+          </w:hyperlink>
+        </w:p>
+        <w:p>
+          <w:pPr>
+            <w:pStyle w:val="TM3"/>
+            <w:tabs>
+              <w:tab w:val="left" w:pos="1320"/>
+              <w:tab w:val="right" w:leader="dot" w:pos="9052"/>
+            </w:tabs>
+            <w:rPr>
+              <w:rFonts w:asciiTheme="minorHAnsi" w:eastAsiaTheme="minorEastAsia" w:hAnsiTheme="minorHAnsi" w:cstheme="minorBidi"/>
+              <w:noProof/>
+              <w:color w:val="auto"/>
+              <w:sz w:val="22"/>
+            </w:rPr>
+          </w:pPr>
+          <w:hyperlink w:anchor="_Toc484080991" w:history="1">
+            <w:r>
+              <w:rPr>
+                <w:rStyle w:val="Lienhypertexte"/>
+                <w:bCs/>
+                <w:noProof/>
+                <w:u w:color="000000"/>
+              </w:rPr>
+              <w:t>3.1.3</w:t>
+            </w:r>
+            <w:r>
+              <w:rPr>
+                <w:rFonts w:asciiTheme="minorHAnsi" w:eastAsiaTheme="minorEastAsia" w:hAnsiTheme="minorHAnsi" w:cstheme="minorBidi"/>
+                <w:noProof/>
+                <w:color w:val="auto"/>
+                <w:sz w:val="22"/>
+              </w:rPr>
+              <w:tab/>
+            </w:r>
+            <w:r>
+              <w:rPr>
+                <w:rStyle w:val="Lienhypertexte"/>
+                <w:noProof/>
+              </w:rPr>
+              <w:t>La phase de programmation</w:t>
+            </w:r>
+            <w:r>
+              <w:rPr>
+                <w:noProof/>
+                <w:webHidden/>
+              </w:rPr>
+              <w:tab/>
+            </w:r>
+            <w:r>
+              <w:rPr>
+                <w:noProof/>
+                <w:webHidden/>
+              </w:rPr>
+              <w:fldChar w:fldCharType="begin"/>
+            </w:r>
+            <w:r>
+              <w:rPr>
+                <w:noProof/>
+                <w:webHidden/>
+              </w:rPr>
+              <w:instrText xml:space="preserve"> PAGEREF _Toc484080991 \h </w:instrText>
+            </w:r>
+            <w:r>
+              <w:rPr>
+                <w:noProof/>
+                <w:webHidden/>
+              </w:rPr>
+            </w:r>
+            <w:r>
+              <w:rPr>
+                <w:noProof/>
+                <w:webHidden/>
+              </w:rPr>
+              <w:fldChar w:fldCharType="separate"/>
+            </w:r>
+            <w:r>
+              <w:rPr>
+                <w:noProof/>
+                <w:webHidden/>
+              </w:rPr>
+              <w:t>4</w:t>
+            </w:r>
+            <w:r>
+              <w:rPr>
+                <w:noProof/>
+                <w:webHidden/>
+              </w:rPr>
+              <w:fldChar w:fldCharType="end"/>
+            </w:r>
+          </w:hyperlink>
+        </w:p>
+        <w:p>
+          <w:pPr>
+            <w:pStyle w:val="TM3"/>
+            <w:tabs>
+              <w:tab w:val="left" w:pos="1320"/>
+              <w:tab w:val="right" w:leader="dot" w:pos="9052"/>
+            </w:tabs>
+            <w:rPr>
+              <w:rFonts w:asciiTheme="minorHAnsi" w:eastAsiaTheme="minorEastAsia" w:hAnsiTheme="minorHAnsi" w:cstheme="minorBidi"/>
+              <w:noProof/>
+              <w:color w:val="auto"/>
+              <w:sz w:val="22"/>
+            </w:rPr>
+          </w:pPr>
+          <w:hyperlink w:anchor="_Toc484080992" w:history="1">
+            <w:r>
+              <w:rPr>
+                <w:rStyle w:val="Lienhypertexte"/>
+                <w:bCs/>
+                <w:noProof/>
+                <w:u w:color="000000"/>
+              </w:rPr>
+              <w:t>3.1.4</w:t>
+            </w:r>
+            <w:r>
+              <w:rPr>
+                <w:rFonts w:asciiTheme="minorHAnsi" w:eastAsiaTheme="minorEastAsia" w:hAnsiTheme="minorHAnsi" w:cstheme="minorBidi"/>
+                <w:noProof/>
+                <w:color w:val="auto"/>
+                <w:sz w:val="22"/>
+              </w:rPr>
+              <w:tab/>
+            </w:r>
+            <w:r>
+              <w:rPr>
+                <w:rStyle w:val="Lienhypertexte"/>
+                <w:noProof/>
+              </w:rPr>
+              <w:t>La phase de tests</w:t>
+            </w:r>
+            <w:r>
+              <w:rPr>
+                <w:noProof/>
+                <w:webHidden/>
+              </w:rPr>
+              <w:tab/>
+            </w:r>
+            <w:r>
+              <w:rPr>
+                <w:noProof/>
+                <w:webHidden/>
+              </w:rPr>
+              <w:fldChar w:fldCharType="begin"/>
+            </w:r>
+            <w:r>
+              <w:rPr>
+                <w:noProof/>
+                <w:webHidden/>
+              </w:rPr>
+              <w:instrText xml:space="preserve"> PAGEREF _Toc484080992 \h </w:instrText>
+            </w:r>
+            <w:r>
+              <w:rPr>
+                <w:noProof/>
+                <w:webHidden/>
+              </w:rPr>
+            </w:r>
+            <w:r>
+              <w:rPr>
+                <w:noProof/>
+                <w:webHidden/>
+              </w:rPr>
+              <w:fldChar w:fldCharType="separate"/>
+            </w:r>
+            <w:r>
+              <w:rPr>
+                <w:noProof/>
+                <w:webHidden/>
+              </w:rPr>
+              <w:t>4</w:t>
+            </w:r>
+            <w:r>
+              <w:rPr>
+                <w:noProof/>
+                <w:webHidden/>
               </w:rPr>
               <w:fldChar w:fldCharType="end"/>
             </w:r>
@@ -1356,71 +2114,447 @@
           <w:pPr>
             <w:pStyle w:val="TM2"/>
             <w:tabs>
-              <w:tab w:val="right" w:leader="dot" w:pos="9062"/>
+              <w:tab w:val="left" w:pos="880"/>
+              <w:tab w:val="right" w:leader="dot" w:pos="9052"/>
             </w:tabs>
             <w:rPr>
+              <w:rFonts w:asciiTheme="minorHAnsi" w:eastAsiaTheme="minorEastAsia" w:hAnsiTheme="minorHAnsi" w:cstheme="minorBidi"/>
               <w:noProof/>
+              <w:color w:val="auto"/>
+              <w:sz w:val="22"/>
             </w:rPr>
           </w:pPr>
-          <w:hyperlink w:anchor="_Toc6215">
-            <w:r>
-              <w:rPr>
-                <w:noProof/>
-              </w:rPr>
-              <w:t>2.7</w:t>
-            </w:r>
-            <w:r>
-              <w:rPr>
-                <w:rFonts w:ascii="Calibri" w:eastAsia="Calibri" w:hAnsi="Calibri" w:cs="Calibri"/>
-                <w:noProof/>
+          <w:hyperlink w:anchor="_Toc484080993" w:history="1">
+            <w:r>
+              <w:rPr>
+                <w:rStyle w:val="Lienhypertexte"/>
+                <w:bCs/>
+                <w:noProof/>
+                <w:u w:color="000000"/>
+              </w:rPr>
+              <w:t>3.2</w:t>
+            </w:r>
+            <w:r>
+              <w:rPr>
+                <w:rFonts w:asciiTheme="minorHAnsi" w:eastAsiaTheme="minorEastAsia" w:hAnsiTheme="minorHAnsi" w:cstheme="minorBidi"/>
+                <w:noProof/>
+                <w:color w:val="auto"/>
                 <w:sz w:val="22"/>
               </w:rPr>
-              <w:t xml:space="preserve">  </w:t>
-            </w:r>
-            <w:r>
-              <w:rPr>
-                <w:noProof/>
-              </w:rPr>
-              <w:t>Base de données</w:t>
-            </w:r>
-            <w:r>
-              <w:rPr>
-                <w:noProof/>
-              </w:rPr>
               <w:tab/>
             </w:r>
             <w:r>
               <w:rPr>
-                <w:noProof/>
+                <w:rStyle w:val="Lienhypertexte"/>
+                <w:noProof/>
+              </w:rPr>
+              <w:t>Cas d'utilisation suivant°... ou nommé ....</w:t>
+            </w:r>
+            <w:r>
+              <w:rPr>
+                <w:noProof/>
+                <w:webHidden/>
+              </w:rPr>
+              <w:tab/>
+            </w:r>
+            <w:r>
+              <w:rPr>
+                <w:noProof/>
+                <w:webHidden/>
               </w:rPr>
               <w:fldChar w:fldCharType="begin"/>
             </w:r>
             <w:r>
               <w:rPr>
                 <w:noProof/>
-              </w:rPr>
-              <w:instrText>PAGEREF _Toc6215 \h</w:instrText>
-            </w:r>
-            <w:r>
-              <w:rPr>
-                <w:noProof/>
-              </w:rPr>
-            </w:r>
-            <w:r>
-              <w:rPr>
-                <w:noProof/>
+                <w:webHidden/>
+              </w:rPr>
+              <w:instrText xml:space="preserve"> PAGEREF _Toc484080993 \h </w:instrText>
+            </w:r>
+            <w:r>
+              <w:rPr>
+                <w:noProof/>
+                <w:webHidden/>
+              </w:rPr>
+            </w:r>
+            <w:r>
+              <w:rPr>
+                <w:noProof/>
+                <w:webHidden/>
               </w:rPr>
               <w:fldChar w:fldCharType="separate"/>
             </w:r>
             <w:r>
               <w:rPr>
                 <w:noProof/>
+                <w:webHidden/>
               </w:rPr>
               <w:t>4</w:t>
             </w:r>
             <w:r>
               <w:rPr>
                 <w:noProof/>
+                <w:webHidden/>
+              </w:rPr>
+              <w:fldChar w:fldCharType="end"/>
+            </w:r>
+          </w:hyperlink>
+        </w:p>
+        <w:p>
+          <w:pPr>
+            <w:pStyle w:val="TM3"/>
+            <w:tabs>
+              <w:tab w:val="left" w:pos="1320"/>
+              <w:tab w:val="right" w:leader="dot" w:pos="9052"/>
+            </w:tabs>
+            <w:rPr>
+              <w:rFonts w:asciiTheme="minorHAnsi" w:eastAsiaTheme="minorEastAsia" w:hAnsiTheme="minorHAnsi" w:cstheme="minorBidi"/>
+              <w:noProof/>
+              <w:color w:val="auto"/>
+              <w:sz w:val="22"/>
+            </w:rPr>
+          </w:pPr>
+          <w:hyperlink w:anchor="_Toc484080994" w:history="1">
+            <w:r>
+              <w:rPr>
+                <w:rStyle w:val="Lienhypertexte"/>
+                <w:bCs/>
+                <w:noProof/>
+                <w:u w:color="000000"/>
+              </w:rPr>
+              <w:t>3.2.1</w:t>
+            </w:r>
+            <w:r>
+              <w:rPr>
+                <w:rFonts w:asciiTheme="minorHAnsi" w:eastAsiaTheme="minorEastAsia" w:hAnsiTheme="minorHAnsi" w:cstheme="minorBidi"/>
+                <w:noProof/>
+                <w:color w:val="auto"/>
+                <w:sz w:val="22"/>
+              </w:rPr>
+              <w:tab/>
+            </w:r>
+            <w:r>
+              <w:rPr>
+                <w:rStyle w:val="Lienhypertexte"/>
+                <w:noProof/>
+              </w:rPr>
+              <w:t>…</w:t>
+            </w:r>
+            <w:r>
+              <w:rPr>
+                <w:noProof/>
+                <w:webHidden/>
+              </w:rPr>
+              <w:tab/>
+            </w:r>
+            <w:r>
+              <w:rPr>
+                <w:noProof/>
+                <w:webHidden/>
+              </w:rPr>
+              <w:fldChar w:fldCharType="begin"/>
+            </w:r>
+            <w:r>
+              <w:rPr>
+                <w:noProof/>
+                <w:webHidden/>
+              </w:rPr>
+              <w:instrText xml:space="preserve"> PAGEREF _Toc484080994 \h </w:instrText>
+            </w:r>
+            <w:r>
+              <w:rPr>
+                <w:noProof/>
+                <w:webHidden/>
+              </w:rPr>
+            </w:r>
+            <w:r>
+              <w:rPr>
+                <w:noProof/>
+                <w:webHidden/>
+              </w:rPr>
+              <w:fldChar w:fldCharType="separate"/>
+            </w:r>
+            <w:r>
+              <w:rPr>
+                <w:noProof/>
+                <w:webHidden/>
+              </w:rPr>
+              <w:t>4</w:t>
+            </w:r>
+            <w:r>
+              <w:rPr>
+                <w:noProof/>
+                <w:webHidden/>
+              </w:rPr>
+              <w:fldChar w:fldCharType="end"/>
+            </w:r>
+          </w:hyperlink>
+        </w:p>
+        <w:p>
+          <w:pPr>
+            <w:pStyle w:val="TM1"/>
+            <w:tabs>
+              <w:tab w:val="left" w:pos="505"/>
+              <w:tab w:val="right" w:leader="dot" w:pos="9052"/>
+            </w:tabs>
+            <w:rPr>
+              <w:rFonts w:asciiTheme="minorHAnsi" w:eastAsiaTheme="minorEastAsia" w:hAnsiTheme="minorHAnsi" w:cstheme="minorBidi"/>
+              <w:noProof/>
+              <w:color w:val="auto"/>
+              <w:sz w:val="22"/>
+            </w:rPr>
+          </w:pPr>
+          <w:hyperlink w:anchor="_Toc484080995" w:history="1">
+            <w:r>
+              <w:rPr>
+                <w:rStyle w:val="Lienhypertexte"/>
+                <w:bCs/>
+                <w:noProof/>
+                <w:u w:color="000000"/>
+              </w:rPr>
+              <w:t>4</w:t>
+            </w:r>
+            <w:r>
+              <w:rPr>
+                <w:rFonts w:asciiTheme="minorHAnsi" w:eastAsiaTheme="minorEastAsia" w:hAnsiTheme="minorHAnsi" w:cstheme="minorBidi"/>
+                <w:noProof/>
+                <w:color w:val="auto"/>
+                <w:sz w:val="22"/>
+              </w:rPr>
+              <w:tab/>
+            </w:r>
+            <w:r>
+              <w:rPr>
+                <w:rStyle w:val="Lienhypertexte"/>
+                <w:noProof/>
+              </w:rPr>
+              <w:t>Mode d'emploi utilisateur</w:t>
+            </w:r>
+            <w:r>
+              <w:rPr>
+                <w:noProof/>
+                <w:webHidden/>
+              </w:rPr>
+              <w:tab/>
+            </w:r>
+            <w:r>
+              <w:rPr>
+                <w:noProof/>
+                <w:webHidden/>
+              </w:rPr>
+              <w:fldChar w:fldCharType="begin"/>
+            </w:r>
+            <w:r>
+              <w:rPr>
+                <w:noProof/>
+                <w:webHidden/>
+              </w:rPr>
+              <w:instrText xml:space="preserve"> PAGEREF _Toc484080995 \h </w:instrText>
+            </w:r>
+            <w:r>
+              <w:rPr>
+                <w:noProof/>
+                <w:webHidden/>
+              </w:rPr>
+            </w:r>
+            <w:r>
+              <w:rPr>
+                <w:noProof/>
+                <w:webHidden/>
+              </w:rPr>
+              <w:fldChar w:fldCharType="separate"/>
+            </w:r>
+            <w:r>
+              <w:rPr>
+                <w:noProof/>
+                <w:webHidden/>
+              </w:rPr>
+              <w:t>4</w:t>
+            </w:r>
+            <w:r>
+              <w:rPr>
+                <w:noProof/>
+                <w:webHidden/>
+              </w:rPr>
+              <w:fldChar w:fldCharType="end"/>
+            </w:r>
+          </w:hyperlink>
+        </w:p>
+        <w:p>
+          <w:pPr>
+            <w:pStyle w:val="TM1"/>
+            <w:tabs>
+              <w:tab w:val="left" w:pos="505"/>
+              <w:tab w:val="right" w:leader="dot" w:pos="9052"/>
+            </w:tabs>
+            <w:rPr>
+              <w:rFonts w:asciiTheme="minorHAnsi" w:eastAsiaTheme="minorEastAsia" w:hAnsiTheme="minorHAnsi" w:cstheme="minorBidi"/>
+              <w:noProof/>
+              <w:color w:val="auto"/>
+              <w:sz w:val="22"/>
+            </w:rPr>
+          </w:pPr>
+          <w:hyperlink w:anchor="_Toc484080996" w:history="1">
+            <w:r>
+              <w:rPr>
+                <w:rStyle w:val="Lienhypertexte"/>
+                <w:bCs/>
+                <w:noProof/>
+                <w:u w:color="000000"/>
+              </w:rPr>
+              <w:t>5</w:t>
+            </w:r>
+            <w:r>
+              <w:rPr>
+                <w:rFonts w:asciiTheme="minorHAnsi" w:eastAsiaTheme="minorEastAsia" w:hAnsiTheme="minorHAnsi" w:cstheme="minorBidi"/>
+                <w:noProof/>
+                <w:color w:val="auto"/>
+                <w:sz w:val="22"/>
+              </w:rPr>
+              <w:tab/>
+            </w:r>
+            <w:r>
+              <w:rPr>
+                <w:rStyle w:val="Lienhypertexte"/>
+                <w:noProof/>
+              </w:rPr>
+              <w:t>Conclusions</w:t>
+            </w:r>
+            <w:r>
+              <w:rPr>
+                <w:noProof/>
+                <w:webHidden/>
+              </w:rPr>
+              <w:tab/>
+            </w:r>
+            <w:r>
+              <w:rPr>
+                <w:noProof/>
+                <w:webHidden/>
+              </w:rPr>
+              <w:fldChar w:fldCharType="begin"/>
+            </w:r>
+            <w:r>
+              <w:rPr>
+                <w:noProof/>
+                <w:webHidden/>
+              </w:rPr>
+              <w:instrText xml:space="preserve"> PAGEREF _Toc484080996 \h </w:instrText>
+            </w:r>
+            <w:r>
+              <w:rPr>
+                <w:noProof/>
+                <w:webHidden/>
+              </w:rPr>
+            </w:r>
+            <w:r>
+              <w:rPr>
+                <w:noProof/>
+                <w:webHidden/>
+              </w:rPr>
+              <w:fldChar w:fldCharType="separate"/>
+            </w:r>
+            <w:r>
+              <w:rPr>
+                <w:noProof/>
+                <w:webHidden/>
+              </w:rPr>
+              <w:t>5</w:t>
+            </w:r>
+            <w:r>
+              <w:rPr>
+                <w:noProof/>
+                <w:webHidden/>
+              </w:rPr>
+              <w:fldChar w:fldCharType="end"/>
+            </w:r>
+          </w:hyperlink>
+        </w:p>
+        <w:p>
+          <w:pPr>
+            <w:pStyle w:val="TM1"/>
+            <w:tabs>
+              <w:tab w:val="left" w:pos="505"/>
+              <w:tab w:val="right" w:leader="dot" w:pos="9052"/>
+            </w:tabs>
+            <w:rPr>
+              <w:rFonts w:asciiTheme="minorHAnsi" w:eastAsiaTheme="minorEastAsia" w:hAnsiTheme="minorHAnsi" w:cstheme="minorBidi"/>
+              <w:noProof/>
+              <w:color w:val="auto"/>
+              <w:sz w:val="22"/>
+            </w:rPr>
+          </w:pPr>
+          <w:hyperlink w:anchor="_Toc484080997" w:history="1">
+            <w:r>
+              <w:rPr>
+                <w:rStyle w:val="Lienhypertexte"/>
+                <w:bCs/>
+                <w:noProof/>
+                <w:u w:color="000000"/>
+              </w:rPr>
+              <w:t>6</w:t>
+            </w:r>
+            <w:r>
+              <w:rPr>
+                <w:rFonts w:asciiTheme="minorHAnsi" w:eastAsiaTheme="minorEastAsia" w:hAnsiTheme="minorHAnsi" w:cstheme="minorBidi"/>
+                <w:noProof/>
+                <w:color w:val="auto"/>
+                <w:sz w:val="22"/>
+              </w:rPr>
+              <w:tab/>
+            </w:r>
+            <w:r>
+              <w:rPr>
+                <w:rStyle w:val="Lienhypertexte"/>
+                <w:noProof/>
+              </w:rPr>
+              <w:t>Annexes</w:t>
+            </w:r>
+            <w:r>
+              <w:rPr>
+                <w:noProof/>
+                <w:webHidden/>
+              </w:rPr>
+              <w:tab/>
+            </w:r>
+            <w:r>
+              <w:rPr>
+                <w:noProof/>
+                <w:webHidden/>
+              </w:rPr>
+              <w:fldChar w:fldCharType="begin"/>
+            </w:r>
+            <w:r>
+              <w:rPr>
+                <w:noProof/>
+                <w:webHidden/>
+              </w:rPr>
+              <w:instrText xml:space="preserve"> PAGEREF _Toc484080997 \h </w:instrText>
+            </w:r>
+            <w:r>
+              <w:rPr>
+                <w:noProof/>
+                <w:webHidden/>
+              </w:rPr>
+            </w:r>
+            <w:r>
+              <w:rPr>
+                <w:noProof/>
+                <w:webHidden/>
+              </w:rPr>
+              <w:fldChar w:fldCharType="separate"/>
+            </w:r>
+            <w:r>
+              <w:rPr>
+                <w:noProof/>
+                <w:webHidden/>
+              </w:rPr>
+              <w:t>5</w:t>
+            </w:r>
+            <w:r>
+              <w:rPr>
+                <w:noProof/>
+                <w:webHidden/>
               </w:rPr>
               <w:fldChar w:fldCharType="end"/>
             </w:r>
@@ -1430,145 +2564,88 @@
           <w:pPr>
             <w:pStyle w:val="TM2"/>
             <w:tabs>
-              <w:tab w:val="right" w:leader="dot" w:pos="9062"/>
+              <w:tab w:val="left" w:pos="880"/>
+              <w:tab w:val="right" w:leader="dot" w:pos="9052"/>
             </w:tabs>
             <w:rPr>
+              <w:rFonts w:asciiTheme="minorHAnsi" w:eastAsiaTheme="minorEastAsia" w:hAnsiTheme="minorHAnsi" w:cstheme="minorBidi"/>
               <w:noProof/>
+              <w:color w:val="auto"/>
+              <w:sz w:val="22"/>
             </w:rPr>
           </w:pPr>
-          <w:hyperlink w:anchor="_Toc6216">
-            <w:r>
-              <w:rPr>
-                <w:noProof/>
-              </w:rPr>
-              <w:t>2.8</w:t>
-            </w:r>
-            <w:r>
-              <w:rPr>
-                <w:rFonts w:ascii="Calibri" w:eastAsia="Calibri" w:hAnsi="Calibri" w:cs="Calibri"/>
-                <w:noProof/>
+          <w:hyperlink w:anchor="_Toc484080998" w:history="1">
+            <w:r>
+              <w:rPr>
+                <w:rStyle w:val="Lienhypertexte"/>
+                <w:bCs/>
+                <w:noProof/>
+                <w:u w:color="000000"/>
+              </w:rPr>
+              <w:t>6.1</w:t>
+            </w:r>
+            <w:r>
+              <w:rPr>
+                <w:rFonts w:asciiTheme="minorHAnsi" w:eastAsiaTheme="minorEastAsia" w:hAnsiTheme="minorHAnsi" w:cstheme="minorBidi"/>
+                <w:noProof/>
+                <w:color w:val="auto"/>
                 <w:sz w:val="22"/>
               </w:rPr>
-              <w:t xml:space="preserve">  </w:t>
-            </w:r>
-            <w:r>
-              <w:rPr>
-                <w:noProof/>
-              </w:rPr>
-              <w:t>Flux de Navigation</w:t>
-            </w:r>
-            <w:r>
-              <w:rPr>
-                <w:noProof/>
-              </w:rPr>
               <w:tab/>
             </w:r>
             <w:r>
               <w:rPr>
-                <w:noProof/>
+                <w:rStyle w:val="Lienhypertexte"/>
+                <w:i/>
+                <w:noProof/>
+              </w:rPr>
+              <w:t>Code source</w:t>
+            </w:r>
+            <w:r>
+              <w:rPr>
+                <w:noProof/>
+                <w:webHidden/>
+              </w:rPr>
+              <w:tab/>
+            </w:r>
+            <w:r>
+              <w:rPr>
+                <w:noProof/>
+                <w:webHidden/>
               </w:rPr>
               <w:fldChar w:fldCharType="begin"/>
             </w:r>
             <w:r>
               <w:rPr>
                 <w:noProof/>
-              </w:rPr>
-              <w:instrText>PAGEREF _Toc6216 \h</w:instrText>
-            </w:r>
-            <w:r>
-              <w:rPr>
-                <w:noProof/>
-              </w:rPr>
-            </w:r>
-            <w:r>
-              <w:rPr>
-                <w:noProof/>
+                <w:webHidden/>
+              </w:rPr>
+              <w:instrText xml:space="preserve"> PAGEREF _Toc484080998 \h </w:instrText>
+            </w:r>
+            <w:r>
+              <w:rPr>
+                <w:noProof/>
+                <w:webHidden/>
+              </w:rPr>
+            </w:r>
+            <w:r>
+              <w:rPr>
+                <w:noProof/>
+                <w:webHidden/>
               </w:rPr>
               <w:fldChar w:fldCharType="separate"/>
             </w:r>
             <w:r>
               <w:rPr>
                 <w:noProof/>
-              </w:rPr>
-              <w:t>4</w:t>
-            </w:r>
-            <w:r>
-              <w:rPr>
-                <w:noProof/>
-              </w:rPr>
-              <w:fldChar w:fldCharType="end"/>
-            </w:r>
-          </w:hyperlink>
-        </w:p>
-        <w:p>
-          <w:pPr>
-            <w:pStyle w:val="TM1"/>
-            <w:tabs>
-              <w:tab w:val="right" w:leader="dot" w:pos="9062"/>
-            </w:tabs>
-            <w:rPr>
-              <w:noProof/>
-            </w:rPr>
-          </w:pPr>
-          <w:hyperlink w:anchor="_Toc6217">
-            <w:r>
-              <w:rPr>
-                <w:noProof/>
-              </w:rPr>
-              <w:t>3</w:t>
-            </w:r>
-            <w:r>
-              <w:rPr>
-                <w:rFonts w:ascii="Calibri" w:eastAsia="Calibri" w:hAnsi="Calibri" w:cs="Calibri"/>
-                <w:noProof/>
-                <w:sz w:val="22"/>
-              </w:rPr>
-              <w:t xml:space="preserve">  </w:t>
-            </w:r>
-            <w:r>
-              <w:rPr>
-                <w:noProof/>
-              </w:rPr>
-              <w:t>Réalisation des cas d'utilisations</w:t>
-            </w:r>
-            <w:r>
-              <w:rPr>
-                <w:noProof/>
-              </w:rPr>
-              <w:tab/>
-            </w:r>
-            <w:r>
-              <w:rPr>
-                <w:noProof/>
-              </w:rPr>
-              <w:fldChar w:fldCharType="begin"/>
-            </w:r>
-            <w:r>
-              <w:rPr>
-                <w:noProof/>
-              </w:rPr>
-              <w:instrText>PAGEREF _Toc6217 \h</w:instrText>
-            </w:r>
-            <w:r>
-              <w:rPr>
-                <w:noProof/>
-              </w:rPr>
-            </w:r>
-            <w:r>
-              <w:rPr>
-                <w:noProof/>
-              </w:rPr>
-              <w:fldChar w:fldCharType="separate"/>
-            </w:r>
-            <w:r>
-              <w:rPr>
-                <w:noProof/>
-              </w:rPr>
-              <w:t>4</w:t>
-            </w:r>
-            <w:r>
-              <w:rPr>
-                <w:noProof/>
+                <w:webHidden/>
+              </w:rPr>
+              <w:t>5</w:t>
+            </w:r>
+            <w:r>
+              <w:rPr>
+                <w:noProof/>
+                <w:webHidden/>
               </w:rPr>
               <w:fldChar w:fldCharType="end"/>
             </w:r>
@@ -1578,1329 +2655,88 @@
           <w:pPr>
             <w:pStyle w:val="TM2"/>
             <w:tabs>
-              <w:tab w:val="right" w:leader="dot" w:pos="9062"/>
+              <w:tab w:val="left" w:pos="880"/>
+              <w:tab w:val="right" w:leader="dot" w:pos="9052"/>
             </w:tabs>
             <w:rPr>
+              <w:rFonts w:asciiTheme="minorHAnsi" w:eastAsiaTheme="minorEastAsia" w:hAnsiTheme="minorHAnsi" w:cstheme="minorBidi"/>
               <w:noProof/>
+              <w:color w:val="auto"/>
+              <w:sz w:val="22"/>
             </w:rPr>
           </w:pPr>
-          <w:hyperlink w:anchor="_Toc6218">
-            <w:r>
-              <w:rPr>
-                <w:noProof/>
-              </w:rPr>
-              <w:t>3.1</w:t>
-            </w:r>
-            <w:r>
-              <w:rPr>
-                <w:rFonts w:ascii="Calibri" w:eastAsia="Calibri" w:hAnsi="Calibri" w:cs="Calibri"/>
-                <w:noProof/>
+          <w:hyperlink w:anchor="_Toc484080999" w:history="1">
+            <w:r>
+              <w:rPr>
+                <w:rStyle w:val="Lienhypertexte"/>
+                <w:bCs/>
+                <w:noProof/>
+                <w:u w:color="000000"/>
+              </w:rPr>
+              <w:t>6.2</w:t>
+            </w:r>
+            <w:r>
+              <w:rPr>
+                <w:rFonts w:asciiTheme="minorHAnsi" w:eastAsiaTheme="minorEastAsia" w:hAnsiTheme="minorHAnsi" w:cstheme="minorBidi"/>
+                <w:noProof/>
+                <w:color w:val="auto"/>
                 <w:sz w:val="22"/>
               </w:rPr>
-              <w:t xml:space="preserve">  </w:t>
-            </w:r>
-            <w:r>
-              <w:rPr>
-                <w:noProof/>
-              </w:rPr>
-              <w:t>Cas d'utilisation n°... ou nommé</w:t>
-            </w:r>
-            <w:r>
-              <w:rPr>
-                <w:noProof/>
-              </w:rPr>
               <w:tab/>
             </w:r>
             <w:r>
               <w:rPr>
-                <w:noProof/>
+                <w:rStyle w:val="Lienhypertexte"/>
+                <w:i/>
+                <w:noProof/>
+              </w:rPr>
+              <w:t>Références</w:t>
+            </w:r>
+            <w:r>
+              <w:rPr>
+                <w:noProof/>
+                <w:webHidden/>
+              </w:rPr>
+              <w:tab/>
+            </w:r>
+            <w:r>
+              <w:rPr>
+                <w:noProof/>
+                <w:webHidden/>
               </w:rPr>
               <w:fldChar w:fldCharType="begin"/>
             </w:r>
             <w:r>
               <w:rPr>
                 <w:noProof/>
-              </w:rPr>
-              <w:instrText>PAGEREF _Toc6218 \h</w:instrText>
-            </w:r>
-            <w:r>
-              <w:rPr>
-                <w:noProof/>
-              </w:rPr>
-            </w:r>
-            <w:r>
-              <w:rPr>
-                <w:noProof/>
+                <w:webHidden/>
+              </w:rPr>
+              <w:instrText xml:space="preserve"> PAGEREF _Toc484080999 \h </w:instrText>
+            </w:r>
+            <w:r>
+              <w:rPr>
+                <w:noProof/>
+                <w:webHidden/>
+              </w:rPr>
+            </w:r>
+            <w:r>
+              <w:rPr>
+                <w:noProof/>
+                <w:webHidden/>
               </w:rPr>
               <w:fldChar w:fldCharType="separate"/>
             </w:r>
             <w:r>
               <w:rPr>
                 <w:noProof/>
-              </w:rPr>
-              <w:t>4</w:t>
-            </w:r>
-            <w:r>
-              <w:rPr>
-                <w:noProof/>
-              </w:rPr>
-              <w:fldChar w:fldCharType="end"/>
-            </w:r>
-          </w:hyperlink>
-        </w:p>
-        <w:p>
-          <w:pPr>
-            <w:pStyle w:val="TM3"/>
-            <w:tabs>
-              <w:tab w:val="right" w:leader="dot" w:pos="9062"/>
-            </w:tabs>
-            <w:rPr>
-              <w:noProof/>
-            </w:rPr>
-          </w:pPr>
-          <w:hyperlink w:anchor="_Toc6219">
-            <w:r>
-              <w:rPr>
-                <w:noProof/>
-              </w:rPr>
-              <w:t>3.1.1</w:t>
-            </w:r>
-            <w:r>
-              <w:rPr>
-                <w:rFonts w:ascii="Calibri" w:eastAsia="Calibri" w:hAnsi="Calibri" w:cs="Calibri"/>
-                <w:noProof/>
-                <w:sz w:val="22"/>
-              </w:rPr>
-              <w:t xml:space="preserve">  </w:t>
-            </w:r>
-            <w:r>
-              <w:rPr>
-                <w:noProof/>
-              </w:rPr>
-              <w:t>Scénario</w:t>
-            </w:r>
-            <w:r>
-              <w:rPr>
-                <w:noProof/>
-              </w:rPr>
-              <w:tab/>
-            </w:r>
-            <w:r>
-              <w:rPr>
-                <w:noProof/>
-              </w:rPr>
-              <w:fldChar w:fldCharType="begin"/>
-            </w:r>
-            <w:r>
-              <w:rPr>
-                <w:noProof/>
-              </w:rPr>
-              <w:instrText>PAGEREF _Toc6219 \h</w:instrText>
-            </w:r>
-            <w:r>
-              <w:rPr>
-                <w:noProof/>
-              </w:rPr>
-            </w:r>
-            <w:r>
-              <w:rPr>
-                <w:noProof/>
-              </w:rPr>
-              <w:fldChar w:fldCharType="separate"/>
-            </w:r>
-            <w:r>
-              <w:rPr>
-                <w:noProof/>
-              </w:rPr>
-              <w:t>4</w:t>
-            </w:r>
-            <w:r>
-              <w:rPr>
-                <w:noProof/>
-              </w:rPr>
-              <w:fldChar w:fldCharType="end"/>
-            </w:r>
-          </w:hyperlink>
-        </w:p>
-        <w:p>
-          <w:pPr>
-            <w:pStyle w:val="TM3"/>
-            <w:tabs>
-              <w:tab w:val="right" w:leader="dot" w:pos="9062"/>
-            </w:tabs>
-            <w:rPr>
-              <w:noProof/>
-            </w:rPr>
-          </w:pPr>
-          <w:hyperlink w:anchor="_Toc6220">
-            <w:r>
-              <w:rPr>
-                <w:noProof/>
-              </w:rPr>
-              <w:t>3.1.2</w:t>
-            </w:r>
-            <w:r>
-              <w:rPr>
-                <w:rFonts w:ascii="Calibri" w:eastAsia="Calibri" w:hAnsi="Calibri" w:cs="Calibri"/>
-                <w:noProof/>
-                <w:sz w:val="22"/>
-              </w:rPr>
-              <w:t xml:space="preserve">  </w:t>
-            </w:r>
-            <w:r>
-              <w:rPr>
-                <w:noProof/>
-              </w:rPr>
-              <w:t>Maquettes</w:t>
-            </w:r>
-            <w:r>
-              <w:rPr>
-                <w:noProof/>
-              </w:rPr>
-              <w:tab/>
-            </w:r>
-            <w:r>
-              <w:rPr>
-                <w:noProof/>
-              </w:rPr>
-              <w:fldChar w:fldCharType="begin"/>
-            </w:r>
-            <w:r>
-              <w:rPr>
-                <w:noProof/>
-              </w:rPr>
-              <w:instrText>PAGEREF _Toc6220 \h</w:instrText>
-            </w:r>
-            <w:r>
-              <w:rPr>
-                <w:noProof/>
-              </w:rPr>
-            </w:r>
-            <w:r>
-              <w:rPr>
-                <w:noProof/>
-              </w:rPr>
-              <w:fldChar w:fldCharType="separate"/>
-            </w:r>
-            <w:r>
-              <w:rPr>
-                <w:noProof/>
-              </w:rPr>
-              <w:t>4</w:t>
-            </w:r>
-            <w:r>
-              <w:rPr>
-                <w:noProof/>
-              </w:rPr>
-              <w:fldChar w:fldCharType="end"/>
-            </w:r>
-          </w:hyperlink>
-        </w:p>
-        <w:p>
-          <w:pPr>
-            <w:pStyle w:val="TM3"/>
-            <w:tabs>
-              <w:tab w:val="right" w:leader="dot" w:pos="9062"/>
-            </w:tabs>
-            <w:rPr>
-              <w:noProof/>
-            </w:rPr>
-          </w:pPr>
-          <w:hyperlink w:anchor="_Toc6221">
-            <w:r>
-              <w:rPr>
-                <w:noProof/>
-              </w:rPr>
-              <w:t>3.1.3</w:t>
-            </w:r>
-            <w:r>
-              <w:rPr>
-                <w:rFonts w:ascii="Calibri" w:eastAsia="Calibri" w:hAnsi="Calibri" w:cs="Calibri"/>
-                <w:noProof/>
-                <w:sz w:val="22"/>
-              </w:rPr>
-              <w:t xml:space="preserve">  </w:t>
-            </w:r>
-            <w:r>
-              <w:rPr>
-                <w:noProof/>
-              </w:rPr>
-              <w:t>Analyse du scénario</w:t>
-            </w:r>
-            <w:r>
-              <w:rPr>
-                <w:noProof/>
-              </w:rPr>
-              <w:tab/>
-            </w:r>
-            <w:r>
-              <w:rPr>
-                <w:noProof/>
-              </w:rPr>
-              <w:fldChar w:fldCharType="begin"/>
-            </w:r>
-            <w:r>
-              <w:rPr>
-                <w:noProof/>
-              </w:rPr>
-              <w:instrText>PAGEREF _Toc6221 \h</w:instrText>
-            </w:r>
-            <w:r>
-              <w:rPr>
-                <w:noProof/>
-              </w:rPr>
-            </w:r>
-            <w:r>
-              <w:rPr>
-                <w:noProof/>
-              </w:rPr>
-              <w:fldChar w:fldCharType="separate"/>
-            </w:r>
-            <w:r>
-              <w:rPr>
-                <w:noProof/>
-              </w:rPr>
-              <w:t>4</w:t>
-            </w:r>
-            <w:r>
-              <w:rPr>
-                <w:noProof/>
-              </w:rPr>
-              <w:fldChar w:fldCharType="end"/>
-            </w:r>
-          </w:hyperlink>
-        </w:p>
-        <w:p>
-          <w:pPr>
-            <w:pStyle w:val="TM4"/>
-            <w:tabs>
-              <w:tab w:val="right" w:leader="dot" w:pos="9062"/>
-            </w:tabs>
-            <w:rPr>
-              <w:noProof/>
-            </w:rPr>
-          </w:pPr>
-          <w:hyperlink w:anchor="_Toc6222">
-            <w:r>
-              <w:rPr>
-                <w:noProof/>
-              </w:rPr>
-              <w:t>3.1.3.1</w:t>
-            </w:r>
-            <w:r>
-              <w:rPr>
-                <w:rFonts w:ascii="Calibri" w:eastAsia="Calibri" w:hAnsi="Calibri" w:cs="Calibri"/>
-                <w:noProof/>
-                <w:sz w:val="22"/>
-              </w:rPr>
-              <w:t xml:space="preserve">  </w:t>
-            </w:r>
-            <w:r>
-              <w:rPr>
-                <w:noProof/>
-              </w:rPr>
-              <w:t>Algorithme ou Structogramme</w:t>
-            </w:r>
-            <w:r>
-              <w:rPr>
-                <w:noProof/>
-              </w:rPr>
-              <w:tab/>
-            </w:r>
-            <w:r>
-              <w:rPr>
-                <w:noProof/>
-              </w:rPr>
-              <w:fldChar w:fldCharType="begin"/>
-            </w:r>
-            <w:r>
-              <w:rPr>
-                <w:noProof/>
-              </w:rPr>
-              <w:instrText>PAGEREF _Toc6222 \h</w:instrText>
-            </w:r>
-            <w:r>
-              <w:rPr>
-                <w:noProof/>
-              </w:rPr>
-            </w:r>
-            <w:r>
-              <w:rPr>
-                <w:noProof/>
-              </w:rPr>
-              <w:fldChar w:fldCharType="separate"/>
-            </w:r>
-            <w:r>
-              <w:rPr>
-                <w:noProof/>
-              </w:rPr>
-              <w:t>4</w:t>
-            </w:r>
-            <w:r>
-              <w:rPr>
-                <w:noProof/>
-              </w:rPr>
-              <w:fldChar w:fldCharType="end"/>
-            </w:r>
-          </w:hyperlink>
-        </w:p>
-        <w:p>
-          <w:pPr>
-            <w:pStyle w:val="TM4"/>
-            <w:tabs>
-              <w:tab w:val="right" w:leader="dot" w:pos="9062"/>
-            </w:tabs>
-            <w:rPr>
-              <w:noProof/>
-            </w:rPr>
-          </w:pPr>
-          <w:hyperlink w:anchor="_Toc6223">
-            <w:r>
-              <w:rPr>
-                <w:noProof/>
-              </w:rPr>
-              <w:t>3.1.3.2</w:t>
-            </w:r>
-            <w:r>
-              <w:rPr>
-                <w:rFonts w:ascii="Calibri" w:eastAsia="Calibri" w:hAnsi="Calibri" w:cs="Calibri"/>
-                <w:noProof/>
-                <w:sz w:val="22"/>
-              </w:rPr>
-              <w:t xml:space="preserve">  </w:t>
-            </w:r>
-            <w:r>
-              <w:rPr>
-                <w:noProof/>
-              </w:rPr>
-              <w:t>Explications détaillées</w:t>
-            </w:r>
-            <w:r>
-              <w:rPr>
-                <w:noProof/>
-              </w:rPr>
-              <w:tab/>
-            </w:r>
-            <w:r>
-              <w:rPr>
-                <w:noProof/>
-              </w:rPr>
-              <w:fldChar w:fldCharType="begin"/>
-            </w:r>
-            <w:r>
-              <w:rPr>
-                <w:noProof/>
-              </w:rPr>
-              <w:instrText>PAGEREF _Toc6223 \h</w:instrText>
-            </w:r>
-            <w:r>
-              <w:rPr>
-                <w:noProof/>
-              </w:rPr>
-            </w:r>
-            <w:r>
-              <w:rPr>
-                <w:noProof/>
-              </w:rPr>
-              <w:fldChar w:fldCharType="separate"/>
-            </w:r>
-            <w:r>
-              <w:rPr>
-                <w:noProof/>
-              </w:rPr>
-              <w:t>4</w:t>
-            </w:r>
-            <w:r>
-              <w:rPr>
-                <w:noProof/>
-              </w:rPr>
-              <w:fldChar w:fldCharType="end"/>
-            </w:r>
-          </w:hyperlink>
-        </w:p>
-        <w:p>
-          <w:pPr>
-            <w:pStyle w:val="TM3"/>
-            <w:tabs>
-              <w:tab w:val="right" w:leader="dot" w:pos="9062"/>
-            </w:tabs>
-            <w:rPr>
-              <w:noProof/>
-            </w:rPr>
-          </w:pPr>
-          <w:hyperlink w:anchor="_Toc6224">
-            <w:r>
-              <w:rPr>
-                <w:noProof/>
-              </w:rPr>
-              <w:t>3.1.4</w:t>
-            </w:r>
-            <w:r>
-              <w:rPr>
-                <w:rFonts w:ascii="Calibri" w:eastAsia="Calibri" w:hAnsi="Calibri" w:cs="Calibri"/>
-                <w:noProof/>
-                <w:sz w:val="22"/>
-              </w:rPr>
-              <w:t xml:space="preserve">  </w:t>
-            </w:r>
-            <w:r>
-              <w:rPr>
-                <w:noProof/>
-              </w:rPr>
-              <w:t>Le planning de livraison</w:t>
-            </w:r>
-            <w:r>
-              <w:rPr>
-                <w:noProof/>
-              </w:rPr>
-              <w:tab/>
-            </w:r>
-            <w:r>
-              <w:rPr>
-                <w:noProof/>
-              </w:rPr>
-              <w:fldChar w:fldCharType="begin"/>
-            </w:r>
-            <w:r>
-              <w:rPr>
-                <w:noProof/>
-              </w:rPr>
-              <w:instrText>PAGEREF _Toc6224 \h</w:instrText>
-            </w:r>
-            <w:r>
-              <w:rPr>
-                <w:noProof/>
-              </w:rPr>
-            </w:r>
-            <w:r>
-              <w:rPr>
-                <w:noProof/>
-              </w:rPr>
-              <w:fldChar w:fldCharType="separate"/>
-            </w:r>
-            <w:r>
-              <w:rPr>
-                <w:noProof/>
-              </w:rPr>
-              <w:t>5</w:t>
-            </w:r>
-            <w:r>
-              <w:rPr>
-                <w:noProof/>
-              </w:rPr>
-              <w:fldChar w:fldCharType="end"/>
-            </w:r>
-          </w:hyperlink>
-        </w:p>
-        <w:p>
-          <w:pPr>
-            <w:pStyle w:val="TM3"/>
-            <w:tabs>
-              <w:tab w:val="right" w:leader="dot" w:pos="9062"/>
-            </w:tabs>
-            <w:rPr>
-              <w:noProof/>
-            </w:rPr>
-          </w:pPr>
-          <w:hyperlink w:anchor="_Toc6225">
-            <w:r>
-              <w:rPr>
-                <w:noProof/>
-              </w:rPr>
-              <w:t>3.1.5</w:t>
-            </w:r>
-            <w:r>
-              <w:rPr>
-                <w:rFonts w:ascii="Calibri" w:eastAsia="Calibri" w:hAnsi="Calibri" w:cs="Calibri"/>
-                <w:noProof/>
-                <w:sz w:val="22"/>
-              </w:rPr>
-              <w:t xml:space="preserve">  </w:t>
-            </w:r>
-            <w:r>
-              <w:rPr>
-                <w:noProof/>
-              </w:rPr>
-              <w:t>La phase de programmation</w:t>
-            </w:r>
-            <w:r>
-              <w:rPr>
-                <w:noProof/>
-              </w:rPr>
-              <w:tab/>
-            </w:r>
-            <w:r>
-              <w:rPr>
-                <w:noProof/>
-              </w:rPr>
-              <w:fldChar w:fldCharType="begin"/>
-            </w:r>
-            <w:r>
-              <w:rPr>
-                <w:noProof/>
-              </w:rPr>
-              <w:instrText>PAGEREF _Toc6225 \h</w:instrText>
-            </w:r>
-            <w:r>
-              <w:rPr>
-                <w:noProof/>
-              </w:rPr>
-            </w:r>
-            <w:r>
-              <w:rPr>
-                <w:noProof/>
-              </w:rPr>
-              <w:fldChar w:fldCharType="separate"/>
-            </w:r>
-            <w:r>
-              <w:rPr>
-                <w:noProof/>
-              </w:rPr>
-              <w:t>5</w:t>
-            </w:r>
-            <w:r>
-              <w:rPr>
-                <w:noProof/>
-              </w:rPr>
-              <w:fldChar w:fldCharType="end"/>
-            </w:r>
-          </w:hyperlink>
-        </w:p>
-        <w:p>
-          <w:pPr>
-            <w:pStyle w:val="TM3"/>
-            <w:tabs>
-              <w:tab w:val="right" w:leader="dot" w:pos="9062"/>
-            </w:tabs>
-            <w:rPr>
-              <w:noProof/>
-            </w:rPr>
-          </w:pPr>
-          <w:hyperlink w:anchor="_Toc6226">
-            <w:r>
-              <w:rPr>
-                <w:noProof/>
-              </w:rPr>
-              <w:t>3.1.6</w:t>
-            </w:r>
-            <w:r>
-              <w:rPr>
-                <w:rFonts w:ascii="Calibri" w:eastAsia="Calibri" w:hAnsi="Calibri" w:cs="Calibri"/>
-                <w:noProof/>
-                <w:sz w:val="22"/>
-              </w:rPr>
-              <w:t xml:space="preserve">  </w:t>
-            </w:r>
-            <w:r>
-              <w:rPr>
-                <w:noProof/>
-              </w:rPr>
-              <w:t>La phase de tests</w:t>
-            </w:r>
-            <w:r>
-              <w:rPr>
-                <w:noProof/>
-              </w:rPr>
-              <w:tab/>
-            </w:r>
-            <w:r>
-              <w:rPr>
-                <w:noProof/>
-              </w:rPr>
-              <w:fldChar w:fldCharType="begin"/>
-            </w:r>
-            <w:r>
-              <w:rPr>
-                <w:noProof/>
-              </w:rPr>
-              <w:instrText>PAGEREF _Toc6226 \h</w:instrText>
-            </w:r>
-            <w:r>
-              <w:rPr>
-                <w:noProof/>
-              </w:rPr>
-            </w:r>
-            <w:r>
-              <w:rPr>
-                <w:noProof/>
-              </w:rPr>
-              <w:fldChar w:fldCharType="separate"/>
-            </w:r>
-            <w:r>
-              <w:rPr>
-                <w:noProof/>
-              </w:rPr>
-              <w:t>5</w:t>
-            </w:r>
-            <w:r>
-              <w:rPr>
-                <w:noProof/>
-              </w:rPr>
-              <w:fldChar w:fldCharType="end"/>
-            </w:r>
-          </w:hyperlink>
-        </w:p>
-        <w:p>
-          <w:pPr>
-            <w:pStyle w:val="TM2"/>
-            <w:tabs>
-              <w:tab w:val="right" w:leader="dot" w:pos="9062"/>
-            </w:tabs>
-            <w:rPr>
-              <w:noProof/>
-            </w:rPr>
-          </w:pPr>
-          <w:hyperlink w:anchor="_Toc6227">
-            <w:r>
-              <w:rPr>
-                <w:noProof/>
-              </w:rPr>
-              <w:t>3.2</w:t>
-            </w:r>
-            <w:r>
-              <w:rPr>
-                <w:rFonts w:ascii="Calibri" w:eastAsia="Calibri" w:hAnsi="Calibri" w:cs="Calibri"/>
-                <w:noProof/>
-                <w:sz w:val="22"/>
-              </w:rPr>
-              <w:t xml:space="preserve">  </w:t>
-            </w:r>
-            <w:r>
-              <w:rPr>
-                <w:noProof/>
-              </w:rPr>
-              <w:t>Cas d'utilisation suivant°... ou nommé</w:t>
-            </w:r>
-            <w:r>
-              <w:rPr>
-                <w:noProof/>
-              </w:rPr>
-              <w:tab/>
-            </w:r>
-            <w:r>
-              <w:rPr>
-                <w:noProof/>
-              </w:rPr>
-              <w:fldChar w:fldCharType="begin"/>
-            </w:r>
-            <w:r>
-              <w:rPr>
-                <w:noProof/>
-              </w:rPr>
-              <w:instrText>PAGEREF _Toc6227 \h</w:instrText>
-            </w:r>
-            <w:r>
-              <w:rPr>
-                <w:noProof/>
-              </w:rPr>
-            </w:r>
-            <w:r>
-              <w:rPr>
-                <w:noProof/>
-              </w:rPr>
-              <w:fldChar w:fldCharType="separate"/>
-            </w:r>
-            <w:r>
-              <w:rPr>
-                <w:noProof/>
-              </w:rPr>
-              <w:t>5</w:t>
-            </w:r>
-            <w:r>
-              <w:rPr>
-                <w:noProof/>
-              </w:rPr>
-              <w:fldChar w:fldCharType="end"/>
-            </w:r>
-          </w:hyperlink>
-        </w:p>
-        <w:p>
-          <w:pPr>
-            <w:pStyle w:val="TM3"/>
-            <w:tabs>
-              <w:tab w:val="right" w:leader="dot" w:pos="9062"/>
-            </w:tabs>
-            <w:rPr>
-              <w:noProof/>
-            </w:rPr>
-          </w:pPr>
-          <w:hyperlink w:anchor="_Toc6228">
-            <w:r>
-              <w:rPr>
-                <w:noProof/>
-              </w:rPr>
-              <w:t>3.2.1</w:t>
-            </w:r>
-            <w:r>
-              <w:rPr>
-                <w:rFonts w:ascii="Calibri" w:eastAsia="Calibri" w:hAnsi="Calibri" w:cs="Calibri"/>
-                <w:noProof/>
-                <w:sz w:val="22"/>
-              </w:rPr>
-              <w:t xml:space="preserve"> </w:t>
-            </w:r>
-            <w:r>
-              <w:rPr>
-                <w:noProof/>
-              </w:rPr>
-              <w:t>…</w:t>
-            </w:r>
-            <w:r>
-              <w:rPr>
-                <w:noProof/>
-              </w:rPr>
-              <w:tab/>
-            </w:r>
-            <w:r>
-              <w:rPr>
-                <w:noProof/>
-              </w:rPr>
-              <w:fldChar w:fldCharType="begin"/>
-            </w:r>
-            <w:r>
-              <w:rPr>
-                <w:noProof/>
-              </w:rPr>
-              <w:instrText>PAGEREF _Toc6228 \h</w:instrText>
-            </w:r>
-            <w:r>
-              <w:rPr>
-                <w:noProof/>
-              </w:rPr>
-            </w:r>
-            <w:r>
-              <w:rPr>
-                <w:noProof/>
-              </w:rPr>
-              <w:fldChar w:fldCharType="separate"/>
-            </w:r>
-            <w:r>
-              <w:rPr>
-                <w:noProof/>
-              </w:rPr>
-              <w:t>5</w:t>
-            </w:r>
-            <w:r>
-              <w:rPr>
-                <w:noProof/>
-              </w:rPr>
-              <w:fldChar w:fldCharType="end"/>
-            </w:r>
-          </w:hyperlink>
-        </w:p>
-        <w:p>
-          <w:pPr>
-            <w:pStyle w:val="TM1"/>
-            <w:tabs>
-              <w:tab w:val="right" w:leader="dot" w:pos="9062"/>
-            </w:tabs>
-            <w:rPr>
-              <w:noProof/>
-            </w:rPr>
-          </w:pPr>
-          <w:hyperlink w:anchor="_Toc6229">
-            <w:r>
-              <w:rPr>
-                <w:noProof/>
-              </w:rPr>
-              <w:t>4</w:t>
-            </w:r>
-            <w:r>
-              <w:rPr>
-                <w:rFonts w:ascii="Calibri" w:eastAsia="Calibri" w:hAnsi="Calibri" w:cs="Calibri"/>
-                <w:noProof/>
-                <w:sz w:val="22"/>
-              </w:rPr>
-              <w:t xml:space="preserve"> </w:t>
-            </w:r>
-            <w:r>
-              <w:rPr>
-                <w:noProof/>
-              </w:rPr>
-              <w:t>Mode d'emploi utilisateur</w:t>
-            </w:r>
-            <w:r>
-              <w:rPr>
-                <w:noProof/>
-              </w:rPr>
-              <w:tab/>
-            </w:r>
-            <w:r>
-              <w:rPr>
-                <w:noProof/>
-              </w:rPr>
-              <w:fldChar w:fldCharType="begin"/>
-            </w:r>
-            <w:r>
-              <w:rPr>
-                <w:noProof/>
-              </w:rPr>
-              <w:instrText>PAGEREF _Toc6229 \h</w:instrText>
-            </w:r>
-            <w:r>
-              <w:rPr>
-                <w:noProof/>
-              </w:rPr>
-            </w:r>
-            <w:r>
-              <w:rPr>
-                <w:noProof/>
-              </w:rPr>
-              <w:fldChar w:fldCharType="separate"/>
-            </w:r>
-            <w:r>
-              <w:rPr>
-                <w:noProof/>
-              </w:rPr>
-              <w:t>5</w:t>
-            </w:r>
-            <w:r>
-              <w:rPr>
-                <w:noProof/>
-              </w:rPr>
-              <w:fldChar w:fldCharType="end"/>
-            </w:r>
-          </w:hyperlink>
-        </w:p>
-        <w:p>
-          <w:pPr>
-            <w:pStyle w:val="TM1"/>
-            <w:tabs>
-              <w:tab w:val="right" w:leader="dot" w:pos="9062"/>
-            </w:tabs>
-            <w:rPr>
-              <w:noProof/>
-            </w:rPr>
-          </w:pPr>
-          <w:hyperlink w:anchor="_Toc6230">
-            <w:r>
-              <w:rPr>
-                <w:noProof/>
-              </w:rPr>
-              <w:t>5</w:t>
-            </w:r>
-            <w:r>
-              <w:rPr>
-                <w:rFonts w:ascii="Calibri" w:eastAsia="Calibri" w:hAnsi="Calibri" w:cs="Calibri"/>
-                <w:noProof/>
-                <w:sz w:val="22"/>
-              </w:rPr>
-              <w:t xml:space="preserve">  </w:t>
-            </w:r>
-            <w:r>
-              <w:rPr>
-                <w:noProof/>
-              </w:rPr>
-              <w:t>Conclusions</w:t>
-            </w:r>
-            <w:r>
-              <w:rPr>
-                <w:noProof/>
-              </w:rPr>
-              <w:tab/>
-            </w:r>
-            <w:r>
-              <w:rPr>
-                <w:noProof/>
-              </w:rPr>
-              <w:fldChar w:fldCharType="begin"/>
-            </w:r>
-            <w:r>
-              <w:rPr>
-                <w:noProof/>
-              </w:rPr>
-              <w:instrText>PAGEREF _Toc6230 \h</w:instrText>
-            </w:r>
-            <w:r>
-              <w:rPr>
-                <w:noProof/>
-              </w:rPr>
-            </w:r>
-            <w:r>
-              <w:rPr>
-                <w:noProof/>
-              </w:rPr>
-              <w:fldChar w:fldCharType="separate"/>
-            </w:r>
-            <w:r>
-              <w:rPr>
-                <w:noProof/>
-              </w:rPr>
-              <w:t>5</w:t>
-            </w:r>
-            <w:r>
-              <w:rPr>
-                <w:noProof/>
-              </w:rPr>
-              <w:fldChar w:fldCharType="end"/>
-            </w:r>
-          </w:hyperlink>
-        </w:p>
-        <w:p>
-          <w:pPr>
-            <w:pStyle w:val="TM1"/>
-            <w:tabs>
-              <w:tab w:val="right" w:leader="dot" w:pos="9062"/>
-            </w:tabs>
-            <w:rPr>
-              <w:noProof/>
-            </w:rPr>
-          </w:pPr>
-          <w:hyperlink w:anchor="_Toc6231">
-            <w:r>
-              <w:rPr>
-                <w:noProof/>
+                <w:webHidden/>
               </w:rPr>
               <w:t>6</w:t>
             </w:r>
             <w:r>
               <w:rPr>
-                <w:rFonts w:ascii="Calibri" w:eastAsia="Calibri" w:hAnsi="Calibri" w:cs="Calibri"/>
-                <w:noProof/>
-                <w:sz w:val="22"/>
-              </w:rPr>
-              <w:t xml:space="preserve">  </w:t>
-            </w:r>
-            <w:r>
-              <w:rPr>
-                <w:noProof/>
-              </w:rPr>
-              <w:t>Annexes</w:t>
-            </w:r>
-            <w:r>
-              <w:rPr>
-                <w:noProof/>
-              </w:rPr>
-              <w:tab/>
-            </w:r>
-            <w:r>
-              <w:rPr>
-                <w:noProof/>
-              </w:rPr>
-              <w:fldChar w:fldCharType="begin"/>
-            </w:r>
-            <w:r>
-              <w:rPr>
-                <w:noProof/>
-              </w:rPr>
-              <w:instrText>PAGEREF _Toc6231 \h</w:instrText>
-            </w:r>
-            <w:r>
-              <w:rPr>
-                <w:noProof/>
-              </w:rPr>
-            </w:r>
-            <w:r>
-              <w:rPr>
-                <w:noProof/>
-              </w:rPr>
-              <w:fldChar w:fldCharType="separate"/>
-            </w:r>
-            <w:r>
-              <w:rPr>
-                <w:noProof/>
-              </w:rPr>
-              <w:t>6</w:t>
-            </w:r>
-            <w:r>
-              <w:rPr>
-                <w:noProof/>
-              </w:rPr>
-              <w:fldChar w:fldCharType="end"/>
-            </w:r>
-          </w:hyperlink>
-        </w:p>
-        <w:p>
-          <w:pPr>
-            <w:pStyle w:val="TM2"/>
-            <w:tabs>
-              <w:tab w:val="right" w:leader="dot" w:pos="9062"/>
-            </w:tabs>
-            <w:rPr>
-              <w:noProof/>
-            </w:rPr>
-          </w:pPr>
-          <w:hyperlink w:anchor="_Toc6232">
-            <w:r>
-              <w:rPr>
-                <w:noProof/>
-              </w:rPr>
-              <w:t>6.1</w:t>
-            </w:r>
-            <w:r>
-              <w:rPr>
-                <w:rFonts w:ascii="Calibri" w:eastAsia="Calibri" w:hAnsi="Calibri" w:cs="Calibri"/>
-                <w:noProof/>
-                <w:sz w:val="22"/>
-              </w:rPr>
-              <w:t xml:space="preserve">  </w:t>
-            </w:r>
-            <w:r>
-              <w:rPr>
-                <w:noProof/>
-              </w:rPr>
-              <w:t>Journal de bord</w:t>
-            </w:r>
-            <w:r>
-              <w:rPr>
-                <w:noProof/>
-              </w:rPr>
-              <w:tab/>
-            </w:r>
-            <w:r>
-              <w:rPr>
-                <w:noProof/>
-              </w:rPr>
-              <w:fldChar w:fldCharType="begin"/>
-            </w:r>
-            <w:r>
-              <w:rPr>
-                <w:noProof/>
-              </w:rPr>
-              <w:instrText>PAGEREF _Toc6232 \h</w:instrText>
-            </w:r>
-            <w:r>
-              <w:rPr>
-                <w:noProof/>
-              </w:rPr>
-            </w:r>
-            <w:r>
-              <w:rPr>
-                <w:noProof/>
-              </w:rPr>
-              <w:fldChar w:fldCharType="separate"/>
-            </w:r>
-            <w:r>
-              <w:rPr>
-                <w:noProof/>
-              </w:rPr>
-              <w:t>6</w:t>
-            </w:r>
-            <w:r>
-              <w:rPr>
-                <w:noProof/>
-              </w:rPr>
-              <w:fldChar w:fldCharType="end"/>
-            </w:r>
-          </w:hyperlink>
-        </w:p>
-        <w:p>
-          <w:pPr>
-            <w:pStyle w:val="TM2"/>
-            <w:tabs>
-              <w:tab w:val="right" w:leader="dot" w:pos="9062"/>
-            </w:tabs>
-            <w:rPr>
-              <w:noProof/>
-            </w:rPr>
-          </w:pPr>
-          <w:hyperlink w:anchor="_Toc6233">
-            <w:r>
-              <w:rPr>
-                <w:noProof/>
-              </w:rPr>
-              <w:t>6.2</w:t>
-            </w:r>
-            <w:r>
-              <w:rPr>
-                <w:rFonts w:ascii="Calibri" w:eastAsia="Calibri" w:hAnsi="Calibri" w:cs="Calibri"/>
-                <w:noProof/>
-                <w:sz w:val="22"/>
-              </w:rPr>
-              <w:t xml:space="preserve">  </w:t>
-            </w:r>
-            <w:r>
-              <w:rPr>
-                <w:noProof/>
-              </w:rPr>
-              <w:t>Cahier des charges</w:t>
-            </w:r>
-            <w:r>
-              <w:rPr>
-                <w:noProof/>
-              </w:rPr>
-              <w:tab/>
-            </w:r>
-            <w:r>
-              <w:rPr>
-                <w:noProof/>
-              </w:rPr>
-              <w:fldChar w:fldCharType="begin"/>
-            </w:r>
-            <w:r>
-              <w:rPr>
-                <w:noProof/>
-              </w:rPr>
-              <w:instrText>PAGEREF _Toc6233 \h</w:instrText>
-            </w:r>
-            <w:r>
-              <w:rPr>
-                <w:noProof/>
-              </w:rPr>
-            </w:r>
-            <w:r>
-              <w:rPr>
-                <w:noProof/>
-              </w:rPr>
-              <w:fldChar w:fldCharType="separate"/>
-            </w:r>
-            <w:r>
-              <w:rPr>
-                <w:noProof/>
-              </w:rPr>
-              <w:t>6</w:t>
-            </w:r>
-            <w:r>
-              <w:rPr>
-                <w:noProof/>
-              </w:rPr>
-              <w:fldChar w:fldCharType="end"/>
-            </w:r>
-          </w:hyperlink>
-        </w:p>
-        <w:p>
-          <w:pPr>
-            <w:pStyle w:val="TM2"/>
-            <w:tabs>
-              <w:tab w:val="right" w:leader="dot" w:pos="9062"/>
-            </w:tabs>
-            <w:rPr>
-              <w:noProof/>
-            </w:rPr>
-          </w:pPr>
-          <w:hyperlink w:anchor="_Toc6234">
-            <w:r>
-              <w:rPr>
-                <w:noProof/>
-              </w:rPr>
-              <w:t>6.3</w:t>
-            </w:r>
-            <w:r>
-              <w:rPr>
-                <w:rFonts w:ascii="Calibri" w:eastAsia="Calibri" w:hAnsi="Calibri" w:cs="Calibri"/>
-                <w:noProof/>
-                <w:sz w:val="22"/>
-              </w:rPr>
-              <w:t xml:space="preserve">  </w:t>
-            </w:r>
-            <w:r>
-              <w:rPr>
-                <w:noProof/>
-              </w:rPr>
-              <w:t>Code source</w:t>
-            </w:r>
-            <w:r>
-              <w:rPr>
-                <w:noProof/>
-              </w:rPr>
-              <w:tab/>
-            </w:r>
-            <w:r>
-              <w:rPr>
-                <w:noProof/>
-              </w:rPr>
-              <w:fldChar w:fldCharType="begin"/>
-            </w:r>
-            <w:r>
-              <w:rPr>
-                <w:noProof/>
-              </w:rPr>
-              <w:instrText>PAGEREF _Toc6234 \h</w:instrText>
-            </w:r>
-            <w:r>
-              <w:rPr>
-                <w:noProof/>
-              </w:rPr>
-            </w:r>
-            <w:r>
-              <w:rPr>
-                <w:noProof/>
-              </w:rPr>
-              <w:fldChar w:fldCharType="separate"/>
-            </w:r>
-            <w:r>
-              <w:rPr>
-                <w:noProof/>
-              </w:rPr>
-              <w:t>6</w:t>
-            </w:r>
-            <w:r>
-              <w:rPr>
-                <w:noProof/>
-              </w:rPr>
-              <w:fldChar w:fldCharType="end"/>
-            </w:r>
-          </w:hyperlink>
-        </w:p>
-        <w:p>
-          <w:pPr>
-            <w:pStyle w:val="TM2"/>
-            <w:tabs>
-              <w:tab w:val="right" w:leader="dot" w:pos="9062"/>
-            </w:tabs>
-            <w:rPr>
-              <w:noProof/>
-            </w:rPr>
-          </w:pPr>
-          <w:hyperlink w:anchor="_Toc6235">
-            <w:r>
-              <w:rPr>
-                <w:noProof/>
-              </w:rPr>
-              <w:t>6.4</w:t>
-            </w:r>
-            <w:r>
-              <w:rPr>
-                <w:rFonts w:ascii="Calibri" w:eastAsia="Calibri" w:hAnsi="Calibri" w:cs="Calibri"/>
-                <w:noProof/>
-                <w:sz w:val="22"/>
-              </w:rPr>
-              <w:t xml:space="preserve">  </w:t>
-            </w:r>
-            <w:r>
-              <w:rPr>
-                <w:noProof/>
-              </w:rPr>
-              <w:t>Références</w:t>
-            </w:r>
-            <w:r>
-              <w:rPr>
-                <w:noProof/>
-              </w:rPr>
-              <w:tab/>
-            </w:r>
-            <w:r>
-              <w:rPr>
-                <w:noProof/>
-              </w:rPr>
-              <w:fldChar w:fldCharType="begin"/>
-            </w:r>
-            <w:r>
-              <w:rPr>
-                <w:noProof/>
-              </w:rPr>
-              <w:instrText>PAGEREF _Toc6235 \h</w:instrText>
-            </w:r>
-            <w:r>
-              <w:rPr>
-                <w:noProof/>
-              </w:rPr>
-            </w:r>
-            <w:r>
-              <w:rPr>
-                <w:noProof/>
-              </w:rPr>
-              <w:fldChar w:fldCharType="separate"/>
-            </w:r>
-            <w:r>
-              <w:rPr>
-                <w:noProof/>
-              </w:rPr>
-              <w:t>6</w:t>
-            </w:r>
-            <w:r>
-              <w:rPr>
-                <w:noProof/>
+                <w:noProof/>
+                <w:webHidden/>
               </w:rPr>
               <w:fldChar w:fldCharType="end"/>
             </w:r>
@@ -2936,26 +2772,13 @@
         <w:pStyle w:val="Titre1"/>
         <w:ind w:left="417" w:hanging="432"/>
       </w:pPr>
-      <w:bookmarkStart w:id="1" w:name="_Toc6207"/>
-      <w:r>
-        <w:t xml:space="preserve">Introduction </w:t>
-      </w:r>
-      <w:bookmarkEnd w:id="1"/>
-    </w:p>
-    <w:p>
-      <w:pPr>
-        <w:ind w:left="-5"/>
-      </w:pPr>
-      <w:r>
-        <w:t xml:space="preserve">Spécification du besoin </w:t>
-      </w:r>
-    </w:p>
-    <w:p>
-      <w:pPr>
-        <w:ind w:left="-5"/>
-      </w:pPr>
-      <w:r>
-        <w:t xml:space="preserve">Exprimer en quelques lignes les besoins de l'utilisateur, reformuler afin d’obtenir une validation du client. Ceci vous pour vous assurer de partir sur de bonne bases. </w:t>
+      <w:bookmarkStart w:id="0" w:name="_Toc484080978"/>
+      <w:r>
+        <w:t>Introduction</w:t>
+      </w:r>
+      <w:bookmarkEnd w:id="0"/>
+      <w:r>
+        <w:t xml:space="preserve"> </w:t>
       </w:r>
     </w:p>
     <w:p>
@@ -2964,7 +2787,7 @@
         <w:ind w:left="0" w:firstLine="0"/>
       </w:pPr>
       <w:r>
-        <w:t xml:space="preserve"> </w:t>
+        <w:t xml:space="preserve">Créé un site internet permettant d’ajouter ou de retirer des personnes de leurs liste de clients à leurs guise. </w:t>
       </w:r>
     </w:p>
     <w:p>
@@ -2972,11 +2795,79 @@
         <w:pStyle w:val="Titre1"/>
         <w:ind w:left="417" w:hanging="432"/>
       </w:pPr>
-      <w:bookmarkStart w:id="2" w:name="_Toc6208"/>
-      <w:r>
-        <w:t xml:space="preserve">Documentation de développement </w:t>
+      <w:bookmarkStart w:id="1" w:name="_Toc484080979"/>
+      <w:r>
+        <w:t>Documentation de développement</w:t>
+      </w:r>
+      <w:bookmarkEnd w:id="1"/>
+      <w:r>
+        <w:t xml:space="preserve"> </w:t>
+      </w:r>
+    </w:p>
+    <w:p>
+      <w:r>
+        <w:t xml:space="preserve">Afficher </w:t>
+      </w:r>
+      <w:r>
+        <w:t xml:space="preserve">dans la table </w:t>
+      </w:r>
+      <w:r>
+        <w:t xml:space="preserve">un client en entrant leur nom et leur </w:t>
+      </w:r>
+      <w:r>
+        <w:t>prénom.</w:t>
+      </w:r>
+    </w:p>
+    <w:p>
+      <w:r>
+        <w:t xml:space="preserve">Supprimer un client déjà dans la table avec une liste déroulante. </w:t>
+      </w:r>
+    </w:p>
+    <w:p/>
+    <w:p>
+      <w:pPr>
+        <w:pStyle w:val="Titre2"/>
+        <w:ind w:left="561" w:hanging="576"/>
+      </w:pPr>
+      <w:bookmarkStart w:id="2" w:name="_Toc484080981"/>
+      <w:r>
+        <w:t>Diagramme des cas d'utilisation</w:t>
       </w:r>
       <w:bookmarkEnd w:id="2"/>
+      <w:r>
+        <w:t xml:space="preserve">  </w:t>
+      </w:r>
+    </w:p>
+    <w:p>
+      <w:pPr>
+        <w:spacing w:after="874"/>
+        <w:ind w:left="-5"/>
+      </w:pPr>
+      <w:r>
+        <w:t>Dessiner le diagramme des cas d'utilisation correspondant  à la spécification du besoin</w:t>
+      </w:r>
+    </w:p>
+    <w:p>
+      <w:pPr>
+        <w:spacing w:after="259" w:line="259" w:lineRule="auto"/>
+        <w:ind w:left="0" w:firstLine="0"/>
+      </w:pPr>
+      <w:bookmarkStart w:id="3" w:name="_GoBack"/>
+      <w:bookmarkEnd w:id="3"/>
+    </w:p>
+    <w:p>
+      <w:pPr>
+        <w:pStyle w:val="Titre2"/>
+        <w:ind w:left="561" w:hanging="576"/>
+      </w:pPr>
+      <w:bookmarkStart w:id="4" w:name="_Toc484080982"/>
+      <w:r>
+        <w:t>Architecture du système</w:t>
+      </w:r>
+      <w:bookmarkEnd w:id="4"/>
+      <w:r>
+        <w:t xml:space="preserve">  </w:t>
+      </w:r>
     </w:p>
     <w:p>
       <w:pPr>
@@ -2984,7 +2875,7 @@
         <w:ind w:left="-5"/>
       </w:pPr>
       <w:r>
-        <w:t xml:space="preserve">Il s’agit d’une analyse préalable. Le but est de définir les objectifs que le programme doit remplir. </w:t>
+        <w:t xml:space="preserve">Dessiner ou exprimer  la structure du système. Ce dessin permet de connaître les composants constitutifs tels que le serveur web, serveur de base de données, serveur de fichier... </w:t>
       </w:r>
     </w:p>
     <w:p>
@@ -2992,27 +2883,22 @@
         <w:pStyle w:val="Titre2"/>
         <w:ind w:left="561" w:hanging="576"/>
       </w:pPr>
-      <w:bookmarkStart w:id="3" w:name="_Toc6209"/>
-      <w:r>
-        <w:t xml:space="preserve">Explications détaillées du projet </w:t>
-      </w:r>
-      <w:bookmarkEnd w:id="3"/>
-    </w:p>
-    <w:p>
-      <w:pPr>
+      <w:bookmarkStart w:id="5" w:name="_Toc484080983"/>
+      <w:r>
+        <w:t>Arborescence des fichiers</w:t>
+      </w:r>
+      <w:bookmarkEnd w:id="5"/>
+      <w:r>
+        <w:t xml:space="preserve"> </w:t>
+      </w:r>
+    </w:p>
+    <w:p>
+      <w:pPr>
+        <w:spacing w:after="269"/>
         <w:ind w:left="-5"/>
       </w:pPr>
       <w:r>
-        <w:t xml:space="preserve">Il s’agit d’une explication détaillé du projet. </w:t>
-      </w:r>
-    </w:p>
-    <w:p>
-      <w:pPr>
-        <w:spacing w:after="273"/>
-        <w:ind w:left="-5" w:right="2970"/>
-      </w:pPr>
-      <w:r>
-        <w:t xml:space="preserve">Cela définira les objectifs que le programme doit remplir. Cette explication est basée sur le cahier des charges. </w:t>
+        <w:t xml:space="preserve">Représentation de la structure des fichiers et de leurs emplacements.  </w:t>
       </w:r>
     </w:p>
     <w:p>
@@ -3020,73 +2906,7 @@
         <w:pStyle w:val="Titre2"/>
         <w:ind w:left="561" w:hanging="576"/>
       </w:pPr>
-      <w:bookmarkStart w:id="4" w:name="_Toc6210"/>
-      <w:r>
-        <w:t xml:space="preserve">Diagramme des cas d'utilisation  </w:t>
-      </w:r>
-      <w:bookmarkEnd w:id="4"/>
-    </w:p>
-    <w:p>
-      <w:pPr>
-        <w:spacing w:after="874"/>
-        <w:ind w:left="-5"/>
-      </w:pPr>
-      <w:r>
-        <w:t>Dessiner le diagramme des cas d'utilisation correspondant  à la spécification du besoin</w:t>
-      </w:r>
-    </w:p>
-    <w:p>
-      <w:pPr>
-        <w:spacing w:after="259" w:line="259" w:lineRule="auto"/>
-        <w:ind w:left="0" w:firstLine="0"/>
-      </w:pPr>
-    </w:p>
-    <w:p>
-      <w:pPr>
-        <w:pStyle w:val="Titre2"/>
-        <w:ind w:left="561" w:hanging="576"/>
-      </w:pPr>
-      <w:bookmarkStart w:id="5" w:name="_Toc6211"/>
-      <w:r>
-        <w:t xml:space="preserve">Architecture du système  </w:t>
-      </w:r>
-      <w:bookmarkEnd w:id="5"/>
-    </w:p>
-    <w:p>
-      <w:pPr>
-        <w:spacing w:after="273"/>
-        <w:ind w:left="-5"/>
-      </w:pPr>
-      <w:r>
-        <w:t xml:space="preserve">Dessiner ou exprimer  la structure du système. Ce dessin permet de connaître les composants constitutifs tels que le serveur web, serveur de base de données, serveur de fichier... </w:t>
-      </w:r>
-    </w:p>
-    <w:p>
-      <w:pPr>
-        <w:pStyle w:val="Titre2"/>
-        <w:ind w:left="561" w:hanging="576"/>
-      </w:pPr>
-      <w:bookmarkStart w:id="6" w:name="_Toc6212"/>
-      <w:r>
-        <w:t xml:space="preserve">Arborescence des fichiers </w:t>
-      </w:r>
-      <w:bookmarkEnd w:id="6"/>
-    </w:p>
-    <w:p>
-      <w:pPr>
-        <w:spacing w:after="269"/>
-        <w:ind w:left="-5"/>
-      </w:pPr>
-      <w:r>
-        <w:t xml:space="preserve">Représentation de la structure des fichiers et de leurs emplacements.  </w:t>
-      </w:r>
-    </w:p>
-    <w:p>
-      <w:pPr>
-        <w:pStyle w:val="Titre2"/>
-        <w:ind w:left="561" w:hanging="576"/>
-      </w:pPr>
-      <w:bookmarkStart w:id="7" w:name="_Toc6213"/>
+      <w:bookmarkStart w:id="6" w:name="_Toc484080984"/>
       <w:r>
         <w:t>Définition</w:t>
       </w:r>
@@ -3094,9 +2914,15 @@
         <w:rPr>
           <w:i/>
         </w:rPr>
-        <w:t xml:space="preserve"> des conventions applicables </w:t>
-      </w:r>
-      <w:bookmarkEnd w:id="7"/>
+        <w:t xml:space="preserve"> des conventions applicables</w:t>
+      </w:r>
+      <w:bookmarkEnd w:id="6"/>
+      <w:r>
+        <w:rPr>
+          <w:i/>
+        </w:rPr>
+        <w:t xml:space="preserve"> </w:t>
+      </w:r>
     </w:p>
     <w:p>
       <w:pPr>
@@ -3112,94 +2938,29 @@
     </w:p>
     <w:p>
       <w:pPr>
+        <w:spacing w:after="0" w:line="259" w:lineRule="auto"/>
+        <w:ind w:left="0" w:firstLine="0"/>
+      </w:pPr>
+    </w:p>
+    <w:p>
+      <w:pPr>
+        <w:pStyle w:val="Titre1"/>
+        <w:ind w:left="417" w:hanging="432"/>
+      </w:pPr>
+      <w:bookmarkStart w:id="7" w:name="_Toc484080985"/>
+      <w:r>
+        <w:t>Réalisation des cas d'utilisation</w:t>
+      </w:r>
+      <w:bookmarkEnd w:id="7"/>
+      <w:r>
+        <w:t xml:space="preserve"> </w:t>
+      </w:r>
+    </w:p>
+    <w:p>
+      <w:pPr>
         <w:spacing w:after="273"/>
         <w:ind w:left="-5"/>
       </w:pPr>
-    </w:p>
-    <w:p>
-      <w:pPr>
-        <w:pStyle w:val="Titre2"/>
-        <w:ind w:left="561" w:hanging="576"/>
-      </w:pPr>
-      <w:bookmarkStart w:id="8" w:name="_Toc6214"/>
-      <w:r>
-        <w:t xml:space="preserve">Planning de livraison global </w:t>
-      </w:r>
-      <w:bookmarkEnd w:id="8"/>
-    </w:p>
-    <w:p>
-      <w:pPr>
-        <w:ind w:left="-5"/>
-      </w:pPr>
-      <w:r>
-        <w:t xml:space="preserve">Citez les échéances prédéfinies pour chaque grande étape du projet. Ce planning permet de définir la date de la livraison définitive du projet. Ces dates permettent de définir les jalons ou revue de projet à définir avec le client. </w:t>
-      </w:r>
-    </w:p>
-    <w:p>
-      <w:pPr>
-        <w:spacing w:after="0" w:line="259" w:lineRule="auto"/>
-        <w:ind w:left="0" w:firstLine="0"/>
-      </w:pPr>
-      <w:r>
-        <w:t xml:space="preserve"> </w:t>
-      </w:r>
-    </w:p>
-    <w:p>
-      <w:pPr>
-        <w:pStyle w:val="Titre2"/>
-        <w:ind w:left="561" w:hanging="576"/>
-      </w:pPr>
-      <w:bookmarkStart w:id="9" w:name="_Toc6215"/>
-      <w:r>
-        <w:t xml:space="preserve">Base de données </w:t>
-      </w:r>
-      <w:bookmarkEnd w:id="9"/>
-    </w:p>
-    <w:p>
-      <w:pPr>
-        <w:spacing w:after="273"/>
-        <w:ind w:left="-5"/>
-      </w:pPr>
-      <w:r>
-        <w:t xml:space="preserve">Décrire la base de données si elle existe. Définir les modèles usuels tels que MCD, MLD, tableau des contraintes d’intégrités et MPD. Si aucune donnée n’est sauvegardée, cette section peut être omise. </w:t>
-      </w:r>
-    </w:p>
-    <w:p>
-      <w:pPr>
-        <w:pStyle w:val="Titre2"/>
-        <w:ind w:left="561" w:hanging="576"/>
-      </w:pPr>
-      <w:bookmarkStart w:id="10" w:name="_Toc6216"/>
-      <w:r>
-        <w:t xml:space="preserve">Flux de Navigation </w:t>
-      </w:r>
-      <w:bookmarkEnd w:id="10"/>
-    </w:p>
-    <w:p>
-      <w:pPr>
-        <w:spacing w:after="309"/>
-        <w:ind w:left="-5"/>
-      </w:pPr>
-      <w:r>
-        <w:t xml:space="preserve">Au besoin, décrire par un digramme de flux par exemple le principe de navigation entre les différentes parties du projet. Selon les projets cette section peut être ommise. </w:t>
-      </w:r>
-    </w:p>
-    <w:p>
-      <w:pPr>
-        <w:pStyle w:val="Titre1"/>
-        <w:ind w:left="417" w:hanging="432"/>
-      </w:pPr>
-      <w:bookmarkStart w:id="11" w:name="_Toc6217"/>
-      <w:r>
-        <w:t xml:space="preserve">Réalisation des cas d'utilisation </w:t>
-      </w:r>
-      <w:bookmarkEnd w:id="11"/>
-    </w:p>
-    <w:p>
-      <w:pPr>
-        <w:spacing w:after="273"/>
-        <w:ind w:left="-5"/>
-      </w:pPr>
       <w:r>
         <w:t xml:space="preserve">Remarque : cette section décrit les cas d’utilisation les uns après les  autres (chapitre 3.1 pour le premier cas, 3.2 pour le prochain, etc...) </w:t>
       </w:r>
@@ -3209,11 +2970,14 @@
         <w:pStyle w:val="Titre2"/>
         <w:ind w:left="640" w:hanging="655"/>
       </w:pPr>
-      <w:bookmarkStart w:id="12" w:name="_Toc6218"/>
-      <w:r>
-        <w:t xml:space="preserve">Cas d'utilisation n°... ou nommé .... </w:t>
-      </w:r>
-      <w:bookmarkEnd w:id="12"/>
+      <w:bookmarkStart w:id="8" w:name="_Toc484080986"/>
+      <w:r>
+        <w:t>Cas d'utilisation n°... ou nommé ....</w:t>
+      </w:r>
+      <w:bookmarkEnd w:id="8"/>
+      <w:r>
+        <w:t xml:space="preserve"> </w:t>
+      </w:r>
     </w:p>
     <w:p>
       <w:pPr>
@@ -3230,14 +2994,20 @@
         <w:spacing w:after="14"/>
         <w:ind w:left="705" w:hanging="720"/>
       </w:pPr>
-      <w:bookmarkStart w:id="13" w:name="_Toc6219"/>
+      <w:bookmarkStart w:id="9" w:name="_Toc484080987"/>
       <w:r>
         <w:rPr>
           <w:sz w:val="26"/>
         </w:rPr>
-        <w:t xml:space="preserve">Scénario </w:t>
-      </w:r>
-      <w:bookmarkEnd w:id="13"/>
+        <w:t>Scénario</w:t>
+      </w:r>
+      <w:bookmarkEnd w:id="9"/>
+      <w:r>
+        <w:rPr>
+          <w:sz w:val="26"/>
+        </w:rPr>
+        <w:t xml:space="preserve"> </w:t>
+      </w:r>
     </w:p>
     <w:p>
       <w:pPr>
@@ -3275,52 +3045,42 @@
     <w:p>
       <w:pPr>
         <w:pStyle w:val="Titre3"/>
-        <w:spacing w:after="14"/>
+        <w:spacing w:after="51"/>
         <w:ind w:left="705" w:hanging="720"/>
       </w:pPr>
-      <w:bookmarkStart w:id="14" w:name="_Toc6220"/>
+      <w:bookmarkStart w:id="10" w:name="_Toc484080988"/>
       <w:r>
         <w:rPr>
           <w:sz w:val="26"/>
         </w:rPr>
-        <w:t xml:space="preserve">Maquettes </w:t>
-      </w:r>
-      <w:bookmarkEnd w:id="14"/>
-    </w:p>
-    <w:p>
-      <w:pPr>
-        <w:spacing w:after="333"/>
-        <w:ind w:left="-5"/>
-      </w:pPr>
-      <w:r>
-        <w:t xml:space="preserve">Insérer des maquettes expliquant comment le scénario retenu pourra être mis en œuvre au niveau de l’interface homme-machine. </w:t>
-      </w:r>
-    </w:p>
-    <w:p>
-      <w:pPr>
-        <w:pStyle w:val="Titre3"/>
-        <w:spacing w:after="51"/>
-        <w:ind w:left="705" w:hanging="720"/>
-      </w:pPr>
-      <w:bookmarkStart w:id="15" w:name="_Toc6221"/>
+        <w:t>Analyse du scénario</w:t>
+      </w:r>
+      <w:bookmarkEnd w:id="10"/>
       <w:r>
         <w:rPr>
           <w:sz w:val="26"/>
         </w:rPr>
-        <w:t xml:space="preserve">Analyse du scénario </w:t>
-      </w:r>
-      <w:bookmarkEnd w:id="15"/>
+        <w:t xml:space="preserve"> </w:t>
+      </w:r>
     </w:p>
     <w:p>
       <w:pPr>
         <w:pStyle w:val="Titre4"/>
         <w:ind w:left="1401" w:hanging="1133"/>
       </w:pPr>
-      <w:bookmarkStart w:id="16" w:name="_Toc6222"/>
-      <w:r>
-        <w:t xml:space="preserve">Algorithme ou Structogramme </w:t>
-      </w:r>
-      <w:bookmarkEnd w:id="16"/>
+      <w:bookmarkStart w:id="11" w:name="_Toc484080989"/>
+      <w:r>
+        <w:t xml:space="preserve">Algorithme ou </w:t>
+      </w:r>
+      <w:proofErr w:type="spellStart"/>
+      <w:r>
+        <w:t>Structogramme</w:t>
+      </w:r>
+      <w:bookmarkEnd w:id="11"/>
+      <w:proofErr w:type="spellEnd"/>
+      <w:r>
+        <w:t xml:space="preserve"> </w:t>
+      </w:r>
     </w:p>
     <w:p>
       <w:pPr>
@@ -3335,11 +3095,14 @@
         <w:pStyle w:val="Titre4"/>
         <w:ind w:left="1401" w:hanging="1133"/>
       </w:pPr>
-      <w:bookmarkStart w:id="17" w:name="_Toc6223"/>
-      <w:r>
-        <w:t xml:space="preserve">Explications détaillées </w:t>
-      </w:r>
-      <w:bookmarkEnd w:id="17"/>
+      <w:bookmarkStart w:id="12" w:name="_Toc484080990"/>
+      <w:r>
+        <w:t>Explications détaillées</w:t>
+      </w:r>
+      <w:bookmarkEnd w:id="12"/>
+      <w:r>
+        <w:t xml:space="preserve"> </w:t>
+      </w:r>
     </w:p>
     <w:p>
       <w:pPr>
@@ -3347,17 +3110,27 @@
         <w:ind w:left="293"/>
       </w:pPr>
       <w:r>
-        <w:t xml:space="preserve">Sur la base du structogramme ou de l’algorithme, insérer l’explication utiles qui détaille le scénario au niveau de la programmation. </w:t>
-      </w:r>
-      <w:r>
-        <w:br w:type="page"/>
-      </w:r>
-    </w:p>
-    <w:p>
-      <w:pPr>
-        <w:spacing w:after="333"/>
-        <w:ind w:left="293"/>
-      </w:pPr>
+        <w:t xml:space="preserve">Sur la base du </w:t>
+      </w:r>
+      <w:proofErr w:type="spellStart"/>
+      <w:r>
+        <w:t>structogramme</w:t>
+      </w:r>
+      <w:proofErr w:type="spellEnd"/>
+      <w:r>
+        <w:t xml:space="preserve"> ou de l’algorithme, insérer </w:t>
+      </w:r>
+      <w:proofErr w:type="gramStart"/>
+      <w:r>
+        <w:t>l’explication utiles</w:t>
+      </w:r>
+      <w:proofErr w:type="gramEnd"/>
+      <w:r>
+        <w:t xml:space="preserve"> qui détaille le scénario </w:t>
+      </w:r>
+      <w:r>
+        <w:t xml:space="preserve">au niveau de la programmation. </w:t>
+      </w:r>
     </w:p>
     <w:p>
       <w:pPr>
@@ -3365,280 +3138,58 @@
         <w:spacing w:after="14"/>
         <w:ind w:left="705" w:hanging="720"/>
       </w:pPr>
-      <w:bookmarkStart w:id="18" w:name="_Toc6224"/>
+      <w:bookmarkStart w:id="13" w:name="_Toc484080991"/>
       <w:r>
         <w:rPr>
           <w:sz w:val="26"/>
         </w:rPr>
-        <w:t xml:space="preserve">Le planning de livraison </w:t>
-      </w:r>
-      <w:bookmarkEnd w:id="18"/>
+        <w:t>La phase de programmation</w:t>
+      </w:r>
+      <w:bookmarkEnd w:id="13"/>
+      <w:r>
+        <w:rPr>
+          <w:sz w:val="26"/>
+        </w:rPr>
+        <w:t xml:space="preserve">  </w:t>
+      </w:r>
     </w:p>
     <w:p>
       <w:pPr>
         <w:ind w:left="-5"/>
       </w:pPr>
       <w:r>
-        <w:t xml:space="preserve">Citez dans le tableau ci-dessus, les étapes du scénario du cas d'utilisation en cours et dans quels délais elles seront réalisées. Il est aussi possible, si vous avez assez de place, d'insérer ici un diagramme de Gantt qui permettra d'ordonner ces différentes tâches dans le temps.  </w:t>
-      </w:r>
-    </w:p>
-    <w:p>
-      <w:pPr>
-        <w:spacing w:after="0" w:line="259" w:lineRule="auto"/>
+        <w:t xml:space="preserve">Insérer le code produit commenté en courrier new 9pt encadré. Contentez-vous des parties cruciales… </w:t>
+      </w:r>
+    </w:p>
+    <w:p>
+      <w:pPr>
+        <w:spacing w:after="319" w:line="259" w:lineRule="auto"/>
         <w:ind w:left="0" w:firstLine="0"/>
       </w:pPr>
       <w:r>
         <w:t xml:space="preserve"> </w:t>
       </w:r>
     </w:p>
-    <w:tbl>
-      <w:tblPr>
-        <w:tblStyle w:val="TableGrid"/>
-        <w:tblW w:w="9012" w:type="dxa"/>
-        <w:tblInd w:w="2" w:type="dxa"/>
-        <w:tblCellMar>
-          <w:top w:w="56" w:type="dxa"/>
-          <w:left w:w="106" w:type="dxa"/>
-          <w:right w:w="115" w:type="dxa"/>
-        </w:tblCellMar>
-        <w:tblLook w:val="04A0" w:firstRow="1" w:lastRow="0" w:firstColumn="1" w:lastColumn="0" w:noHBand="0" w:noVBand="1"/>
-      </w:tblPr>
-      <w:tblGrid>
-        <w:gridCol w:w="4498"/>
-        <w:gridCol w:w="4514"/>
-      </w:tblGrid>
-      <w:tr>
-        <w:trPr>
-          <w:trHeight w:val="283"/>
-        </w:trPr>
-        <w:tc>
-          <w:tcPr>
-            <w:tcW w:w="4498" w:type="dxa"/>
-            <w:tcBorders>
-              <w:top w:val="single" w:sz="4" w:space="0" w:color="000000"/>
-              <w:left w:val="single" w:sz="4" w:space="0" w:color="000000"/>
-              <w:bottom w:val="single" w:sz="4" w:space="0" w:color="000000"/>
-              <w:right w:val="single" w:sz="4" w:space="0" w:color="000000"/>
-            </w:tcBorders>
-            <w:shd w:val="clear" w:color="auto" w:fill="E6E6E6"/>
-          </w:tcPr>
-          <w:p>
-            <w:pPr>
-              <w:spacing w:after="0" w:line="259" w:lineRule="auto"/>
-              <w:ind w:left="0" w:firstLine="0"/>
-            </w:pPr>
-            <w:r>
-              <w:t xml:space="preserve">Tâche </w:t>
-            </w:r>
-          </w:p>
-        </w:tc>
-        <w:tc>
-          <w:tcPr>
-            <w:tcW w:w="4514" w:type="dxa"/>
-            <w:tcBorders>
-              <w:top w:val="single" w:sz="4" w:space="0" w:color="000000"/>
-              <w:left w:val="single" w:sz="4" w:space="0" w:color="000000"/>
-              <w:bottom w:val="single" w:sz="4" w:space="0" w:color="000000"/>
-              <w:right w:val="single" w:sz="4" w:space="0" w:color="000000"/>
-            </w:tcBorders>
-            <w:shd w:val="clear" w:color="auto" w:fill="E6E6E6"/>
-          </w:tcPr>
-          <w:p>
-            <w:pPr>
-              <w:spacing w:after="0" w:line="259" w:lineRule="auto"/>
-              <w:ind w:left="2" w:firstLine="0"/>
-            </w:pPr>
-            <w:r>
-              <w:t xml:space="preserve">délais </w:t>
-            </w:r>
-          </w:p>
-        </w:tc>
-      </w:tr>
-      <w:tr>
-        <w:trPr>
-          <w:trHeight w:val="287"/>
-        </w:trPr>
-        <w:tc>
-          <w:tcPr>
-            <w:tcW w:w="4498" w:type="dxa"/>
-            <w:tcBorders>
-              <w:top w:val="single" w:sz="4" w:space="0" w:color="000000"/>
-              <w:left w:val="single" w:sz="4" w:space="0" w:color="000000"/>
-              <w:bottom w:val="single" w:sz="4" w:space="0" w:color="000000"/>
-              <w:right w:val="single" w:sz="4" w:space="0" w:color="000000"/>
-            </w:tcBorders>
-          </w:tcPr>
-          <w:p>
-            <w:pPr>
-              <w:spacing w:after="0" w:line="259" w:lineRule="auto"/>
-              <w:ind w:left="0" w:firstLine="0"/>
-            </w:pPr>
-            <w:r>
-              <w:rPr>
-                <w:i/>
-              </w:rPr>
-              <w:t xml:space="preserve">Réaliser la structure de la base de données </w:t>
-            </w:r>
-          </w:p>
-        </w:tc>
-        <w:tc>
-          <w:tcPr>
-            <w:tcW w:w="4514" w:type="dxa"/>
-            <w:tcBorders>
-              <w:top w:val="single" w:sz="4" w:space="0" w:color="000000"/>
-              <w:left w:val="single" w:sz="4" w:space="0" w:color="000000"/>
-              <w:bottom w:val="single" w:sz="4" w:space="0" w:color="000000"/>
-              <w:right w:val="single" w:sz="4" w:space="0" w:color="000000"/>
-            </w:tcBorders>
-          </w:tcPr>
-          <w:p>
-            <w:pPr>
-              <w:spacing w:after="0" w:line="259" w:lineRule="auto"/>
-              <w:ind w:left="2" w:firstLine="0"/>
-            </w:pPr>
-            <w:r>
-              <w:t xml:space="preserve">4jours </w:t>
-            </w:r>
-          </w:p>
-        </w:tc>
-      </w:tr>
-      <w:tr>
-        <w:trPr>
-          <w:trHeight w:val="286"/>
-        </w:trPr>
-        <w:tc>
-          <w:tcPr>
-            <w:tcW w:w="4498" w:type="dxa"/>
-            <w:tcBorders>
-              <w:top w:val="single" w:sz="4" w:space="0" w:color="000000"/>
-              <w:left w:val="single" w:sz="4" w:space="0" w:color="000000"/>
-              <w:bottom w:val="single" w:sz="4" w:space="0" w:color="000000"/>
-              <w:right w:val="single" w:sz="4" w:space="0" w:color="000000"/>
-            </w:tcBorders>
-          </w:tcPr>
-          <w:p>
-            <w:pPr>
-              <w:spacing w:after="0" w:line="259" w:lineRule="auto"/>
-              <w:ind w:left="0" w:firstLine="0"/>
-            </w:pPr>
-            <w:r>
-              <w:t xml:space="preserve"> </w:t>
-            </w:r>
-          </w:p>
-        </w:tc>
-        <w:tc>
-          <w:tcPr>
-            <w:tcW w:w="4514" w:type="dxa"/>
-            <w:tcBorders>
-              <w:top w:val="single" w:sz="4" w:space="0" w:color="000000"/>
-              <w:left w:val="single" w:sz="4" w:space="0" w:color="000000"/>
-              <w:bottom w:val="single" w:sz="4" w:space="0" w:color="000000"/>
-              <w:right w:val="single" w:sz="4" w:space="0" w:color="000000"/>
-            </w:tcBorders>
-          </w:tcPr>
-          <w:p>
-            <w:pPr>
-              <w:spacing w:after="0" w:line="259" w:lineRule="auto"/>
-              <w:ind w:left="2" w:firstLine="0"/>
-            </w:pPr>
-            <w:r>
-              <w:t xml:space="preserve"> </w:t>
-            </w:r>
-          </w:p>
-        </w:tc>
-      </w:tr>
-      <w:tr>
-        <w:trPr>
-          <w:trHeight w:val="288"/>
-        </w:trPr>
-        <w:tc>
-          <w:tcPr>
-            <w:tcW w:w="4498" w:type="dxa"/>
-            <w:tcBorders>
-              <w:top w:val="single" w:sz="4" w:space="0" w:color="000000"/>
-              <w:left w:val="single" w:sz="4" w:space="0" w:color="000000"/>
-              <w:bottom w:val="single" w:sz="4" w:space="0" w:color="000000"/>
-              <w:right w:val="single" w:sz="4" w:space="0" w:color="000000"/>
-            </w:tcBorders>
-          </w:tcPr>
-          <w:p>
-            <w:pPr>
-              <w:spacing w:after="0" w:line="259" w:lineRule="auto"/>
-              <w:ind w:left="0" w:firstLine="0"/>
-            </w:pPr>
-            <w:r>
-              <w:t xml:space="preserve"> </w:t>
-            </w:r>
-          </w:p>
-        </w:tc>
-        <w:tc>
-          <w:tcPr>
-            <w:tcW w:w="4514" w:type="dxa"/>
-            <w:tcBorders>
-              <w:top w:val="single" w:sz="4" w:space="0" w:color="000000"/>
-              <w:left w:val="single" w:sz="4" w:space="0" w:color="000000"/>
-              <w:bottom w:val="single" w:sz="4" w:space="0" w:color="000000"/>
-              <w:right w:val="single" w:sz="4" w:space="0" w:color="000000"/>
-            </w:tcBorders>
-          </w:tcPr>
-          <w:p>
-            <w:pPr>
-              <w:spacing w:after="0" w:line="259" w:lineRule="auto"/>
-              <w:ind w:left="2" w:firstLine="0"/>
-            </w:pPr>
-            <w:r>
-              <w:t xml:space="preserve"> </w:t>
-            </w:r>
-          </w:p>
-        </w:tc>
-      </w:tr>
-    </w:tbl>
     <w:p>
       <w:pPr>
         <w:pStyle w:val="Titre3"/>
         <w:spacing w:after="14"/>
         <w:ind w:left="705" w:hanging="720"/>
       </w:pPr>
-      <w:bookmarkStart w:id="19" w:name="_Toc6225"/>
+      <w:bookmarkStart w:id="14" w:name="_Toc484080992"/>
       <w:r>
         <w:rPr>
           <w:sz w:val="26"/>
         </w:rPr>
-        <w:t xml:space="preserve">La phase de programmation  </w:t>
-      </w:r>
-      <w:bookmarkEnd w:id="19"/>
-    </w:p>
-    <w:p>
-      <w:pPr>
-        <w:ind w:left="-5"/>
-      </w:pPr>
-      <w:r>
-        <w:t xml:space="preserve">Insérer le code produit commenté en courrier new 9pt encadré. Contentez-vous des parties cruciales… </w:t>
-      </w:r>
-    </w:p>
-    <w:p>
-      <w:pPr>
-        <w:spacing w:after="319" w:line="259" w:lineRule="auto"/>
-        <w:ind w:left="0" w:firstLine="0"/>
-      </w:pPr>
-      <w:r>
-        <w:t xml:space="preserve"> </w:t>
-      </w:r>
-    </w:p>
-    <w:p>
-      <w:pPr>
-        <w:pStyle w:val="Titre3"/>
-        <w:spacing w:after="14"/>
-        <w:ind w:left="705" w:hanging="720"/>
-      </w:pPr>
-      <w:bookmarkStart w:id="20" w:name="_Toc6226"/>
+        <w:t>La phase de tests</w:t>
+      </w:r>
+      <w:bookmarkEnd w:id="14"/>
       <w:r>
         <w:rPr>
           <w:sz w:val="26"/>
         </w:rPr>
-        <w:t xml:space="preserve">La phase de tests </w:t>
-      </w:r>
-      <w:bookmarkEnd w:id="20"/>
+        <w:t xml:space="preserve"> </w:t>
+      </w:r>
     </w:p>
     <w:p>
       <w:pPr>
@@ -4120,11 +3671,14 @@
         <w:spacing w:after="273"/>
         <w:ind w:left="561" w:hanging="576"/>
       </w:pPr>
-      <w:bookmarkStart w:id="21" w:name="_Toc6227"/>
-      <w:r>
-        <w:t xml:space="preserve">Cas d'utilisation suivant°... ou nommé .... </w:t>
-      </w:r>
-      <w:bookmarkEnd w:id="21"/>
+      <w:bookmarkStart w:id="15" w:name="_Toc484080993"/>
+      <w:r>
+        <w:t>Cas d'utilisation suivant°... ou nommé ....</w:t>
+      </w:r>
+      <w:bookmarkEnd w:id="15"/>
+      <w:r>
+        <w:t xml:space="preserve"> </w:t>
+      </w:r>
     </w:p>
     <w:p>
       <w:pPr>
@@ -4132,25 +3686,34 @@
         <w:spacing w:after="14"/>
         <w:ind w:left="705" w:hanging="720"/>
       </w:pPr>
-      <w:bookmarkStart w:id="22" w:name="_Toc6228"/>
+      <w:bookmarkStart w:id="16" w:name="_Toc484080994"/>
       <w:r>
         <w:rPr>
           <w:sz w:val="26"/>
         </w:rPr>
-        <w:t xml:space="preserve">… </w:t>
-      </w:r>
-      <w:bookmarkEnd w:id="22"/>
+        <w:t>…</w:t>
+      </w:r>
+      <w:bookmarkEnd w:id="16"/>
+      <w:r>
+        <w:rPr>
+          <w:sz w:val="26"/>
+        </w:rPr>
+        <w:t xml:space="preserve"> </w:t>
+      </w:r>
     </w:p>
     <w:p>
       <w:pPr>
         <w:pStyle w:val="Titre1"/>
         <w:ind w:left="417" w:hanging="432"/>
       </w:pPr>
-      <w:bookmarkStart w:id="23" w:name="_Toc6229"/>
-      <w:r>
-        <w:t xml:space="preserve">Mode d'emploi utilisateur </w:t>
-      </w:r>
-      <w:bookmarkEnd w:id="23"/>
+      <w:bookmarkStart w:id="17" w:name="_Toc484080995"/>
+      <w:r>
+        <w:t>Mode d'emploi utilisateur</w:t>
+      </w:r>
+      <w:bookmarkEnd w:id="17"/>
+      <w:r>
+        <w:t xml:space="preserve"> </w:t>
+      </w:r>
     </w:p>
     <w:p>
       <w:pPr>
@@ -4174,11 +3737,15 @@
         <w:pStyle w:val="Titre1"/>
         <w:ind w:left="417" w:hanging="432"/>
       </w:pPr>
-      <w:bookmarkStart w:id="24" w:name="_Toc6230"/>
-      <w:r>
-        <w:t xml:space="preserve">Conclusions </w:t>
-      </w:r>
-      <w:bookmarkEnd w:id="24"/>
+      <w:bookmarkStart w:id="18" w:name="_Toc484080996"/>
+      <w:r>
+        <w:lastRenderedPageBreak/>
+        <w:t>Conclusions</w:t>
+      </w:r>
+      <w:bookmarkEnd w:id="18"/>
+      <w:r>
+        <w:t xml:space="preserve"> </w:t>
+      </w:r>
     </w:p>
     <w:p>
       <w:pPr>
@@ -4211,57 +3778,65 @@
         <w:spacing w:after="175"/>
         <w:ind w:left="417" w:hanging="432"/>
       </w:pPr>
-      <w:bookmarkStart w:id="25" w:name="_Toc6231"/>
-      <w:r>
-        <w:lastRenderedPageBreak/>
-        <w:t xml:space="preserve">Annexes </w:t>
-      </w:r>
-      <w:bookmarkEnd w:id="25"/>
+      <w:bookmarkStart w:id="19" w:name="_Toc484080997"/>
+      <w:r>
+        <w:t>Annexes</w:t>
+      </w:r>
+      <w:bookmarkEnd w:id="19"/>
+      <w:r>
+        <w:t xml:space="preserve"> </w:t>
+      </w:r>
     </w:p>
     <w:p>
       <w:pPr>
         <w:pStyle w:val="Titre2"/>
         <w:ind w:left="561" w:hanging="576"/>
       </w:pPr>
-      <w:bookmarkStart w:id="26" w:name="_Toc6232"/>
+      <w:bookmarkStart w:id="20" w:name="_Toc484080998"/>
       <w:r>
         <w:rPr>
           <w:i/>
         </w:rPr>
-        <w:t xml:space="preserve">Journal de bord </w:t>
-      </w:r>
-      <w:bookmarkEnd w:id="26"/>
-    </w:p>
-    <w:p>
-      <w:pPr>
-        <w:spacing w:after="273"/>
-        <w:ind w:left="-5"/>
-      </w:pPr>
-      <w:r>
-        <w:t xml:space="preserve">Inscrivez ici le détail de votre avancement quotidien sous la forme d’un journal de travail détaillé de manière à ce que le lecteur puisse retracer votre travail d’une manière quotidienne. </w:t>
-      </w:r>
-    </w:p>
-    <w:p>
-      <w:pPr>
-        <w:pStyle w:val="Titre2"/>
-        <w:ind w:left="561" w:hanging="576"/>
-      </w:pPr>
-      <w:bookmarkStart w:id="27" w:name="_Toc6233"/>
+        <w:t>Code source</w:t>
+      </w:r>
+      <w:bookmarkEnd w:id="20"/>
       <w:r>
         <w:rPr>
           <w:i/>
         </w:rPr>
-        <w:t xml:space="preserve">Cahier des charges </w:t>
-      </w:r>
-      <w:bookmarkEnd w:id="27"/>
-    </w:p>
-    <w:p>
-      <w:pPr>
-        <w:spacing w:after="269"/>
+        <w:t xml:space="preserve"> </w:t>
+      </w:r>
+    </w:p>
+    <w:p>
+      <w:pPr>
         <w:ind w:left="-5"/>
       </w:pPr>
       <w:r>
-        <w:t xml:space="preserve">Ici vous insérerez le cahier des charges que vous avez reçu ou que vous avez réalisé. </w:t>
+        <w:t xml:space="preserve">Ici vous insérerez le code source commenté de votre projet.  </w:t>
+      </w:r>
+    </w:p>
+    <w:p>
+      <w:pPr>
+        <w:spacing w:after="259" w:line="259" w:lineRule="auto"/>
+        <w:ind w:left="0" w:firstLine="0"/>
+        <w:sectPr>
+          <w:footerReference w:type="even" r:id="rId8"/>
+          <w:footerReference w:type="default" r:id="rId9"/>
+          <w:footerReference w:type="first" r:id="rId10"/>
+          <w:pgSz w:w="11900" w:h="16840"/>
+          <w:pgMar w:top="1421" w:right="1422" w:bottom="1766" w:left="1416" w:header="720" w:footer="718" w:gutter="0"/>
+          <w:cols w:space="720"/>
+        </w:sectPr>
+      </w:pPr>
+    </w:p>
+    <w:p>
+      <w:pPr>
+        <w:spacing w:after="259" w:line="259" w:lineRule="auto"/>
+        <w:ind w:left="0" w:firstLine="0"/>
+      </w:pPr>
+      <w:r>
+        <w:lastRenderedPageBreak/>
+        <w:t xml:space="preserve"> </w:t>
       </w:r>
     </w:p>
     <w:p>
@@ -4269,52 +3844,35 @@
         <w:pStyle w:val="Titre2"/>
         <w:ind w:left="561" w:hanging="576"/>
       </w:pPr>
-      <w:bookmarkStart w:id="28" w:name="_Toc6234"/>
+      <w:bookmarkStart w:id="21" w:name="_Toc484080999"/>
       <w:r>
         <w:rPr>
           <w:i/>
         </w:rPr>
-        <w:t xml:space="preserve">Code source </w:t>
-      </w:r>
-      <w:bookmarkEnd w:id="28"/>
-    </w:p>
-    <w:p>
-      <w:pPr>
-        <w:ind w:left="-5"/>
-      </w:pPr>
-      <w:r>
-        <w:t xml:space="preserve">Ici vous insérerez le code source commenté de votre projet.  </w:t>
-      </w:r>
-    </w:p>
-    <w:p>
-      <w:pPr>
-        <w:spacing w:after="259" w:line="259" w:lineRule="auto"/>
-        <w:ind w:left="0" w:firstLine="0"/>
-      </w:pPr>
-      <w:r>
-        <w:t xml:space="preserve"> </w:t>
-      </w:r>
-    </w:p>
-    <w:p>
-      <w:pPr>
-        <w:pStyle w:val="Titre2"/>
-        <w:ind w:left="561" w:hanging="576"/>
-      </w:pPr>
-      <w:bookmarkStart w:id="29" w:name="_Toc6235"/>
+        <w:t>Références</w:t>
+      </w:r>
+      <w:bookmarkEnd w:id="21"/>
       <w:r>
         <w:rPr>
           <w:i/>
         </w:rPr>
-        <w:t xml:space="preserve">Références </w:t>
-      </w:r>
-      <w:bookmarkEnd w:id="29"/>
+        <w:t xml:space="preserve"> </w:t>
+      </w:r>
     </w:p>
     <w:p>
       <w:pPr>
         <w:ind w:left="-5"/>
       </w:pPr>
       <w:r>
-        <w:t xml:space="preserve">Inscrivez ici les ressources utilisées dans votre projet selon les conventions ci-dessous Ressource imprimée : titre, auteur, lieu d'édition, année de parution, isbn. Noter les chapitres ou pages concernées. </w:t>
+        <w:t xml:space="preserve">Inscrivez ici les ressources utilisées dans votre projet selon les conventions ci-dessous Ressource imprimée : titre, auteur, lieu d'édition, année de parution, </w:t>
+      </w:r>
+      <w:proofErr w:type="spellStart"/>
+      <w:r>
+        <w:t>isbn</w:t>
+      </w:r>
+      <w:proofErr w:type="spellEnd"/>
+      <w:r>
+        <w:t xml:space="preserve">. Noter les chapitres ou pages concernées. </w:t>
       </w:r>
     </w:p>
     <w:p>
@@ -4335,9 +3893,6 @@
       </w:r>
     </w:p>
     <w:sectPr>
-      <w:footerReference w:type="even" r:id="rId8"/>
-      <w:footerReference w:type="default" r:id="rId9"/>
-      <w:footerReference w:type="first" r:id="rId10"/>
       <w:pgSz w:w="11900" w:h="16840"/>
       <w:pgMar w:top="1421" w:right="1422" w:bottom="1766" w:left="1416" w:header="720" w:footer="718" w:gutter="0"/>
       <w:cols w:space="720"/>
@@ -4501,8 +4056,15 @@
       <w:spacing w:after="0" w:line="259" w:lineRule="auto"/>
       <w:ind w:left="0" w:right="-10" w:firstLine="0"/>
     </w:pPr>
+    <w:proofErr w:type="spellStart"/>
+    <w:proofErr w:type="gramStart"/>
     <w:r>
-      <w:t xml:space="preserve">canevas_rapport v5.docx  </w:t>
+      <w:t>canevas_rapport</w:t>
+    </w:r>
+    <w:proofErr w:type="spellEnd"/>
+    <w:proofErr w:type="gramEnd"/>
+    <w:r>
+      <w:t xml:space="preserve"> v5.docx  </w:t>
     </w:r>
     <w:r>
       <w:tab/>
@@ -4686,8 +4248,15 @@
       <w:spacing w:after="0" w:line="259" w:lineRule="auto"/>
       <w:ind w:left="0" w:right="-10" w:firstLine="0"/>
     </w:pPr>
+    <w:proofErr w:type="spellStart"/>
+    <w:proofErr w:type="gramStart"/>
     <w:r>
-      <w:t xml:space="preserve">canevas_rapport v5.docx  </w:t>
+      <w:t>canevas_rapport</w:t>
+    </w:r>
+    <w:proofErr w:type="spellEnd"/>
+    <w:proofErr w:type="gramEnd"/>
+    <w:r>
+      <w:t xml:space="preserve"> v5.docx  </w:t>
     </w:r>
     <w:r>
       <w:tab/>
@@ -4709,7 +4278,7 @@
       <w:rPr>
         <w:noProof/>
       </w:rPr>
-      <w:t>6</w:t>
+      <w:t>3</w:t>
     </w:r>
     <w:r>
       <w:fldChar w:fldCharType="end"/>
@@ -4871,8 +4440,15 @@
       <w:spacing w:after="0" w:line="259" w:lineRule="auto"/>
       <w:ind w:left="0" w:right="-10" w:firstLine="0"/>
     </w:pPr>
+    <w:proofErr w:type="spellStart"/>
+    <w:proofErr w:type="gramStart"/>
     <w:r>
-      <w:t xml:space="preserve">canevas_rapport v5.docx  </w:t>
+      <w:t>canevas_rapport</w:t>
+    </w:r>
+    <w:proofErr w:type="spellEnd"/>
+    <w:proofErr w:type="gramEnd"/>
+    <w:r>
+      <w:t xml:space="preserve"> v5.docx  </w:t>
     </w:r>
     <w:r>
       <w:tab/>
@@ -6186,6 +5762,7 @@
   <w:style w:type="paragraph" w:styleId="TM1">
     <w:name w:val="toc 1"/>
     <w:hidden/>
+    <w:uiPriority w:val="39"/>
     <w:pPr>
       <w:spacing w:after="9" w:line="249" w:lineRule="auto"/>
       <w:ind w:left="25" w:right="23" w:hanging="10"/>
@@ -6199,6 +5776,7 @@
   <w:style w:type="paragraph" w:styleId="TM2">
     <w:name w:val="toc 2"/>
     <w:hidden/>
+    <w:uiPriority w:val="39"/>
     <w:pPr>
       <w:spacing w:after="9" w:line="249" w:lineRule="auto"/>
       <w:ind w:left="265" w:right="23" w:hanging="10"/>
@@ -6212,6 +5790,7 @@
   <w:style w:type="paragraph" w:styleId="TM3">
     <w:name w:val="toc 3"/>
     <w:hidden/>
+    <w:uiPriority w:val="39"/>
     <w:pPr>
       <w:spacing w:after="9" w:line="249" w:lineRule="auto"/>
       <w:ind w:left="505" w:right="23" w:hanging="10"/>
@@ -6225,6 +5804,7 @@
   <w:style w:type="paragraph" w:styleId="TM4">
     <w:name w:val="toc 4"/>
     <w:hidden/>
+    <w:uiPriority w:val="39"/>
     <w:pPr>
       <w:spacing w:after="0"/>
       <w:ind w:left="730" w:right="15" w:hanging="10"/>
@@ -6249,6 +5829,17 @@
         <w:right w:w="0" w:type="dxa"/>
       </w:tblCellMar>
     </w:tblPr>
+  </w:style>
+  <w:style w:type="character" w:styleId="Lienhypertexte">
+    <w:name w:val="Hyperlink"/>
+    <w:basedOn w:val="Policepardfaut"/>
+    <w:uiPriority w:val="99"/>
+    <w:unhideWhenUsed/>
+    <w:rsid w:val="00586915"/>
+    <w:rPr>
+      <w:color w:val="0563C1" w:themeColor="hyperlink"/>
+      <w:u w:val="single"/>
+    </w:rPr>
   </w:style>
 </w:styles>
 </file>
@@ -6519,7 +6110,7 @@
 </file>
 
 <file path=customXml/itemProps1.xml><?xml version="1.0" encoding="utf-8"?>
-<ds:datastoreItem xmlns:ds="http://schemas.openxmlformats.org/officeDocument/2006/customXml" ds:itemID="{17D7FDBD-25EC-451A-BAA6-0E5B07E365B6}">
+<ds:datastoreItem xmlns:ds="http://schemas.openxmlformats.org/officeDocument/2006/customXml" ds:itemID="{2AFA0836-71A3-4C4C-AA8B-CAFDCA43B0AE}">
   <ds:schemaRefs>
     <ds:schemaRef ds:uri="http://schemas.openxmlformats.org/officeDocument/2006/bibliography"/>
   </ds:schemaRefs>

</xml_diff>

<commit_message>
end structogram / start test protocol
</commit_message>
<xml_diff>
--- a/rapport_projet_clients_v1.docx
+++ b/rapport_projet_clients_v1.docx
@@ -766,7 +766,7 @@
           <w:r>
             <w:fldChar w:fldCharType="separate"/>
           </w:r>
-          <w:hyperlink w:anchor="_Toc484080978" w:history="1">
+          <w:hyperlink w:anchor="_Toc484094775" w:history="1">
             <w:r>
               <w:rPr>
                 <w:rStyle w:val="Lienhypertexte"/>
@@ -811,7 +811,7 @@
                 <w:noProof/>
                 <w:webHidden/>
               </w:rPr>
-              <w:instrText xml:space="preserve"> PAGEREF _Toc484080978 \h </w:instrText>
+              <w:instrText xml:space="preserve"> PAGEREF _Toc484094775 \h </w:instrText>
             </w:r>
             <w:r>
               <w:rPr>
@@ -856,7 +856,7 @@
               <w:sz w:val="22"/>
             </w:rPr>
           </w:pPr>
-          <w:hyperlink w:anchor="_Toc484080979" w:history="1">
+          <w:hyperlink w:anchor="_Toc484094776" w:history="1">
             <w:r>
               <w:rPr>
                 <w:rStyle w:val="Lienhypertexte"/>
@@ -901,7 +901,7 @@
                 <w:noProof/>
                 <w:webHidden/>
               </w:rPr>
-              <w:instrText xml:space="preserve"> PAGEREF _Toc484080979 \h </w:instrText>
+              <w:instrText xml:space="preserve"> PAGEREF _Toc484094776 \h </w:instrText>
             </w:r>
             <w:r>
               <w:rPr>
@@ -946,7 +946,7 @@
               <w:sz w:val="22"/>
             </w:rPr>
           </w:pPr>
-          <w:hyperlink w:anchor="_Toc484080980" w:history="1">
+          <w:hyperlink w:anchor="_Toc484094777" w:history="1">
             <w:r>
               <w:rPr>
                 <w:rStyle w:val="Lienhypertexte"/>
@@ -970,7 +970,7 @@
                 <w:rStyle w:val="Lienhypertexte"/>
                 <w:noProof/>
               </w:rPr>
-              <w:t>Explications détaillées du projet</w:t>
+              <w:t>Diagramme des cas d'utilisation</w:t>
             </w:r>
             <w:r>
               <w:rPr>
@@ -991,7 +991,7 @@
                 <w:noProof/>
                 <w:webHidden/>
               </w:rPr>
-              <w:instrText xml:space="preserve"> PAGEREF _Toc484080980 \h </w:instrText>
+              <w:instrText xml:space="preserve"> PAGEREF _Toc484094777 \h </w:instrText>
             </w:r>
             <w:r>
               <w:rPr>
@@ -1036,7 +1036,7 @@
               <w:sz w:val="22"/>
             </w:rPr>
           </w:pPr>
-          <w:hyperlink w:anchor="_Toc484080981" w:history="1">
+          <w:hyperlink w:anchor="_Toc484094778" w:history="1">
             <w:r>
               <w:rPr>
                 <w:rStyle w:val="Lienhypertexte"/>
@@ -1060,7 +1060,7 @@
                 <w:rStyle w:val="Lienhypertexte"/>
                 <w:noProof/>
               </w:rPr>
-              <w:t>Diagramme des cas d'utilisation</w:t>
+              <w:t>Architecture du système</w:t>
             </w:r>
             <w:r>
               <w:rPr>
@@ -1081,7 +1081,7 @@
                 <w:noProof/>
                 <w:webHidden/>
               </w:rPr>
-              <w:instrText xml:space="preserve"> PAGEREF _Toc484080981 \h </w:instrText>
+              <w:instrText xml:space="preserve"> PAGEREF _Toc484094778 \h </w:instrText>
             </w:r>
             <w:r>
               <w:rPr>
@@ -1126,7 +1126,7 @@
               <w:sz w:val="22"/>
             </w:rPr>
           </w:pPr>
-          <w:hyperlink w:anchor="_Toc484080982" w:history="1">
+          <w:hyperlink w:anchor="_Toc484094779" w:history="1">
             <w:r>
               <w:rPr>
                 <w:rStyle w:val="Lienhypertexte"/>
@@ -1150,7 +1150,7 @@
                 <w:rStyle w:val="Lienhypertexte"/>
                 <w:noProof/>
               </w:rPr>
-              <w:t>Architecture du système</w:t>
+              <w:t>Arborescence des fichiers</w:t>
             </w:r>
             <w:r>
               <w:rPr>
@@ -1171,7 +1171,7 @@
                 <w:noProof/>
                 <w:webHidden/>
               </w:rPr>
-              <w:instrText xml:space="preserve"> PAGEREF _Toc484080982 \h </w:instrText>
+              <w:instrText xml:space="preserve"> PAGEREF _Toc484094779 \h </w:instrText>
             </w:r>
             <w:r>
               <w:rPr>
@@ -1216,7 +1216,7 @@
               <w:sz w:val="22"/>
             </w:rPr>
           </w:pPr>
-          <w:hyperlink w:anchor="_Toc484080983" w:history="1">
+          <w:hyperlink w:anchor="_Toc484094780" w:history="1">
             <w:r>
               <w:rPr>
                 <w:rStyle w:val="Lienhypertexte"/>
@@ -1240,7 +1240,15 @@
                 <w:rStyle w:val="Lienhypertexte"/>
                 <w:noProof/>
               </w:rPr>
-              <w:t>Arborescence des fichiers</w:t>
+              <w:t>Définition</w:t>
+            </w:r>
+            <w:r>
+              <w:rPr>
+                <w:rStyle w:val="Lienhypertexte"/>
+                <w:i/>
+                <w:noProof/>
+              </w:rPr>
+              <w:t xml:space="preserve"> des conventions applicables</w:t>
             </w:r>
             <w:r>
               <w:rPr>
@@ -1261,7 +1269,7 @@
                 <w:noProof/>
                 <w:webHidden/>
               </w:rPr>
-              <w:instrText xml:space="preserve"> PAGEREF _Toc484080983 \h </w:instrText>
+              <w:instrText xml:space="preserve"> PAGEREF _Toc484094780 \h </w:instrText>
             </w:r>
             <w:r>
               <w:rPr>
@@ -1282,6 +1290,96 @@
                 <w:webHidden/>
               </w:rPr>
               <w:t>3</w:t>
+            </w:r>
+            <w:r>
+              <w:rPr>
+                <w:noProof/>
+                <w:webHidden/>
+              </w:rPr>
+              <w:fldChar w:fldCharType="end"/>
+            </w:r>
+          </w:hyperlink>
+        </w:p>
+        <w:p>
+          <w:pPr>
+            <w:pStyle w:val="TM1"/>
+            <w:tabs>
+              <w:tab w:val="left" w:pos="505"/>
+              <w:tab w:val="right" w:leader="dot" w:pos="9052"/>
+            </w:tabs>
+            <w:rPr>
+              <w:rFonts w:asciiTheme="minorHAnsi" w:eastAsiaTheme="minorEastAsia" w:hAnsiTheme="minorHAnsi" w:cstheme="minorBidi"/>
+              <w:noProof/>
+              <w:color w:val="auto"/>
+              <w:sz w:val="22"/>
+            </w:rPr>
+          </w:pPr>
+          <w:hyperlink w:anchor="_Toc484094781" w:history="1">
+            <w:r>
+              <w:rPr>
+                <w:rStyle w:val="Lienhypertexte"/>
+                <w:bCs/>
+                <w:noProof/>
+                <w:u w:color="000000"/>
+              </w:rPr>
+              <w:t>3</w:t>
+            </w:r>
+            <w:r>
+              <w:rPr>
+                <w:rFonts w:asciiTheme="minorHAnsi" w:eastAsiaTheme="minorEastAsia" w:hAnsiTheme="minorHAnsi" w:cstheme="minorBidi"/>
+                <w:noProof/>
+                <w:color w:val="auto"/>
+                <w:sz w:val="22"/>
+              </w:rPr>
+              <w:tab/>
+            </w:r>
+            <w:r>
+              <w:rPr>
+                <w:rStyle w:val="Lienhypertexte"/>
+                <w:noProof/>
+              </w:rPr>
+              <w:t>Réalisation des cas d'utilisation</w:t>
+            </w:r>
+            <w:r>
+              <w:rPr>
+                <w:noProof/>
+                <w:webHidden/>
+              </w:rPr>
+              <w:tab/>
+            </w:r>
+            <w:r>
+              <w:rPr>
+                <w:noProof/>
+                <w:webHidden/>
+              </w:rPr>
+              <w:fldChar w:fldCharType="begin"/>
+            </w:r>
+            <w:r>
+              <w:rPr>
+                <w:noProof/>
+                <w:webHidden/>
+              </w:rPr>
+              <w:instrText xml:space="preserve"> PAGEREF _Toc484094781 \h </w:instrText>
+            </w:r>
+            <w:r>
+              <w:rPr>
+                <w:noProof/>
+                <w:webHidden/>
+              </w:rPr>
+            </w:r>
+            <w:r>
+              <w:rPr>
+                <w:noProof/>
+                <w:webHidden/>
+              </w:rPr>
+              <w:fldChar w:fldCharType="separate"/>
+            </w:r>
+            <w:r>
+              <w:rPr>
+                <w:noProof/>
+                <w:webHidden/>
+              </w:rPr>
+              <w:t>4</w:t>
             </w:r>
             <w:r>
               <w:rPr>
@@ -1306,7 +1404,7 @@
               <w:sz w:val="22"/>
             </w:rPr>
           </w:pPr>
-          <w:hyperlink w:anchor="_Toc484080984" w:history="1">
+          <w:hyperlink w:anchor="_Toc484094782" w:history="1">
             <w:r>
               <w:rPr>
                 <w:rStyle w:val="Lienhypertexte"/>
@@ -1314,7 +1412,7 @@
                 <w:noProof/>
                 <w:u w:color="000000"/>
               </w:rPr>
-              <w:t>2.5</w:t>
+              <w:t>3.1</w:t>
             </w:r>
             <w:r>
               <w:rPr>
@@ -1330,25 +1428,107 @@
                 <w:rStyle w:val="Lienhypertexte"/>
                 <w:noProof/>
               </w:rPr>
-              <w:t>Définition</w:t>
-            </w:r>
+              <w:t>Cas d'utilisation n°... ou nommé ....</w:t>
+            </w:r>
+            <w:r>
+              <w:rPr>
+                <w:noProof/>
+                <w:webHidden/>
+              </w:rPr>
+              <w:tab/>
+            </w:r>
+            <w:r>
+              <w:rPr>
+                <w:noProof/>
+                <w:webHidden/>
+              </w:rPr>
+              <w:fldChar w:fldCharType="begin"/>
+            </w:r>
+            <w:r>
+              <w:rPr>
+                <w:noProof/>
+                <w:webHidden/>
+              </w:rPr>
+              <w:instrText xml:space="preserve"> PAGEREF _Toc484094782 \h </w:instrText>
+            </w:r>
+            <w:r>
+              <w:rPr>
+                <w:noProof/>
+                <w:webHidden/>
+              </w:rPr>
+            </w:r>
+            <w:r>
+              <w:rPr>
+                <w:noProof/>
+                <w:webHidden/>
+              </w:rPr>
+              <w:fldChar w:fldCharType="separate"/>
+            </w:r>
+            <w:r>
+              <w:rPr>
+                <w:noProof/>
+                <w:webHidden/>
+              </w:rPr>
+              <w:t>4</w:t>
+            </w:r>
+            <w:r>
+              <w:rPr>
+                <w:noProof/>
+                <w:webHidden/>
+              </w:rPr>
+              <w:fldChar w:fldCharType="end"/>
+            </w:r>
+          </w:hyperlink>
+        </w:p>
+        <w:p>
+          <w:pPr>
+            <w:pStyle w:val="TM3"/>
+            <w:tabs>
+              <w:tab w:val="left" w:pos="1320"/>
+              <w:tab w:val="right" w:leader="dot" w:pos="9052"/>
+            </w:tabs>
+            <w:rPr>
+              <w:rFonts w:asciiTheme="minorHAnsi" w:eastAsiaTheme="minorEastAsia" w:hAnsiTheme="minorHAnsi" w:cstheme="minorBidi"/>
+              <w:noProof/>
+              <w:color w:val="auto"/>
+              <w:sz w:val="22"/>
+            </w:rPr>
+          </w:pPr>
+          <w:hyperlink w:anchor="_Toc484094783" w:history="1">
             <w:r>
               <w:rPr>
                 <w:rStyle w:val="Lienhypertexte"/>
-                <w:i/>
-                <w:noProof/>
-              </w:rPr>
-              <w:t xml:space="preserve"> des conventions applicables</w:t>
-            </w:r>
-            <w:r>
-              <w:rPr>
-                <w:noProof/>
-                <w:webHidden/>
+                <w:bCs/>
+                <w:noProof/>
+                <w:u w:color="000000"/>
+              </w:rPr>
+              <w:t>3.1.1</w:t>
+            </w:r>
+            <w:r>
+              <w:rPr>
+                <w:rFonts w:asciiTheme="minorHAnsi" w:eastAsiaTheme="minorEastAsia" w:hAnsiTheme="minorHAnsi" w:cstheme="minorBidi"/>
+                <w:noProof/>
+                <w:color w:val="auto"/>
+                <w:sz w:val="22"/>
               </w:rPr>
               <w:tab/>
             </w:r>
             <w:r>
               <w:rPr>
+                <w:rStyle w:val="Lienhypertexte"/>
+                <w:noProof/>
+              </w:rPr>
+              <w:t>Scénario</w:t>
+            </w:r>
+            <w:r>
+              <w:rPr>
+                <w:noProof/>
+                <w:webHidden/>
+              </w:rPr>
+              <w:tab/>
+            </w:r>
+            <w:r>
+              <w:rPr>
                 <w:noProof/>
                 <w:webHidden/>
               </w:rPr>
@@ -1359,7 +1539,7 @@
                 <w:noProof/>
                 <w:webHidden/>
               </w:rPr>
-              <w:instrText xml:space="preserve"> PAGEREF _Toc484080984 \h </w:instrText>
+              <w:instrText xml:space="preserve"> PAGEREF _Toc484094783 \h </w:instrText>
             </w:r>
             <w:r>
               <w:rPr>
@@ -1379,7 +1559,637 @@
                 <w:noProof/>
                 <w:webHidden/>
               </w:rPr>
-              <w:t>3</w:t>
+              <w:t>4</w:t>
+            </w:r>
+            <w:r>
+              <w:rPr>
+                <w:noProof/>
+                <w:webHidden/>
+              </w:rPr>
+              <w:fldChar w:fldCharType="end"/>
+            </w:r>
+          </w:hyperlink>
+        </w:p>
+        <w:p>
+          <w:pPr>
+            <w:pStyle w:val="TM3"/>
+            <w:tabs>
+              <w:tab w:val="left" w:pos="1320"/>
+              <w:tab w:val="right" w:leader="dot" w:pos="9052"/>
+            </w:tabs>
+            <w:rPr>
+              <w:rFonts w:asciiTheme="minorHAnsi" w:eastAsiaTheme="minorEastAsia" w:hAnsiTheme="minorHAnsi" w:cstheme="minorBidi"/>
+              <w:noProof/>
+              <w:color w:val="auto"/>
+              <w:sz w:val="22"/>
+            </w:rPr>
+          </w:pPr>
+          <w:hyperlink w:anchor="_Toc484094784" w:history="1">
+            <w:r>
+              <w:rPr>
+                <w:rStyle w:val="Lienhypertexte"/>
+                <w:bCs/>
+                <w:noProof/>
+                <w:u w:color="000000"/>
+              </w:rPr>
+              <w:t>3.1.2</w:t>
+            </w:r>
+            <w:r>
+              <w:rPr>
+                <w:rFonts w:asciiTheme="minorHAnsi" w:eastAsiaTheme="minorEastAsia" w:hAnsiTheme="minorHAnsi" w:cstheme="minorBidi"/>
+                <w:noProof/>
+                <w:color w:val="auto"/>
+                <w:sz w:val="22"/>
+              </w:rPr>
+              <w:tab/>
+            </w:r>
+            <w:r>
+              <w:rPr>
+                <w:rStyle w:val="Lienhypertexte"/>
+                <w:noProof/>
+              </w:rPr>
+              <w:t>Analyse du scénario</w:t>
+            </w:r>
+            <w:r>
+              <w:rPr>
+                <w:noProof/>
+                <w:webHidden/>
+              </w:rPr>
+              <w:tab/>
+            </w:r>
+            <w:r>
+              <w:rPr>
+                <w:noProof/>
+                <w:webHidden/>
+              </w:rPr>
+              <w:fldChar w:fldCharType="begin"/>
+            </w:r>
+            <w:r>
+              <w:rPr>
+                <w:noProof/>
+                <w:webHidden/>
+              </w:rPr>
+              <w:instrText xml:space="preserve"> PAGEREF _Toc484094784 \h </w:instrText>
+            </w:r>
+            <w:r>
+              <w:rPr>
+                <w:noProof/>
+                <w:webHidden/>
+              </w:rPr>
+            </w:r>
+            <w:r>
+              <w:rPr>
+                <w:noProof/>
+                <w:webHidden/>
+              </w:rPr>
+              <w:fldChar w:fldCharType="separate"/>
+            </w:r>
+            <w:r>
+              <w:rPr>
+                <w:noProof/>
+                <w:webHidden/>
+              </w:rPr>
+              <w:t>4</w:t>
+            </w:r>
+            <w:r>
+              <w:rPr>
+                <w:noProof/>
+                <w:webHidden/>
+              </w:rPr>
+              <w:fldChar w:fldCharType="end"/>
+            </w:r>
+          </w:hyperlink>
+        </w:p>
+        <w:p>
+          <w:pPr>
+            <w:pStyle w:val="TM4"/>
+            <w:tabs>
+              <w:tab w:val="left" w:pos="1760"/>
+              <w:tab w:val="right" w:leader="dot" w:pos="9052"/>
+            </w:tabs>
+            <w:rPr>
+              <w:rFonts w:asciiTheme="minorHAnsi" w:eastAsiaTheme="minorEastAsia" w:hAnsiTheme="minorHAnsi" w:cstheme="minorBidi"/>
+              <w:noProof/>
+              <w:color w:val="auto"/>
+              <w:sz w:val="22"/>
+            </w:rPr>
+          </w:pPr>
+          <w:hyperlink w:anchor="_Toc484094785" w:history="1">
+            <w:r>
+              <w:rPr>
+                <w:rStyle w:val="Lienhypertexte"/>
+                <w:bCs/>
+                <w:noProof/>
+                <w:u w:color="000000"/>
+              </w:rPr>
+              <w:t>3.1.2.1</w:t>
+            </w:r>
+            <w:r>
+              <w:rPr>
+                <w:rFonts w:asciiTheme="minorHAnsi" w:eastAsiaTheme="minorEastAsia" w:hAnsiTheme="minorHAnsi" w:cstheme="minorBidi"/>
+                <w:noProof/>
+                <w:color w:val="auto"/>
+                <w:sz w:val="22"/>
+              </w:rPr>
+              <w:tab/>
+            </w:r>
+            <w:r>
+              <w:rPr>
+                <w:rStyle w:val="Lienhypertexte"/>
+                <w:noProof/>
+              </w:rPr>
+              <w:t>Algorithme ou Structogramme</w:t>
+            </w:r>
+            <w:r>
+              <w:rPr>
+                <w:noProof/>
+                <w:webHidden/>
+              </w:rPr>
+              <w:tab/>
+            </w:r>
+            <w:r>
+              <w:rPr>
+                <w:noProof/>
+                <w:webHidden/>
+              </w:rPr>
+              <w:fldChar w:fldCharType="begin"/>
+            </w:r>
+            <w:r>
+              <w:rPr>
+                <w:noProof/>
+                <w:webHidden/>
+              </w:rPr>
+              <w:instrText xml:space="preserve"> PAGEREF _Toc484094785 \h </w:instrText>
+            </w:r>
+            <w:r>
+              <w:rPr>
+                <w:noProof/>
+                <w:webHidden/>
+              </w:rPr>
+            </w:r>
+            <w:r>
+              <w:rPr>
+                <w:noProof/>
+                <w:webHidden/>
+              </w:rPr>
+              <w:fldChar w:fldCharType="separate"/>
+            </w:r>
+            <w:r>
+              <w:rPr>
+                <w:noProof/>
+                <w:webHidden/>
+              </w:rPr>
+              <w:t>4</w:t>
+            </w:r>
+            <w:r>
+              <w:rPr>
+                <w:noProof/>
+                <w:webHidden/>
+              </w:rPr>
+              <w:fldChar w:fldCharType="end"/>
+            </w:r>
+          </w:hyperlink>
+        </w:p>
+        <w:p>
+          <w:pPr>
+            <w:pStyle w:val="TM4"/>
+            <w:tabs>
+              <w:tab w:val="left" w:pos="1760"/>
+              <w:tab w:val="right" w:leader="dot" w:pos="9052"/>
+            </w:tabs>
+            <w:rPr>
+              <w:rFonts w:asciiTheme="minorHAnsi" w:eastAsiaTheme="minorEastAsia" w:hAnsiTheme="minorHAnsi" w:cstheme="minorBidi"/>
+              <w:noProof/>
+              <w:color w:val="auto"/>
+              <w:sz w:val="22"/>
+            </w:rPr>
+          </w:pPr>
+          <w:hyperlink w:anchor="_Toc484094786" w:history="1">
+            <w:r>
+              <w:rPr>
+                <w:rStyle w:val="Lienhypertexte"/>
+                <w:bCs/>
+                <w:noProof/>
+                <w:u w:color="000000"/>
+              </w:rPr>
+              <w:t>3.1.2.2</w:t>
+            </w:r>
+            <w:r>
+              <w:rPr>
+                <w:rFonts w:asciiTheme="minorHAnsi" w:eastAsiaTheme="minorEastAsia" w:hAnsiTheme="minorHAnsi" w:cstheme="minorBidi"/>
+                <w:noProof/>
+                <w:color w:val="auto"/>
+                <w:sz w:val="22"/>
+              </w:rPr>
+              <w:tab/>
+            </w:r>
+            <w:r>
+              <w:rPr>
+                <w:rStyle w:val="Lienhypertexte"/>
+                <w:noProof/>
+              </w:rPr>
+              <w:t>Explications détaillées</w:t>
+            </w:r>
+            <w:r>
+              <w:rPr>
+                <w:noProof/>
+                <w:webHidden/>
+              </w:rPr>
+              <w:tab/>
+            </w:r>
+            <w:r>
+              <w:rPr>
+                <w:noProof/>
+                <w:webHidden/>
+              </w:rPr>
+              <w:fldChar w:fldCharType="begin"/>
+            </w:r>
+            <w:r>
+              <w:rPr>
+                <w:noProof/>
+                <w:webHidden/>
+              </w:rPr>
+              <w:instrText xml:space="preserve"> PAGEREF _Toc484094786 \h </w:instrText>
+            </w:r>
+            <w:r>
+              <w:rPr>
+                <w:noProof/>
+                <w:webHidden/>
+              </w:rPr>
+            </w:r>
+            <w:r>
+              <w:rPr>
+                <w:noProof/>
+                <w:webHidden/>
+              </w:rPr>
+              <w:fldChar w:fldCharType="separate"/>
+            </w:r>
+            <w:r>
+              <w:rPr>
+                <w:noProof/>
+                <w:webHidden/>
+              </w:rPr>
+              <w:t>4</w:t>
+            </w:r>
+            <w:r>
+              <w:rPr>
+                <w:noProof/>
+                <w:webHidden/>
+              </w:rPr>
+              <w:fldChar w:fldCharType="end"/>
+            </w:r>
+          </w:hyperlink>
+        </w:p>
+        <w:p>
+          <w:pPr>
+            <w:pStyle w:val="TM3"/>
+            <w:tabs>
+              <w:tab w:val="left" w:pos="1320"/>
+              <w:tab w:val="right" w:leader="dot" w:pos="9052"/>
+            </w:tabs>
+            <w:rPr>
+              <w:rFonts w:asciiTheme="minorHAnsi" w:eastAsiaTheme="minorEastAsia" w:hAnsiTheme="minorHAnsi" w:cstheme="minorBidi"/>
+              <w:noProof/>
+              <w:color w:val="auto"/>
+              <w:sz w:val="22"/>
+            </w:rPr>
+          </w:pPr>
+          <w:hyperlink w:anchor="_Toc484094787" w:history="1">
+            <w:r>
+              <w:rPr>
+                <w:rStyle w:val="Lienhypertexte"/>
+                <w:bCs/>
+                <w:noProof/>
+                <w:u w:color="000000"/>
+              </w:rPr>
+              <w:t>3.1.3</w:t>
+            </w:r>
+            <w:r>
+              <w:rPr>
+                <w:rFonts w:asciiTheme="minorHAnsi" w:eastAsiaTheme="minorEastAsia" w:hAnsiTheme="minorHAnsi" w:cstheme="minorBidi"/>
+                <w:noProof/>
+                <w:color w:val="auto"/>
+                <w:sz w:val="22"/>
+              </w:rPr>
+              <w:tab/>
+            </w:r>
+            <w:r>
+              <w:rPr>
+                <w:rStyle w:val="Lienhypertexte"/>
+                <w:noProof/>
+              </w:rPr>
+              <w:t>La phase de programmation</w:t>
+            </w:r>
+            <w:r>
+              <w:rPr>
+                <w:noProof/>
+                <w:webHidden/>
+              </w:rPr>
+              <w:tab/>
+            </w:r>
+            <w:r>
+              <w:rPr>
+                <w:noProof/>
+                <w:webHidden/>
+              </w:rPr>
+              <w:fldChar w:fldCharType="begin"/>
+            </w:r>
+            <w:r>
+              <w:rPr>
+                <w:noProof/>
+                <w:webHidden/>
+              </w:rPr>
+              <w:instrText xml:space="preserve"> PAGEREF _Toc484094787 \h </w:instrText>
+            </w:r>
+            <w:r>
+              <w:rPr>
+                <w:noProof/>
+                <w:webHidden/>
+              </w:rPr>
+            </w:r>
+            <w:r>
+              <w:rPr>
+                <w:noProof/>
+                <w:webHidden/>
+              </w:rPr>
+              <w:fldChar w:fldCharType="separate"/>
+            </w:r>
+            <w:r>
+              <w:rPr>
+                <w:noProof/>
+                <w:webHidden/>
+              </w:rPr>
+              <w:t>4</w:t>
+            </w:r>
+            <w:r>
+              <w:rPr>
+                <w:noProof/>
+                <w:webHidden/>
+              </w:rPr>
+              <w:fldChar w:fldCharType="end"/>
+            </w:r>
+          </w:hyperlink>
+        </w:p>
+        <w:p>
+          <w:pPr>
+            <w:pStyle w:val="TM3"/>
+            <w:tabs>
+              <w:tab w:val="left" w:pos="1320"/>
+              <w:tab w:val="right" w:leader="dot" w:pos="9052"/>
+            </w:tabs>
+            <w:rPr>
+              <w:rFonts w:asciiTheme="minorHAnsi" w:eastAsiaTheme="minorEastAsia" w:hAnsiTheme="minorHAnsi" w:cstheme="minorBidi"/>
+              <w:noProof/>
+              <w:color w:val="auto"/>
+              <w:sz w:val="22"/>
+            </w:rPr>
+          </w:pPr>
+          <w:hyperlink w:anchor="_Toc484094788" w:history="1">
+            <w:r>
+              <w:rPr>
+                <w:rStyle w:val="Lienhypertexte"/>
+                <w:bCs/>
+                <w:noProof/>
+                <w:u w:color="000000"/>
+              </w:rPr>
+              <w:t>3.1.4</w:t>
+            </w:r>
+            <w:r>
+              <w:rPr>
+                <w:rFonts w:asciiTheme="minorHAnsi" w:eastAsiaTheme="minorEastAsia" w:hAnsiTheme="minorHAnsi" w:cstheme="minorBidi"/>
+                <w:noProof/>
+                <w:color w:val="auto"/>
+                <w:sz w:val="22"/>
+              </w:rPr>
+              <w:tab/>
+            </w:r>
+            <w:r>
+              <w:rPr>
+                <w:rStyle w:val="Lienhypertexte"/>
+                <w:noProof/>
+              </w:rPr>
+              <w:t>La phase de tests</w:t>
+            </w:r>
+            <w:r>
+              <w:rPr>
+                <w:noProof/>
+                <w:webHidden/>
+              </w:rPr>
+              <w:tab/>
+            </w:r>
+            <w:r>
+              <w:rPr>
+                <w:noProof/>
+                <w:webHidden/>
+              </w:rPr>
+              <w:fldChar w:fldCharType="begin"/>
+            </w:r>
+            <w:r>
+              <w:rPr>
+                <w:noProof/>
+                <w:webHidden/>
+              </w:rPr>
+              <w:instrText xml:space="preserve"> PAGEREF _Toc484094788 \h </w:instrText>
+            </w:r>
+            <w:r>
+              <w:rPr>
+                <w:noProof/>
+                <w:webHidden/>
+              </w:rPr>
+            </w:r>
+            <w:r>
+              <w:rPr>
+                <w:noProof/>
+                <w:webHidden/>
+              </w:rPr>
+              <w:fldChar w:fldCharType="separate"/>
+            </w:r>
+            <w:r>
+              <w:rPr>
+                <w:noProof/>
+                <w:webHidden/>
+              </w:rPr>
+              <w:t>4</w:t>
+            </w:r>
+            <w:r>
+              <w:rPr>
+                <w:noProof/>
+                <w:webHidden/>
+              </w:rPr>
+              <w:fldChar w:fldCharType="end"/>
+            </w:r>
+          </w:hyperlink>
+        </w:p>
+        <w:p>
+          <w:pPr>
+            <w:pStyle w:val="TM2"/>
+            <w:tabs>
+              <w:tab w:val="left" w:pos="880"/>
+              <w:tab w:val="right" w:leader="dot" w:pos="9052"/>
+            </w:tabs>
+            <w:rPr>
+              <w:rFonts w:asciiTheme="minorHAnsi" w:eastAsiaTheme="minorEastAsia" w:hAnsiTheme="minorHAnsi" w:cstheme="minorBidi"/>
+              <w:noProof/>
+              <w:color w:val="auto"/>
+              <w:sz w:val="22"/>
+            </w:rPr>
+          </w:pPr>
+          <w:hyperlink w:anchor="_Toc484094789" w:history="1">
+            <w:r>
+              <w:rPr>
+                <w:rStyle w:val="Lienhypertexte"/>
+                <w:bCs/>
+                <w:noProof/>
+                <w:u w:color="000000"/>
+              </w:rPr>
+              <w:t>3.2</w:t>
+            </w:r>
+            <w:r>
+              <w:rPr>
+                <w:rFonts w:asciiTheme="minorHAnsi" w:eastAsiaTheme="minorEastAsia" w:hAnsiTheme="minorHAnsi" w:cstheme="minorBidi"/>
+                <w:noProof/>
+                <w:color w:val="auto"/>
+                <w:sz w:val="22"/>
+              </w:rPr>
+              <w:tab/>
+            </w:r>
+            <w:r>
+              <w:rPr>
+                <w:rStyle w:val="Lienhypertexte"/>
+                <w:noProof/>
+              </w:rPr>
+              <w:t>Cas d'utilisation suivant°... ou nommé ....</w:t>
+            </w:r>
+            <w:r>
+              <w:rPr>
+                <w:noProof/>
+                <w:webHidden/>
+              </w:rPr>
+              <w:tab/>
+            </w:r>
+            <w:r>
+              <w:rPr>
+                <w:noProof/>
+                <w:webHidden/>
+              </w:rPr>
+              <w:fldChar w:fldCharType="begin"/>
+            </w:r>
+            <w:r>
+              <w:rPr>
+                <w:noProof/>
+                <w:webHidden/>
+              </w:rPr>
+              <w:instrText xml:space="preserve"> PAGEREF _Toc484094789 \h </w:instrText>
+            </w:r>
+            <w:r>
+              <w:rPr>
+                <w:noProof/>
+                <w:webHidden/>
+              </w:rPr>
+            </w:r>
+            <w:r>
+              <w:rPr>
+                <w:noProof/>
+                <w:webHidden/>
+              </w:rPr>
+              <w:fldChar w:fldCharType="separate"/>
+            </w:r>
+            <w:r>
+              <w:rPr>
+                <w:noProof/>
+                <w:webHidden/>
+              </w:rPr>
+              <w:t>4</w:t>
+            </w:r>
+            <w:r>
+              <w:rPr>
+                <w:noProof/>
+                <w:webHidden/>
+              </w:rPr>
+              <w:fldChar w:fldCharType="end"/>
+            </w:r>
+          </w:hyperlink>
+        </w:p>
+        <w:p>
+          <w:pPr>
+            <w:pStyle w:val="TM3"/>
+            <w:tabs>
+              <w:tab w:val="left" w:pos="1320"/>
+              <w:tab w:val="right" w:leader="dot" w:pos="9052"/>
+            </w:tabs>
+            <w:rPr>
+              <w:rFonts w:asciiTheme="minorHAnsi" w:eastAsiaTheme="minorEastAsia" w:hAnsiTheme="minorHAnsi" w:cstheme="minorBidi"/>
+              <w:noProof/>
+              <w:color w:val="auto"/>
+              <w:sz w:val="22"/>
+            </w:rPr>
+          </w:pPr>
+          <w:hyperlink w:anchor="_Toc484094790" w:history="1">
+            <w:r>
+              <w:rPr>
+                <w:rStyle w:val="Lienhypertexte"/>
+                <w:bCs/>
+                <w:noProof/>
+                <w:u w:color="000000"/>
+              </w:rPr>
+              <w:t>3.2.1</w:t>
+            </w:r>
+            <w:r>
+              <w:rPr>
+                <w:rFonts w:asciiTheme="minorHAnsi" w:eastAsiaTheme="minorEastAsia" w:hAnsiTheme="minorHAnsi" w:cstheme="minorBidi"/>
+                <w:noProof/>
+                <w:color w:val="auto"/>
+                <w:sz w:val="22"/>
+              </w:rPr>
+              <w:tab/>
+            </w:r>
+            <w:r>
+              <w:rPr>
+                <w:rStyle w:val="Lienhypertexte"/>
+                <w:noProof/>
+              </w:rPr>
+              <w:t>…</w:t>
+            </w:r>
+            <w:r>
+              <w:rPr>
+                <w:noProof/>
+                <w:webHidden/>
+              </w:rPr>
+              <w:tab/>
+            </w:r>
+            <w:r>
+              <w:rPr>
+                <w:noProof/>
+                <w:webHidden/>
+              </w:rPr>
+              <w:fldChar w:fldCharType="begin"/>
+            </w:r>
+            <w:r>
+              <w:rPr>
+                <w:noProof/>
+                <w:webHidden/>
+              </w:rPr>
+              <w:instrText xml:space="preserve"> PAGEREF _Toc484094790 \h </w:instrText>
+            </w:r>
+            <w:r>
+              <w:rPr>
+                <w:noProof/>
+                <w:webHidden/>
+              </w:rPr>
+            </w:r>
+            <w:r>
+              <w:rPr>
+                <w:noProof/>
+                <w:webHidden/>
+              </w:rPr>
+              <w:fldChar w:fldCharType="separate"/>
+            </w:r>
+            <w:r>
+              <w:rPr>
+                <w:noProof/>
+                <w:webHidden/>
+              </w:rPr>
+              <w:t>4</w:t>
             </w:r>
             <w:r>
               <w:rPr>
@@ -1404,7 +2214,7 @@
               <w:sz w:val="22"/>
             </w:rPr>
           </w:pPr>
-          <w:hyperlink w:anchor="_Toc484080985" w:history="1">
+          <w:hyperlink w:anchor="_Toc484094791" w:history="1">
             <w:r>
               <w:rPr>
                 <w:rStyle w:val="Lienhypertexte"/>
@@ -1412,7 +2222,7 @@
                 <w:noProof/>
                 <w:u w:color="000000"/>
               </w:rPr>
-              <w:t>3</w:t>
+              <w:t>4</w:t>
             </w:r>
             <w:r>
               <w:rPr>
@@ -1428,7 +2238,7 @@
                 <w:rStyle w:val="Lienhypertexte"/>
                 <w:noProof/>
               </w:rPr>
-              <w:t>Réalisation des cas d'utilisation</w:t>
+              <w:t>Mode d'emploi utilisateur</w:t>
             </w:r>
             <w:r>
               <w:rPr>
@@ -1449,7 +2259,7 @@
                 <w:noProof/>
                 <w:webHidden/>
               </w:rPr>
-              <w:instrText xml:space="preserve"> PAGEREF _Toc484080985 \h </w:instrText>
+              <w:instrText xml:space="preserve"> PAGEREF _Toc484094791 \h </w:instrText>
             </w:r>
             <w:r>
               <w:rPr>
@@ -1470,6 +2280,186 @@
                 <w:webHidden/>
               </w:rPr>
               <w:t>4</w:t>
+            </w:r>
+            <w:r>
+              <w:rPr>
+                <w:noProof/>
+                <w:webHidden/>
+              </w:rPr>
+              <w:fldChar w:fldCharType="end"/>
+            </w:r>
+          </w:hyperlink>
+        </w:p>
+        <w:p>
+          <w:pPr>
+            <w:pStyle w:val="TM1"/>
+            <w:tabs>
+              <w:tab w:val="left" w:pos="505"/>
+              <w:tab w:val="right" w:leader="dot" w:pos="9052"/>
+            </w:tabs>
+            <w:rPr>
+              <w:rFonts w:asciiTheme="minorHAnsi" w:eastAsiaTheme="minorEastAsia" w:hAnsiTheme="minorHAnsi" w:cstheme="minorBidi"/>
+              <w:noProof/>
+              <w:color w:val="auto"/>
+              <w:sz w:val="22"/>
+            </w:rPr>
+          </w:pPr>
+          <w:hyperlink w:anchor="_Toc484094792" w:history="1">
+            <w:r>
+              <w:rPr>
+                <w:rStyle w:val="Lienhypertexte"/>
+                <w:bCs/>
+                <w:noProof/>
+                <w:u w:color="000000"/>
+              </w:rPr>
+              <w:t>5</w:t>
+            </w:r>
+            <w:r>
+              <w:rPr>
+                <w:rFonts w:asciiTheme="minorHAnsi" w:eastAsiaTheme="minorEastAsia" w:hAnsiTheme="minorHAnsi" w:cstheme="minorBidi"/>
+                <w:noProof/>
+                <w:color w:val="auto"/>
+                <w:sz w:val="22"/>
+              </w:rPr>
+              <w:tab/>
+            </w:r>
+            <w:r>
+              <w:rPr>
+                <w:rStyle w:val="Lienhypertexte"/>
+                <w:noProof/>
+              </w:rPr>
+              <w:t>Conclusions</w:t>
+            </w:r>
+            <w:r>
+              <w:rPr>
+                <w:noProof/>
+                <w:webHidden/>
+              </w:rPr>
+              <w:tab/>
+            </w:r>
+            <w:r>
+              <w:rPr>
+                <w:noProof/>
+                <w:webHidden/>
+              </w:rPr>
+              <w:fldChar w:fldCharType="begin"/>
+            </w:r>
+            <w:r>
+              <w:rPr>
+                <w:noProof/>
+                <w:webHidden/>
+              </w:rPr>
+              <w:instrText xml:space="preserve"> PAGEREF _Toc484094792 \h </w:instrText>
+            </w:r>
+            <w:r>
+              <w:rPr>
+                <w:noProof/>
+                <w:webHidden/>
+              </w:rPr>
+            </w:r>
+            <w:r>
+              <w:rPr>
+                <w:noProof/>
+                <w:webHidden/>
+              </w:rPr>
+              <w:fldChar w:fldCharType="separate"/>
+            </w:r>
+            <w:r>
+              <w:rPr>
+                <w:noProof/>
+                <w:webHidden/>
+              </w:rPr>
+              <w:t>5</w:t>
+            </w:r>
+            <w:r>
+              <w:rPr>
+                <w:noProof/>
+                <w:webHidden/>
+              </w:rPr>
+              <w:fldChar w:fldCharType="end"/>
+            </w:r>
+          </w:hyperlink>
+        </w:p>
+        <w:p>
+          <w:pPr>
+            <w:pStyle w:val="TM1"/>
+            <w:tabs>
+              <w:tab w:val="left" w:pos="505"/>
+              <w:tab w:val="right" w:leader="dot" w:pos="9052"/>
+            </w:tabs>
+            <w:rPr>
+              <w:rFonts w:asciiTheme="minorHAnsi" w:eastAsiaTheme="minorEastAsia" w:hAnsiTheme="minorHAnsi" w:cstheme="minorBidi"/>
+              <w:noProof/>
+              <w:color w:val="auto"/>
+              <w:sz w:val="22"/>
+            </w:rPr>
+          </w:pPr>
+          <w:hyperlink w:anchor="_Toc484094793" w:history="1">
+            <w:r>
+              <w:rPr>
+                <w:rStyle w:val="Lienhypertexte"/>
+                <w:bCs/>
+                <w:noProof/>
+                <w:u w:color="000000"/>
+              </w:rPr>
+              <w:t>6</w:t>
+            </w:r>
+            <w:r>
+              <w:rPr>
+                <w:rFonts w:asciiTheme="minorHAnsi" w:eastAsiaTheme="minorEastAsia" w:hAnsiTheme="minorHAnsi" w:cstheme="minorBidi"/>
+                <w:noProof/>
+                <w:color w:val="auto"/>
+                <w:sz w:val="22"/>
+              </w:rPr>
+              <w:tab/>
+            </w:r>
+            <w:r>
+              <w:rPr>
+                <w:rStyle w:val="Lienhypertexte"/>
+                <w:noProof/>
+              </w:rPr>
+              <w:t>Annexes</w:t>
+            </w:r>
+            <w:r>
+              <w:rPr>
+                <w:noProof/>
+                <w:webHidden/>
+              </w:rPr>
+              <w:tab/>
+            </w:r>
+            <w:r>
+              <w:rPr>
+                <w:noProof/>
+                <w:webHidden/>
+              </w:rPr>
+              <w:fldChar w:fldCharType="begin"/>
+            </w:r>
+            <w:r>
+              <w:rPr>
+                <w:noProof/>
+                <w:webHidden/>
+              </w:rPr>
+              <w:instrText xml:space="preserve"> PAGEREF _Toc484094793 \h </w:instrText>
+            </w:r>
+            <w:r>
+              <w:rPr>
+                <w:noProof/>
+                <w:webHidden/>
+              </w:rPr>
+            </w:r>
+            <w:r>
+              <w:rPr>
+                <w:noProof/>
+                <w:webHidden/>
+              </w:rPr>
+              <w:fldChar w:fldCharType="separate"/>
+            </w:r>
+            <w:r>
+              <w:rPr>
+                <w:noProof/>
+                <w:webHidden/>
+              </w:rPr>
+              <w:t>5</w:t>
             </w:r>
             <w:r>
               <w:rPr>
@@ -1494,7 +2484,7 @@
               <w:sz w:val="22"/>
             </w:rPr>
           </w:pPr>
-          <w:hyperlink w:anchor="_Toc484080986" w:history="1">
+          <w:hyperlink w:anchor="_Toc484094794" w:history="1">
             <w:r>
               <w:rPr>
                 <w:rStyle w:val="Lienhypertexte"/>
@@ -1502,7 +2492,7 @@
                 <w:noProof/>
                 <w:u w:color="000000"/>
               </w:rPr>
-              <w:t>3.1</w:t>
+              <w:t>6.1</w:t>
             </w:r>
             <w:r>
               <w:rPr>
@@ -1516,9 +2506,10 @@
             <w:r>
               <w:rPr>
                 <w:rStyle w:val="Lienhypertexte"/>
-                <w:noProof/>
-              </w:rPr>
-              <w:t>Cas d'utilisation n°... ou nommé ....</w:t>
+                <w:i/>
+                <w:noProof/>
+              </w:rPr>
+              <w:t>Code source</w:t>
             </w:r>
             <w:r>
               <w:rPr>
@@ -1539,7 +2530,7 @@
                 <w:noProof/>
                 <w:webHidden/>
               </w:rPr>
-              <w:instrText xml:space="preserve"> PAGEREF _Toc484080986 \h </w:instrText>
+              <w:instrText xml:space="preserve"> PAGEREF _Toc484094794 \h </w:instrText>
             </w:r>
             <w:r>
               <w:rPr>
@@ -1559,547 +2550,7 @@
                 <w:noProof/>
                 <w:webHidden/>
               </w:rPr>
-              <w:t>4</w:t>
-            </w:r>
-            <w:r>
-              <w:rPr>
-                <w:noProof/>
-                <w:webHidden/>
-              </w:rPr>
-              <w:fldChar w:fldCharType="end"/>
-            </w:r>
-          </w:hyperlink>
-        </w:p>
-        <w:p>
-          <w:pPr>
-            <w:pStyle w:val="TM3"/>
-            <w:tabs>
-              <w:tab w:val="left" w:pos="1320"/>
-              <w:tab w:val="right" w:leader="dot" w:pos="9052"/>
-            </w:tabs>
-            <w:rPr>
-              <w:rFonts w:asciiTheme="minorHAnsi" w:eastAsiaTheme="minorEastAsia" w:hAnsiTheme="minorHAnsi" w:cstheme="minorBidi"/>
-              <w:noProof/>
-              <w:color w:val="auto"/>
-              <w:sz w:val="22"/>
-            </w:rPr>
-          </w:pPr>
-          <w:hyperlink w:anchor="_Toc484080987" w:history="1">
-            <w:r>
-              <w:rPr>
-                <w:rStyle w:val="Lienhypertexte"/>
-                <w:bCs/>
-                <w:noProof/>
-                <w:u w:color="000000"/>
-              </w:rPr>
-              <w:t>3.1.1</w:t>
-            </w:r>
-            <w:r>
-              <w:rPr>
-                <w:rFonts w:asciiTheme="minorHAnsi" w:eastAsiaTheme="minorEastAsia" w:hAnsiTheme="minorHAnsi" w:cstheme="minorBidi"/>
-                <w:noProof/>
-                <w:color w:val="auto"/>
-                <w:sz w:val="22"/>
-              </w:rPr>
-              <w:tab/>
-            </w:r>
-            <w:r>
-              <w:rPr>
-                <w:rStyle w:val="Lienhypertexte"/>
-                <w:noProof/>
-              </w:rPr>
-              <w:t>Scénario</w:t>
-            </w:r>
-            <w:r>
-              <w:rPr>
-                <w:noProof/>
-                <w:webHidden/>
-              </w:rPr>
-              <w:tab/>
-            </w:r>
-            <w:r>
-              <w:rPr>
-                <w:noProof/>
-                <w:webHidden/>
-              </w:rPr>
-              <w:fldChar w:fldCharType="begin"/>
-            </w:r>
-            <w:r>
-              <w:rPr>
-                <w:noProof/>
-                <w:webHidden/>
-              </w:rPr>
-              <w:instrText xml:space="preserve"> PAGEREF _Toc484080987 \h </w:instrText>
-            </w:r>
-            <w:r>
-              <w:rPr>
-                <w:noProof/>
-                <w:webHidden/>
-              </w:rPr>
-            </w:r>
-            <w:r>
-              <w:rPr>
-                <w:noProof/>
-                <w:webHidden/>
-              </w:rPr>
-              <w:fldChar w:fldCharType="separate"/>
-            </w:r>
-            <w:r>
-              <w:rPr>
-                <w:noProof/>
-                <w:webHidden/>
-              </w:rPr>
-              <w:t>4</w:t>
-            </w:r>
-            <w:r>
-              <w:rPr>
-                <w:noProof/>
-                <w:webHidden/>
-              </w:rPr>
-              <w:fldChar w:fldCharType="end"/>
-            </w:r>
-          </w:hyperlink>
-        </w:p>
-        <w:p>
-          <w:pPr>
-            <w:pStyle w:val="TM3"/>
-            <w:tabs>
-              <w:tab w:val="left" w:pos="1320"/>
-              <w:tab w:val="right" w:leader="dot" w:pos="9052"/>
-            </w:tabs>
-            <w:rPr>
-              <w:rFonts w:asciiTheme="minorHAnsi" w:eastAsiaTheme="minorEastAsia" w:hAnsiTheme="minorHAnsi" w:cstheme="minorBidi"/>
-              <w:noProof/>
-              <w:color w:val="auto"/>
-              <w:sz w:val="22"/>
-            </w:rPr>
-          </w:pPr>
-          <w:hyperlink w:anchor="_Toc484080988" w:history="1">
-            <w:r>
-              <w:rPr>
-                <w:rStyle w:val="Lienhypertexte"/>
-                <w:bCs/>
-                <w:noProof/>
-                <w:u w:color="000000"/>
-              </w:rPr>
-              <w:t>3.1.2</w:t>
-            </w:r>
-            <w:r>
-              <w:rPr>
-                <w:rFonts w:asciiTheme="minorHAnsi" w:eastAsiaTheme="minorEastAsia" w:hAnsiTheme="minorHAnsi" w:cstheme="minorBidi"/>
-                <w:noProof/>
-                <w:color w:val="auto"/>
-                <w:sz w:val="22"/>
-              </w:rPr>
-              <w:tab/>
-            </w:r>
-            <w:r>
-              <w:rPr>
-                <w:rStyle w:val="Lienhypertexte"/>
-                <w:noProof/>
-              </w:rPr>
-              <w:t>Analyse du scénario</w:t>
-            </w:r>
-            <w:r>
-              <w:rPr>
-                <w:noProof/>
-                <w:webHidden/>
-              </w:rPr>
-              <w:tab/>
-            </w:r>
-            <w:r>
-              <w:rPr>
-                <w:noProof/>
-                <w:webHidden/>
-              </w:rPr>
-              <w:fldChar w:fldCharType="begin"/>
-            </w:r>
-            <w:r>
-              <w:rPr>
-                <w:noProof/>
-                <w:webHidden/>
-              </w:rPr>
-              <w:instrText xml:space="preserve"> PAGEREF _Toc484080988 \h </w:instrText>
-            </w:r>
-            <w:r>
-              <w:rPr>
-                <w:noProof/>
-                <w:webHidden/>
-              </w:rPr>
-            </w:r>
-            <w:r>
-              <w:rPr>
-                <w:noProof/>
-                <w:webHidden/>
-              </w:rPr>
-              <w:fldChar w:fldCharType="separate"/>
-            </w:r>
-            <w:r>
-              <w:rPr>
-                <w:noProof/>
-                <w:webHidden/>
-              </w:rPr>
-              <w:t>4</w:t>
-            </w:r>
-            <w:r>
-              <w:rPr>
-                <w:noProof/>
-                <w:webHidden/>
-              </w:rPr>
-              <w:fldChar w:fldCharType="end"/>
-            </w:r>
-          </w:hyperlink>
-        </w:p>
-        <w:p>
-          <w:pPr>
-            <w:pStyle w:val="TM4"/>
-            <w:tabs>
-              <w:tab w:val="left" w:pos="1760"/>
-              <w:tab w:val="right" w:leader="dot" w:pos="9052"/>
-            </w:tabs>
-            <w:rPr>
-              <w:rFonts w:asciiTheme="minorHAnsi" w:eastAsiaTheme="minorEastAsia" w:hAnsiTheme="minorHAnsi" w:cstheme="minorBidi"/>
-              <w:noProof/>
-              <w:color w:val="auto"/>
-              <w:sz w:val="22"/>
-            </w:rPr>
-          </w:pPr>
-          <w:hyperlink w:anchor="_Toc484080989" w:history="1">
-            <w:r>
-              <w:rPr>
-                <w:rStyle w:val="Lienhypertexte"/>
-                <w:bCs/>
-                <w:noProof/>
-                <w:u w:color="000000"/>
-              </w:rPr>
-              <w:t>3.1.2.1</w:t>
-            </w:r>
-            <w:r>
-              <w:rPr>
-                <w:rFonts w:asciiTheme="minorHAnsi" w:eastAsiaTheme="minorEastAsia" w:hAnsiTheme="minorHAnsi" w:cstheme="minorBidi"/>
-                <w:noProof/>
-                <w:color w:val="auto"/>
-                <w:sz w:val="22"/>
-              </w:rPr>
-              <w:tab/>
-            </w:r>
-            <w:r>
-              <w:rPr>
-                <w:rStyle w:val="Lienhypertexte"/>
-                <w:noProof/>
-              </w:rPr>
-              <w:t>Algorithme ou Structogramme</w:t>
-            </w:r>
-            <w:r>
-              <w:rPr>
-                <w:noProof/>
-                <w:webHidden/>
-              </w:rPr>
-              <w:tab/>
-            </w:r>
-            <w:r>
-              <w:rPr>
-                <w:noProof/>
-                <w:webHidden/>
-              </w:rPr>
-              <w:fldChar w:fldCharType="begin"/>
-            </w:r>
-            <w:r>
-              <w:rPr>
-                <w:noProof/>
-                <w:webHidden/>
-              </w:rPr>
-              <w:instrText xml:space="preserve"> PAGEREF _Toc484080989 \h </w:instrText>
-            </w:r>
-            <w:r>
-              <w:rPr>
-                <w:noProof/>
-                <w:webHidden/>
-              </w:rPr>
-            </w:r>
-            <w:r>
-              <w:rPr>
-                <w:noProof/>
-                <w:webHidden/>
-              </w:rPr>
-              <w:fldChar w:fldCharType="separate"/>
-            </w:r>
-            <w:r>
-              <w:rPr>
-                <w:noProof/>
-                <w:webHidden/>
-              </w:rPr>
-              <w:t>4</w:t>
-            </w:r>
-            <w:r>
-              <w:rPr>
-                <w:noProof/>
-                <w:webHidden/>
-              </w:rPr>
-              <w:fldChar w:fldCharType="end"/>
-            </w:r>
-          </w:hyperlink>
-        </w:p>
-        <w:p>
-          <w:pPr>
-            <w:pStyle w:val="TM4"/>
-            <w:tabs>
-              <w:tab w:val="left" w:pos="1760"/>
-              <w:tab w:val="right" w:leader="dot" w:pos="9052"/>
-            </w:tabs>
-            <w:rPr>
-              <w:rFonts w:asciiTheme="minorHAnsi" w:eastAsiaTheme="minorEastAsia" w:hAnsiTheme="minorHAnsi" w:cstheme="minorBidi"/>
-              <w:noProof/>
-              <w:color w:val="auto"/>
-              <w:sz w:val="22"/>
-            </w:rPr>
-          </w:pPr>
-          <w:hyperlink w:anchor="_Toc484080990" w:history="1">
-            <w:r>
-              <w:rPr>
-                <w:rStyle w:val="Lienhypertexte"/>
-                <w:bCs/>
-                <w:noProof/>
-                <w:u w:color="000000"/>
-              </w:rPr>
-              <w:t>3.1.2.2</w:t>
-            </w:r>
-            <w:r>
-              <w:rPr>
-                <w:rFonts w:asciiTheme="minorHAnsi" w:eastAsiaTheme="minorEastAsia" w:hAnsiTheme="minorHAnsi" w:cstheme="minorBidi"/>
-                <w:noProof/>
-                <w:color w:val="auto"/>
-                <w:sz w:val="22"/>
-              </w:rPr>
-              <w:tab/>
-            </w:r>
-            <w:r>
-              <w:rPr>
-                <w:rStyle w:val="Lienhypertexte"/>
-                <w:noProof/>
-              </w:rPr>
-              <w:t>Explications détaillées</w:t>
-            </w:r>
-            <w:r>
-              <w:rPr>
-                <w:noProof/>
-                <w:webHidden/>
-              </w:rPr>
-              <w:tab/>
-            </w:r>
-            <w:r>
-              <w:rPr>
-                <w:noProof/>
-                <w:webHidden/>
-              </w:rPr>
-              <w:fldChar w:fldCharType="begin"/>
-            </w:r>
-            <w:r>
-              <w:rPr>
-                <w:noProof/>
-                <w:webHidden/>
-              </w:rPr>
-              <w:instrText xml:space="preserve"> PAGEREF _Toc484080990 \h </w:instrText>
-            </w:r>
-            <w:r>
-              <w:rPr>
-                <w:noProof/>
-                <w:webHidden/>
-              </w:rPr>
-            </w:r>
-            <w:r>
-              <w:rPr>
-                <w:noProof/>
-                <w:webHidden/>
-              </w:rPr>
-              <w:fldChar w:fldCharType="separate"/>
-            </w:r>
-            <w:r>
-              <w:rPr>
-                <w:noProof/>
-                <w:webHidden/>
-              </w:rPr>
-              <w:t>4</w:t>
-            </w:r>
-            <w:r>
-              <w:rPr>
-                <w:noProof/>
-                <w:webHidden/>
-              </w:rPr>
-              <w:fldChar w:fldCharType="end"/>
-            </w:r>
-          </w:hyperlink>
-        </w:p>
-        <w:p>
-          <w:pPr>
-            <w:pStyle w:val="TM3"/>
-            <w:tabs>
-              <w:tab w:val="left" w:pos="1320"/>
-              <w:tab w:val="right" w:leader="dot" w:pos="9052"/>
-            </w:tabs>
-            <w:rPr>
-              <w:rFonts w:asciiTheme="minorHAnsi" w:eastAsiaTheme="minorEastAsia" w:hAnsiTheme="minorHAnsi" w:cstheme="minorBidi"/>
-              <w:noProof/>
-              <w:color w:val="auto"/>
-              <w:sz w:val="22"/>
-            </w:rPr>
-          </w:pPr>
-          <w:hyperlink w:anchor="_Toc484080991" w:history="1">
-            <w:r>
-              <w:rPr>
-                <w:rStyle w:val="Lienhypertexte"/>
-                <w:bCs/>
-                <w:noProof/>
-                <w:u w:color="000000"/>
-              </w:rPr>
-              <w:t>3.1.3</w:t>
-            </w:r>
-            <w:r>
-              <w:rPr>
-                <w:rFonts w:asciiTheme="minorHAnsi" w:eastAsiaTheme="minorEastAsia" w:hAnsiTheme="minorHAnsi" w:cstheme="minorBidi"/>
-                <w:noProof/>
-                <w:color w:val="auto"/>
-                <w:sz w:val="22"/>
-              </w:rPr>
-              <w:tab/>
-            </w:r>
-            <w:r>
-              <w:rPr>
-                <w:rStyle w:val="Lienhypertexte"/>
-                <w:noProof/>
-              </w:rPr>
-              <w:t>La phase de programmation</w:t>
-            </w:r>
-            <w:r>
-              <w:rPr>
-                <w:noProof/>
-                <w:webHidden/>
-              </w:rPr>
-              <w:tab/>
-            </w:r>
-            <w:r>
-              <w:rPr>
-                <w:noProof/>
-                <w:webHidden/>
-              </w:rPr>
-              <w:fldChar w:fldCharType="begin"/>
-            </w:r>
-            <w:r>
-              <w:rPr>
-                <w:noProof/>
-                <w:webHidden/>
-              </w:rPr>
-              <w:instrText xml:space="preserve"> PAGEREF _Toc484080991 \h </w:instrText>
-            </w:r>
-            <w:r>
-              <w:rPr>
-                <w:noProof/>
-                <w:webHidden/>
-              </w:rPr>
-            </w:r>
-            <w:r>
-              <w:rPr>
-                <w:noProof/>
-                <w:webHidden/>
-              </w:rPr>
-              <w:fldChar w:fldCharType="separate"/>
-            </w:r>
-            <w:r>
-              <w:rPr>
-                <w:noProof/>
-                <w:webHidden/>
-              </w:rPr>
-              <w:t>4</w:t>
-            </w:r>
-            <w:r>
-              <w:rPr>
-                <w:noProof/>
-                <w:webHidden/>
-              </w:rPr>
-              <w:fldChar w:fldCharType="end"/>
-            </w:r>
-          </w:hyperlink>
-        </w:p>
-        <w:p>
-          <w:pPr>
-            <w:pStyle w:val="TM3"/>
-            <w:tabs>
-              <w:tab w:val="left" w:pos="1320"/>
-              <w:tab w:val="right" w:leader="dot" w:pos="9052"/>
-            </w:tabs>
-            <w:rPr>
-              <w:rFonts w:asciiTheme="minorHAnsi" w:eastAsiaTheme="minorEastAsia" w:hAnsiTheme="minorHAnsi" w:cstheme="minorBidi"/>
-              <w:noProof/>
-              <w:color w:val="auto"/>
-              <w:sz w:val="22"/>
-            </w:rPr>
-          </w:pPr>
-          <w:hyperlink w:anchor="_Toc484080992" w:history="1">
-            <w:r>
-              <w:rPr>
-                <w:rStyle w:val="Lienhypertexte"/>
-                <w:bCs/>
-                <w:noProof/>
-                <w:u w:color="000000"/>
-              </w:rPr>
-              <w:t>3.1.4</w:t>
-            </w:r>
-            <w:r>
-              <w:rPr>
-                <w:rFonts w:asciiTheme="minorHAnsi" w:eastAsiaTheme="minorEastAsia" w:hAnsiTheme="minorHAnsi" w:cstheme="minorBidi"/>
-                <w:noProof/>
-                <w:color w:val="auto"/>
-                <w:sz w:val="22"/>
-              </w:rPr>
-              <w:tab/>
-            </w:r>
-            <w:r>
-              <w:rPr>
-                <w:rStyle w:val="Lienhypertexte"/>
-                <w:noProof/>
-              </w:rPr>
-              <w:t>La phase de tests</w:t>
-            </w:r>
-            <w:r>
-              <w:rPr>
-                <w:noProof/>
-                <w:webHidden/>
-              </w:rPr>
-              <w:tab/>
-            </w:r>
-            <w:r>
-              <w:rPr>
-                <w:noProof/>
-                <w:webHidden/>
-              </w:rPr>
-              <w:fldChar w:fldCharType="begin"/>
-            </w:r>
-            <w:r>
-              <w:rPr>
-                <w:noProof/>
-                <w:webHidden/>
-              </w:rPr>
-              <w:instrText xml:space="preserve"> PAGEREF _Toc484080992 \h </w:instrText>
-            </w:r>
-            <w:r>
-              <w:rPr>
-                <w:noProof/>
-                <w:webHidden/>
-              </w:rPr>
-            </w:r>
-            <w:r>
-              <w:rPr>
-                <w:noProof/>
-                <w:webHidden/>
-              </w:rPr>
-              <w:fldChar w:fldCharType="separate"/>
-            </w:r>
-            <w:r>
-              <w:rPr>
-                <w:noProof/>
-                <w:webHidden/>
-              </w:rPr>
-              <w:t>4</w:t>
+              <w:t>5</w:t>
             </w:r>
             <w:r>
               <w:rPr>
@@ -2124,7 +2575,7 @@
               <w:sz w:val="22"/>
             </w:rPr>
           </w:pPr>
-          <w:hyperlink w:anchor="_Toc484080993" w:history="1">
+          <w:hyperlink w:anchor="_Toc484094795" w:history="1">
             <w:r>
               <w:rPr>
                 <w:rStyle w:val="Lienhypertexte"/>
@@ -2132,7 +2583,7 @@
                 <w:noProof/>
                 <w:u w:color="000000"/>
               </w:rPr>
-              <w:t>3.2</w:t>
+              <w:t>6.2</w:t>
             </w:r>
             <w:r>
               <w:rPr>
@@ -2146,9 +2597,10 @@
             <w:r>
               <w:rPr>
                 <w:rStyle w:val="Lienhypertexte"/>
-                <w:noProof/>
-              </w:rPr>
-              <w:t>Cas d'utilisation suivant°... ou nommé ....</w:t>
+                <w:i/>
+                <w:noProof/>
+              </w:rPr>
+              <w:t>Références</w:t>
             </w:r>
             <w:r>
               <w:rPr>
@@ -2169,549 +2621,7 @@
                 <w:noProof/>
                 <w:webHidden/>
               </w:rPr>
-              <w:instrText xml:space="preserve"> PAGEREF _Toc484080993 \h </w:instrText>
-            </w:r>
-            <w:r>
-              <w:rPr>
-                <w:noProof/>
-                <w:webHidden/>
-              </w:rPr>
-            </w:r>
-            <w:r>
-              <w:rPr>
-                <w:noProof/>
-                <w:webHidden/>
-              </w:rPr>
-              <w:fldChar w:fldCharType="separate"/>
-            </w:r>
-            <w:r>
-              <w:rPr>
-                <w:noProof/>
-                <w:webHidden/>
-              </w:rPr>
-              <w:t>4</w:t>
-            </w:r>
-            <w:r>
-              <w:rPr>
-                <w:noProof/>
-                <w:webHidden/>
-              </w:rPr>
-              <w:fldChar w:fldCharType="end"/>
-            </w:r>
-          </w:hyperlink>
-        </w:p>
-        <w:p>
-          <w:pPr>
-            <w:pStyle w:val="TM3"/>
-            <w:tabs>
-              <w:tab w:val="left" w:pos="1320"/>
-              <w:tab w:val="right" w:leader="dot" w:pos="9052"/>
-            </w:tabs>
-            <w:rPr>
-              <w:rFonts w:asciiTheme="minorHAnsi" w:eastAsiaTheme="minorEastAsia" w:hAnsiTheme="minorHAnsi" w:cstheme="minorBidi"/>
-              <w:noProof/>
-              <w:color w:val="auto"/>
-              <w:sz w:val="22"/>
-            </w:rPr>
-          </w:pPr>
-          <w:hyperlink w:anchor="_Toc484080994" w:history="1">
-            <w:r>
-              <w:rPr>
-                <w:rStyle w:val="Lienhypertexte"/>
-                <w:bCs/>
-                <w:noProof/>
-                <w:u w:color="000000"/>
-              </w:rPr>
-              <w:t>3.2.1</w:t>
-            </w:r>
-            <w:r>
-              <w:rPr>
-                <w:rFonts w:asciiTheme="minorHAnsi" w:eastAsiaTheme="minorEastAsia" w:hAnsiTheme="minorHAnsi" w:cstheme="minorBidi"/>
-                <w:noProof/>
-                <w:color w:val="auto"/>
-                <w:sz w:val="22"/>
-              </w:rPr>
-              <w:tab/>
-            </w:r>
-            <w:r>
-              <w:rPr>
-                <w:rStyle w:val="Lienhypertexte"/>
-                <w:noProof/>
-              </w:rPr>
-              <w:t>…</w:t>
-            </w:r>
-            <w:r>
-              <w:rPr>
-                <w:noProof/>
-                <w:webHidden/>
-              </w:rPr>
-              <w:tab/>
-            </w:r>
-            <w:r>
-              <w:rPr>
-                <w:noProof/>
-                <w:webHidden/>
-              </w:rPr>
-              <w:fldChar w:fldCharType="begin"/>
-            </w:r>
-            <w:r>
-              <w:rPr>
-                <w:noProof/>
-                <w:webHidden/>
-              </w:rPr>
-              <w:instrText xml:space="preserve"> PAGEREF _Toc484080994 \h </w:instrText>
-            </w:r>
-            <w:r>
-              <w:rPr>
-                <w:noProof/>
-                <w:webHidden/>
-              </w:rPr>
-            </w:r>
-            <w:r>
-              <w:rPr>
-                <w:noProof/>
-                <w:webHidden/>
-              </w:rPr>
-              <w:fldChar w:fldCharType="separate"/>
-            </w:r>
-            <w:r>
-              <w:rPr>
-                <w:noProof/>
-                <w:webHidden/>
-              </w:rPr>
-              <w:t>4</w:t>
-            </w:r>
-            <w:r>
-              <w:rPr>
-                <w:noProof/>
-                <w:webHidden/>
-              </w:rPr>
-              <w:fldChar w:fldCharType="end"/>
-            </w:r>
-          </w:hyperlink>
-        </w:p>
-        <w:p>
-          <w:pPr>
-            <w:pStyle w:val="TM1"/>
-            <w:tabs>
-              <w:tab w:val="left" w:pos="505"/>
-              <w:tab w:val="right" w:leader="dot" w:pos="9052"/>
-            </w:tabs>
-            <w:rPr>
-              <w:rFonts w:asciiTheme="minorHAnsi" w:eastAsiaTheme="minorEastAsia" w:hAnsiTheme="minorHAnsi" w:cstheme="minorBidi"/>
-              <w:noProof/>
-              <w:color w:val="auto"/>
-              <w:sz w:val="22"/>
-            </w:rPr>
-          </w:pPr>
-          <w:hyperlink w:anchor="_Toc484080995" w:history="1">
-            <w:r>
-              <w:rPr>
-                <w:rStyle w:val="Lienhypertexte"/>
-                <w:bCs/>
-                <w:noProof/>
-                <w:u w:color="000000"/>
-              </w:rPr>
-              <w:t>4</w:t>
-            </w:r>
-            <w:r>
-              <w:rPr>
-                <w:rFonts w:asciiTheme="minorHAnsi" w:eastAsiaTheme="minorEastAsia" w:hAnsiTheme="minorHAnsi" w:cstheme="minorBidi"/>
-                <w:noProof/>
-                <w:color w:val="auto"/>
-                <w:sz w:val="22"/>
-              </w:rPr>
-              <w:tab/>
-            </w:r>
-            <w:r>
-              <w:rPr>
-                <w:rStyle w:val="Lienhypertexte"/>
-                <w:noProof/>
-              </w:rPr>
-              <w:t>Mode d'emploi utilisateur</w:t>
-            </w:r>
-            <w:r>
-              <w:rPr>
-                <w:noProof/>
-                <w:webHidden/>
-              </w:rPr>
-              <w:tab/>
-            </w:r>
-            <w:r>
-              <w:rPr>
-                <w:noProof/>
-                <w:webHidden/>
-              </w:rPr>
-              <w:fldChar w:fldCharType="begin"/>
-            </w:r>
-            <w:r>
-              <w:rPr>
-                <w:noProof/>
-                <w:webHidden/>
-              </w:rPr>
-              <w:instrText xml:space="preserve"> PAGEREF _Toc484080995 \h </w:instrText>
-            </w:r>
-            <w:r>
-              <w:rPr>
-                <w:noProof/>
-                <w:webHidden/>
-              </w:rPr>
-            </w:r>
-            <w:r>
-              <w:rPr>
-                <w:noProof/>
-                <w:webHidden/>
-              </w:rPr>
-              <w:fldChar w:fldCharType="separate"/>
-            </w:r>
-            <w:r>
-              <w:rPr>
-                <w:noProof/>
-                <w:webHidden/>
-              </w:rPr>
-              <w:t>4</w:t>
-            </w:r>
-            <w:r>
-              <w:rPr>
-                <w:noProof/>
-                <w:webHidden/>
-              </w:rPr>
-              <w:fldChar w:fldCharType="end"/>
-            </w:r>
-          </w:hyperlink>
-        </w:p>
-        <w:p>
-          <w:pPr>
-            <w:pStyle w:val="TM1"/>
-            <w:tabs>
-              <w:tab w:val="left" w:pos="505"/>
-              <w:tab w:val="right" w:leader="dot" w:pos="9052"/>
-            </w:tabs>
-            <w:rPr>
-              <w:rFonts w:asciiTheme="minorHAnsi" w:eastAsiaTheme="minorEastAsia" w:hAnsiTheme="minorHAnsi" w:cstheme="minorBidi"/>
-              <w:noProof/>
-              <w:color w:val="auto"/>
-              <w:sz w:val="22"/>
-            </w:rPr>
-          </w:pPr>
-          <w:hyperlink w:anchor="_Toc484080996" w:history="1">
-            <w:r>
-              <w:rPr>
-                <w:rStyle w:val="Lienhypertexte"/>
-                <w:bCs/>
-                <w:noProof/>
-                <w:u w:color="000000"/>
-              </w:rPr>
-              <w:t>5</w:t>
-            </w:r>
-            <w:r>
-              <w:rPr>
-                <w:rFonts w:asciiTheme="minorHAnsi" w:eastAsiaTheme="minorEastAsia" w:hAnsiTheme="minorHAnsi" w:cstheme="minorBidi"/>
-                <w:noProof/>
-                <w:color w:val="auto"/>
-                <w:sz w:val="22"/>
-              </w:rPr>
-              <w:tab/>
-            </w:r>
-            <w:r>
-              <w:rPr>
-                <w:rStyle w:val="Lienhypertexte"/>
-                <w:noProof/>
-              </w:rPr>
-              <w:t>Conclusions</w:t>
-            </w:r>
-            <w:r>
-              <w:rPr>
-                <w:noProof/>
-                <w:webHidden/>
-              </w:rPr>
-              <w:tab/>
-            </w:r>
-            <w:r>
-              <w:rPr>
-                <w:noProof/>
-                <w:webHidden/>
-              </w:rPr>
-              <w:fldChar w:fldCharType="begin"/>
-            </w:r>
-            <w:r>
-              <w:rPr>
-                <w:noProof/>
-                <w:webHidden/>
-              </w:rPr>
-              <w:instrText xml:space="preserve"> PAGEREF _Toc484080996 \h </w:instrText>
-            </w:r>
-            <w:r>
-              <w:rPr>
-                <w:noProof/>
-                <w:webHidden/>
-              </w:rPr>
-            </w:r>
-            <w:r>
-              <w:rPr>
-                <w:noProof/>
-                <w:webHidden/>
-              </w:rPr>
-              <w:fldChar w:fldCharType="separate"/>
-            </w:r>
-            <w:r>
-              <w:rPr>
-                <w:noProof/>
-                <w:webHidden/>
-              </w:rPr>
-              <w:t>5</w:t>
-            </w:r>
-            <w:r>
-              <w:rPr>
-                <w:noProof/>
-                <w:webHidden/>
-              </w:rPr>
-              <w:fldChar w:fldCharType="end"/>
-            </w:r>
-          </w:hyperlink>
-        </w:p>
-        <w:p>
-          <w:pPr>
-            <w:pStyle w:val="TM1"/>
-            <w:tabs>
-              <w:tab w:val="left" w:pos="505"/>
-              <w:tab w:val="right" w:leader="dot" w:pos="9052"/>
-            </w:tabs>
-            <w:rPr>
-              <w:rFonts w:asciiTheme="minorHAnsi" w:eastAsiaTheme="minorEastAsia" w:hAnsiTheme="minorHAnsi" w:cstheme="minorBidi"/>
-              <w:noProof/>
-              <w:color w:val="auto"/>
-              <w:sz w:val="22"/>
-            </w:rPr>
-          </w:pPr>
-          <w:hyperlink w:anchor="_Toc484080997" w:history="1">
-            <w:r>
-              <w:rPr>
-                <w:rStyle w:val="Lienhypertexte"/>
-                <w:bCs/>
-                <w:noProof/>
-                <w:u w:color="000000"/>
-              </w:rPr>
-              <w:t>6</w:t>
-            </w:r>
-            <w:r>
-              <w:rPr>
-                <w:rFonts w:asciiTheme="minorHAnsi" w:eastAsiaTheme="minorEastAsia" w:hAnsiTheme="minorHAnsi" w:cstheme="minorBidi"/>
-                <w:noProof/>
-                <w:color w:val="auto"/>
-                <w:sz w:val="22"/>
-              </w:rPr>
-              <w:tab/>
-            </w:r>
-            <w:r>
-              <w:rPr>
-                <w:rStyle w:val="Lienhypertexte"/>
-                <w:noProof/>
-              </w:rPr>
-              <w:t>Annexes</w:t>
-            </w:r>
-            <w:r>
-              <w:rPr>
-                <w:noProof/>
-                <w:webHidden/>
-              </w:rPr>
-              <w:tab/>
-            </w:r>
-            <w:r>
-              <w:rPr>
-                <w:noProof/>
-                <w:webHidden/>
-              </w:rPr>
-              <w:fldChar w:fldCharType="begin"/>
-            </w:r>
-            <w:r>
-              <w:rPr>
-                <w:noProof/>
-                <w:webHidden/>
-              </w:rPr>
-              <w:instrText xml:space="preserve"> PAGEREF _Toc484080997 \h </w:instrText>
-            </w:r>
-            <w:r>
-              <w:rPr>
-                <w:noProof/>
-                <w:webHidden/>
-              </w:rPr>
-            </w:r>
-            <w:r>
-              <w:rPr>
-                <w:noProof/>
-                <w:webHidden/>
-              </w:rPr>
-              <w:fldChar w:fldCharType="separate"/>
-            </w:r>
-            <w:r>
-              <w:rPr>
-                <w:noProof/>
-                <w:webHidden/>
-              </w:rPr>
-              <w:t>5</w:t>
-            </w:r>
-            <w:r>
-              <w:rPr>
-                <w:noProof/>
-                <w:webHidden/>
-              </w:rPr>
-              <w:fldChar w:fldCharType="end"/>
-            </w:r>
-          </w:hyperlink>
-        </w:p>
-        <w:p>
-          <w:pPr>
-            <w:pStyle w:val="TM2"/>
-            <w:tabs>
-              <w:tab w:val="left" w:pos="880"/>
-              <w:tab w:val="right" w:leader="dot" w:pos="9052"/>
-            </w:tabs>
-            <w:rPr>
-              <w:rFonts w:asciiTheme="minorHAnsi" w:eastAsiaTheme="minorEastAsia" w:hAnsiTheme="minorHAnsi" w:cstheme="minorBidi"/>
-              <w:noProof/>
-              <w:color w:val="auto"/>
-              <w:sz w:val="22"/>
-            </w:rPr>
-          </w:pPr>
-          <w:hyperlink w:anchor="_Toc484080998" w:history="1">
-            <w:r>
-              <w:rPr>
-                <w:rStyle w:val="Lienhypertexte"/>
-                <w:bCs/>
-                <w:noProof/>
-                <w:u w:color="000000"/>
-              </w:rPr>
-              <w:t>6.1</w:t>
-            </w:r>
-            <w:r>
-              <w:rPr>
-                <w:rFonts w:asciiTheme="minorHAnsi" w:eastAsiaTheme="minorEastAsia" w:hAnsiTheme="minorHAnsi" w:cstheme="minorBidi"/>
-                <w:noProof/>
-                <w:color w:val="auto"/>
-                <w:sz w:val="22"/>
-              </w:rPr>
-              <w:tab/>
-            </w:r>
-            <w:r>
-              <w:rPr>
-                <w:rStyle w:val="Lienhypertexte"/>
-                <w:i/>
-                <w:noProof/>
-              </w:rPr>
-              <w:t>Code source</w:t>
-            </w:r>
-            <w:r>
-              <w:rPr>
-                <w:noProof/>
-                <w:webHidden/>
-              </w:rPr>
-              <w:tab/>
-            </w:r>
-            <w:r>
-              <w:rPr>
-                <w:noProof/>
-                <w:webHidden/>
-              </w:rPr>
-              <w:fldChar w:fldCharType="begin"/>
-            </w:r>
-            <w:r>
-              <w:rPr>
-                <w:noProof/>
-                <w:webHidden/>
-              </w:rPr>
-              <w:instrText xml:space="preserve"> PAGEREF _Toc484080998 \h </w:instrText>
-            </w:r>
-            <w:r>
-              <w:rPr>
-                <w:noProof/>
-                <w:webHidden/>
-              </w:rPr>
-            </w:r>
-            <w:r>
-              <w:rPr>
-                <w:noProof/>
-                <w:webHidden/>
-              </w:rPr>
-              <w:fldChar w:fldCharType="separate"/>
-            </w:r>
-            <w:r>
-              <w:rPr>
-                <w:noProof/>
-                <w:webHidden/>
-              </w:rPr>
-              <w:t>5</w:t>
-            </w:r>
-            <w:r>
-              <w:rPr>
-                <w:noProof/>
-                <w:webHidden/>
-              </w:rPr>
-              <w:fldChar w:fldCharType="end"/>
-            </w:r>
-          </w:hyperlink>
-        </w:p>
-        <w:p>
-          <w:pPr>
-            <w:pStyle w:val="TM2"/>
-            <w:tabs>
-              <w:tab w:val="left" w:pos="880"/>
-              <w:tab w:val="right" w:leader="dot" w:pos="9052"/>
-            </w:tabs>
-            <w:rPr>
-              <w:rFonts w:asciiTheme="minorHAnsi" w:eastAsiaTheme="minorEastAsia" w:hAnsiTheme="minorHAnsi" w:cstheme="minorBidi"/>
-              <w:noProof/>
-              <w:color w:val="auto"/>
-              <w:sz w:val="22"/>
-            </w:rPr>
-          </w:pPr>
-          <w:hyperlink w:anchor="_Toc484080999" w:history="1">
-            <w:r>
-              <w:rPr>
-                <w:rStyle w:val="Lienhypertexte"/>
-                <w:bCs/>
-                <w:noProof/>
-                <w:u w:color="000000"/>
-              </w:rPr>
-              <w:t>6.2</w:t>
-            </w:r>
-            <w:r>
-              <w:rPr>
-                <w:rFonts w:asciiTheme="minorHAnsi" w:eastAsiaTheme="minorEastAsia" w:hAnsiTheme="minorHAnsi" w:cstheme="minorBidi"/>
-                <w:noProof/>
-                <w:color w:val="auto"/>
-                <w:sz w:val="22"/>
-              </w:rPr>
-              <w:tab/>
-            </w:r>
-            <w:r>
-              <w:rPr>
-                <w:rStyle w:val="Lienhypertexte"/>
-                <w:i/>
-                <w:noProof/>
-              </w:rPr>
-              <w:t>Références</w:t>
-            </w:r>
-            <w:r>
-              <w:rPr>
-                <w:noProof/>
-                <w:webHidden/>
-              </w:rPr>
-              <w:tab/>
-            </w:r>
-            <w:r>
-              <w:rPr>
-                <w:noProof/>
-                <w:webHidden/>
-              </w:rPr>
-              <w:fldChar w:fldCharType="begin"/>
-            </w:r>
-            <w:r>
-              <w:rPr>
-                <w:noProof/>
-                <w:webHidden/>
-              </w:rPr>
-              <w:instrText xml:space="preserve"> PAGEREF _Toc484080999 \h </w:instrText>
+              <w:instrText xml:space="preserve"> PAGEREF _Toc484094795 \h </w:instrText>
             </w:r>
             <w:r>
               <w:rPr>
@@ -2772,7 +2682,7 @@
         <w:pStyle w:val="Titre1"/>
         <w:ind w:left="417" w:hanging="432"/>
       </w:pPr>
-      <w:bookmarkStart w:id="0" w:name="_Toc484080978"/>
+      <w:bookmarkStart w:id="0" w:name="_Toc484094775"/>
       <w:r>
         <w:t>Introduction</w:t>
       </w:r>
@@ -2795,7 +2705,7 @@
         <w:pStyle w:val="Titre1"/>
         <w:ind w:left="417" w:hanging="432"/>
       </w:pPr>
-      <w:bookmarkStart w:id="1" w:name="_Toc484080979"/>
+      <w:bookmarkStart w:id="1" w:name="_Toc484094776"/>
       <w:r>
         <w:t>Documentation de développement</w:t>
       </w:r>
@@ -2829,7 +2739,7 @@
         <w:pStyle w:val="Titre2"/>
         <w:ind w:left="561" w:hanging="576"/>
       </w:pPr>
-      <w:bookmarkStart w:id="2" w:name="_Toc484080981"/>
+      <w:bookmarkStart w:id="2" w:name="_Toc484094777"/>
       <w:r>
         <w:t>Diagramme des cas d'utilisation</w:t>
       </w:r>
@@ -2852,19 +2762,17 @@
         <w:spacing w:after="259" w:line="259" w:lineRule="auto"/>
         <w:ind w:left="0" w:firstLine="0"/>
       </w:pPr>
-      <w:bookmarkStart w:id="3" w:name="_GoBack"/>
-      <w:bookmarkEnd w:id="3"/>
     </w:p>
     <w:p>
       <w:pPr>
         <w:pStyle w:val="Titre2"/>
         <w:ind w:left="561" w:hanging="576"/>
       </w:pPr>
-      <w:bookmarkStart w:id="4" w:name="_Toc484080982"/>
+      <w:bookmarkStart w:id="3" w:name="_Toc484094778"/>
       <w:r>
         <w:t>Architecture du système</w:t>
       </w:r>
-      <w:bookmarkEnd w:id="4"/>
+      <w:bookmarkEnd w:id="3"/>
       <w:r>
         <w:t xml:space="preserve">  </w:t>
       </w:r>
@@ -2883,11 +2791,11 @@
         <w:pStyle w:val="Titre2"/>
         <w:ind w:left="561" w:hanging="576"/>
       </w:pPr>
-      <w:bookmarkStart w:id="5" w:name="_Toc484080983"/>
+      <w:bookmarkStart w:id="4" w:name="_Toc484094779"/>
       <w:r>
         <w:t>Arborescence des fichiers</w:t>
       </w:r>
-      <w:bookmarkEnd w:id="5"/>
+      <w:bookmarkEnd w:id="4"/>
       <w:r>
         <w:t xml:space="preserve"> </w:t>
       </w:r>
@@ -2906,7 +2814,7 @@
         <w:pStyle w:val="Titre2"/>
         <w:ind w:left="561" w:hanging="576"/>
       </w:pPr>
-      <w:bookmarkStart w:id="6" w:name="_Toc484080984"/>
+      <w:bookmarkStart w:id="5" w:name="_Toc484094780"/>
       <w:r>
         <w:t>Définition</w:t>
       </w:r>
@@ -2916,7 +2824,7 @@
         </w:rPr>
         <w:t xml:space="preserve"> des conventions applicables</w:t>
       </w:r>
-      <w:bookmarkEnd w:id="6"/>
+      <w:bookmarkEnd w:id="5"/>
       <w:r>
         <w:rPr>
           <w:i/>
@@ -2947,11 +2855,11 @@
         <w:pStyle w:val="Titre1"/>
         <w:ind w:left="417" w:hanging="432"/>
       </w:pPr>
-      <w:bookmarkStart w:id="7" w:name="_Toc484080985"/>
+      <w:bookmarkStart w:id="6" w:name="_Toc484094781"/>
       <w:r>
         <w:t>Réalisation des cas d'utilisation</w:t>
       </w:r>
-      <w:bookmarkEnd w:id="7"/>
+      <w:bookmarkEnd w:id="6"/>
       <w:r>
         <w:t xml:space="preserve"> </w:t>
       </w:r>
@@ -2970,11 +2878,11 @@
         <w:pStyle w:val="Titre2"/>
         <w:ind w:left="640" w:hanging="655"/>
       </w:pPr>
-      <w:bookmarkStart w:id="8" w:name="_Toc484080986"/>
+      <w:bookmarkStart w:id="7" w:name="_Toc484094782"/>
       <w:r>
         <w:t>Cas d'utilisation n°... ou nommé ....</w:t>
       </w:r>
-      <w:bookmarkEnd w:id="8"/>
+      <w:bookmarkEnd w:id="7"/>
       <w:r>
         <w:t xml:space="preserve"> </w:t>
       </w:r>
@@ -2994,14 +2902,14 @@
         <w:spacing w:after="14"/>
         <w:ind w:left="705" w:hanging="720"/>
       </w:pPr>
-      <w:bookmarkStart w:id="9" w:name="_Toc484080987"/>
+      <w:bookmarkStart w:id="8" w:name="_Toc484094783"/>
       <w:r>
         <w:rPr>
           <w:sz w:val="26"/>
         </w:rPr>
         <w:t>Scénario</w:t>
       </w:r>
-      <w:bookmarkEnd w:id="9"/>
+      <w:bookmarkEnd w:id="8"/>
       <w:r>
         <w:rPr>
           <w:sz w:val="26"/>
@@ -3048,14 +2956,14 @@
         <w:spacing w:after="51"/>
         <w:ind w:left="705" w:hanging="720"/>
       </w:pPr>
-      <w:bookmarkStart w:id="10" w:name="_Toc484080988"/>
+      <w:bookmarkStart w:id="9" w:name="_Toc484094784"/>
       <w:r>
         <w:rPr>
           <w:sz w:val="26"/>
         </w:rPr>
         <w:t>Analyse du scénario</w:t>
       </w:r>
-      <w:bookmarkEnd w:id="10"/>
+      <w:bookmarkEnd w:id="9"/>
       <w:r>
         <w:rPr>
           <w:sz w:val="26"/>
@@ -3068,7 +2976,7 @@
         <w:pStyle w:val="Titre4"/>
         <w:ind w:left="1401" w:hanging="1133"/>
       </w:pPr>
-      <w:bookmarkStart w:id="11" w:name="_Toc484080989"/>
+      <w:bookmarkStart w:id="10" w:name="_Toc484094785"/>
       <w:r>
         <w:t xml:space="preserve">Algorithme ou </w:t>
       </w:r>
@@ -3076,7 +2984,7 @@
       <w:r>
         <w:t>Structogramme</w:t>
       </w:r>
-      <w:bookmarkEnd w:id="11"/>
+      <w:bookmarkEnd w:id="10"/>
       <w:proofErr w:type="spellEnd"/>
       <w:r>
         <w:t xml:space="preserve"> </w:t>
@@ -3095,11 +3003,11 @@
         <w:pStyle w:val="Titre4"/>
         <w:ind w:left="1401" w:hanging="1133"/>
       </w:pPr>
-      <w:bookmarkStart w:id="12" w:name="_Toc484080990"/>
+      <w:bookmarkStart w:id="11" w:name="_Toc484094786"/>
       <w:r>
         <w:t>Explications détaillées</w:t>
       </w:r>
-      <w:bookmarkEnd w:id="12"/>
+      <w:bookmarkEnd w:id="11"/>
       <w:r>
         <w:t xml:space="preserve"> </w:t>
       </w:r>
@@ -3138,14 +3046,14 @@
         <w:spacing w:after="14"/>
         <w:ind w:left="705" w:hanging="720"/>
       </w:pPr>
-      <w:bookmarkStart w:id="13" w:name="_Toc484080991"/>
+      <w:bookmarkStart w:id="12" w:name="_Toc484094787"/>
       <w:r>
         <w:rPr>
           <w:sz w:val="26"/>
         </w:rPr>
         <w:t>La phase de programmation</w:t>
       </w:r>
-      <w:bookmarkEnd w:id="13"/>
+      <w:bookmarkEnd w:id="12"/>
       <w:r>
         <w:rPr>
           <w:sz w:val="26"/>
@@ -3176,14 +3084,14 @@
         <w:spacing w:after="14"/>
         <w:ind w:left="705" w:hanging="720"/>
       </w:pPr>
-      <w:bookmarkStart w:id="14" w:name="_Toc484080992"/>
+      <w:bookmarkStart w:id="13" w:name="_Toc484094788"/>
       <w:r>
         <w:rPr>
           <w:sz w:val="26"/>
         </w:rPr>
         <w:t>La phase de tests</w:t>
       </w:r>
-      <w:bookmarkEnd w:id="14"/>
+      <w:bookmarkEnd w:id="13"/>
       <w:r>
         <w:rPr>
           <w:sz w:val="26"/>
@@ -3196,8 +3104,13 @@
         <w:ind w:left="-5"/>
       </w:pPr>
       <w:r>
-        <w:t xml:space="preserve">Expliquer les tests réalisés et le protocole de test. De plus faite TOUJOURS tester votre application par un utilisateur « lambda », il fera des manipulations que vous ne ferez jamais et ce sera bien ce type d’utilisateur qui utilisera votre application. Noter qui était le testeur et ce qu’il a découvert comme problème ou disfonctionnement. </w:t>
-      </w:r>
+        <w:t xml:space="preserve">Expliquer les tests réalisés et le protocole de test. De plus faite TOUJOURS tester votre application par un utilisateur « lambda », il fera des manipulations que vous ne ferez jamais et ce sera bien ce type d’utilisateur qui utilisera votre application. Noter qui était le testeur et ce qu’il a découvert comme problème ou </w:t>
+      </w:r>
+      <w:bookmarkStart w:id="14" w:name="_GoBack"/>
+      <w:r>
+        <w:t xml:space="preserve">disfonctionnement. </w:t>
+      </w:r>
+      <w:bookmarkEnd w:id="14"/>
     </w:p>
     <w:p>
       <w:pPr>
@@ -3671,7 +3584,7 @@
         <w:spacing w:after="273"/>
         <w:ind w:left="561" w:hanging="576"/>
       </w:pPr>
-      <w:bookmarkStart w:id="15" w:name="_Toc484080993"/>
+      <w:bookmarkStart w:id="15" w:name="_Toc484094789"/>
       <w:r>
         <w:t>Cas d'utilisation suivant°... ou nommé ....</w:t>
       </w:r>
@@ -3686,7 +3599,7 @@
         <w:spacing w:after="14"/>
         <w:ind w:left="705" w:hanging="720"/>
       </w:pPr>
-      <w:bookmarkStart w:id="16" w:name="_Toc484080994"/>
+      <w:bookmarkStart w:id="16" w:name="_Toc484094790"/>
       <w:r>
         <w:rPr>
           <w:sz w:val="26"/>
@@ -3706,7 +3619,7 @@
         <w:pStyle w:val="Titre1"/>
         <w:ind w:left="417" w:hanging="432"/>
       </w:pPr>
-      <w:bookmarkStart w:id="17" w:name="_Toc484080995"/>
+      <w:bookmarkStart w:id="17" w:name="_Toc484094791"/>
       <w:r>
         <w:t>Mode d'emploi utilisateur</w:t>
       </w:r>
@@ -3737,7 +3650,7 @@
         <w:pStyle w:val="Titre1"/>
         <w:ind w:left="417" w:hanging="432"/>
       </w:pPr>
-      <w:bookmarkStart w:id="18" w:name="_Toc484080996"/>
+      <w:bookmarkStart w:id="18" w:name="_Toc484094792"/>
       <w:r>
         <w:lastRenderedPageBreak/>
         <w:t>Conclusions</w:t>
@@ -3778,7 +3691,7 @@
         <w:spacing w:after="175"/>
         <w:ind w:left="417" w:hanging="432"/>
       </w:pPr>
-      <w:bookmarkStart w:id="19" w:name="_Toc484080997"/>
+      <w:bookmarkStart w:id="19" w:name="_Toc484094793"/>
       <w:r>
         <w:t>Annexes</w:t>
       </w:r>
@@ -3792,7 +3705,7 @@
         <w:pStyle w:val="Titre2"/>
         <w:ind w:left="561" w:hanging="576"/>
       </w:pPr>
-      <w:bookmarkStart w:id="20" w:name="_Toc484080998"/>
+      <w:bookmarkStart w:id="20" w:name="_Toc484094794"/>
       <w:r>
         <w:rPr>
           <w:i/>
@@ -3844,7 +3757,7 @@
         <w:pStyle w:val="Titre2"/>
         <w:ind w:left="561" w:hanging="576"/>
       </w:pPr>
-      <w:bookmarkStart w:id="21" w:name="_Toc484080999"/>
+      <w:bookmarkStart w:id="21" w:name="_Toc484094795"/>
       <w:r>
         <w:rPr>
           <w:i/>
@@ -4094,14 +4007,27 @@
     <w:r>
       <w:t xml:space="preserve"> / </w:t>
     </w:r>
-    <w:fldSimple w:instr=" NUMPAGES   \* MERGEFORMAT ">
-      <w:r>
-        <w:rPr>
-          <w:noProof/>
-        </w:rPr>
-        <w:t>5</w:t>
-      </w:r>
-    </w:fldSimple>
+    <w:r>
+      <w:fldChar w:fldCharType="begin"/>
+    </w:r>
+    <w:r>
+      <w:instrText xml:space="preserve"> NUMPAGES   \* MERGEFORMAT </w:instrText>
+    </w:r>
+    <w:r>
+      <w:fldChar w:fldCharType="separate"/>
+    </w:r>
+    <w:r>
+      <w:rPr>
+        <w:noProof/>
+      </w:rPr>
+      <w:t>5</w:t>
+    </w:r>
+    <w:r>
+      <w:rPr>
+        <w:noProof/>
+      </w:rPr>
+      <w:fldChar w:fldCharType="end"/>
+    </w:r>
     <w:r>
       <w:t xml:space="preserve"> </w:t>
     </w:r>
@@ -4278,7 +4204,7 @@
       <w:rPr>
         <w:noProof/>
       </w:rPr>
-      <w:t>3</w:t>
+      <w:t>5</w:t>
     </w:r>
     <w:r>
       <w:fldChar w:fldCharType="end"/>
@@ -4286,14 +4212,27 @@
     <w:r>
       <w:t xml:space="preserve"> / </w:t>
     </w:r>
-    <w:fldSimple w:instr=" NUMPAGES   \* MERGEFORMAT ">
-      <w:r>
-        <w:rPr>
-          <w:noProof/>
-        </w:rPr>
-        <w:t>6</w:t>
-      </w:r>
-    </w:fldSimple>
+    <w:r>
+      <w:fldChar w:fldCharType="begin"/>
+    </w:r>
+    <w:r>
+      <w:instrText xml:space="preserve"> NUMPAGES   \* MERGEFORMAT </w:instrText>
+    </w:r>
+    <w:r>
+      <w:fldChar w:fldCharType="separate"/>
+    </w:r>
+    <w:r>
+      <w:rPr>
+        <w:noProof/>
+      </w:rPr>
+      <w:t>6</w:t>
+    </w:r>
+    <w:r>
+      <w:rPr>
+        <w:noProof/>
+      </w:rPr>
+      <w:fldChar w:fldCharType="end"/>
+    </w:r>
     <w:r>
       <w:t xml:space="preserve"> </w:t>
     </w:r>
@@ -4478,14 +4417,27 @@
     <w:r>
       <w:t xml:space="preserve"> / </w:t>
     </w:r>
-    <w:fldSimple w:instr=" NUMPAGES   \* MERGEFORMAT ">
-      <w:r>
-        <w:rPr>
-          <w:noProof/>
-        </w:rPr>
-        <w:t>5</w:t>
-      </w:r>
-    </w:fldSimple>
+    <w:r>
+      <w:fldChar w:fldCharType="begin"/>
+    </w:r>
+    <w:r>
+      <w:instrText xml:space="preserve"> NUMPAGES   \* MERGEFORMAT </w:instrText>
+    </w:r>
+    <w:r>
+      <w:fldChar w:fldCharType="separate"/>
+    </w:r>
+    <w:r>
+      <w:rPr>
+        <w:noProof/>
+      </w:rPr>
+      <w:t>5</w:t>
+    </w:r>
+    <w:r>
+      <w:rPr>
+        <w:noProof/>
+      </w:rPr>
+      <w:fldChar w:fldCharType="end"/>
+    </w:r>
     <w:r>
       <w:t xml:space="preserve"> </w:t>
     </w:r>
@@ -6110,7 +6062,7 @@
 </file>
 
 <file path=customXml/itemProps1.xml><?xml version="1.0" encoding="utf-8"?>
-<ds:datastoreItem xmlns:ds="http://schemas.openxmlformats.org/officeDocument/2006/customXml" ds:itemID="{2AFA0836-71A3-4C4C-AA8B-CAFDCA43B0AE}">
+<ds:datastoreItem xmlns:ds="http://schemas.openxmlformats.org/officeDocument/2006/customXml" ds:itemID="{F7910B81-A87A-4EFD-A55B-5AF22C7BACE6}">
   <ds:schemaRefs>
     <ds:schemaRef ds:uri="http://schemas.openxmlformats.org/officeDocument/2006/bibliography"/>
   </ds:schemaRefs>

</xml_diff>